<commit_message>
Modification de ce matin
</commit_message>
<xml_diff>
--- a/Projektmanagementplan.docx
+++ b/Projektmanagementplan.docx
@@ -15,8 +15,6 @@
         </w:rPr>
         <w:t>Plan de gestion du projet</w:t>
       </w:r>
-      <w:bookmarkStart w:id="0" w:name="_GoBack"/>
-      <w:bookmarkEnd w:id="0"/>
     </w:p>
     <w:p>
       <w:pPr>
@@ -533,16 +531,16 @@
           <w:lang w:val="fr-CH"/>
         </w:rPr>
       </w:pPr>
-      <w:bookmarkStart w:id="1" w:name="_Toc2680356"/>
-      <w:bookmarkStart w:id="2" w:name="_Toc26945632"/>
+      <w:bookmarkStart w:id="0" w:name="_Toc2680356"/>
+      <w:bookmarkStart w:id="1" w:name="_Toc26945632"/>
       <w:r>
         <w:rPr>
           <w:lang w:val="fr-CH"/>
         </w:rPr>
         <w:t>Suivi des modifications</w:t>
       </w:r>
+      <w:bookmarkEnd w:id="0"/>
       <w:bookmarkEnd w:id="1"/>
-      <w:bookmarkEnd w:id="2"/>
     </w:p>
     <w:tbl>
       <w:tblPr>
@@ -1012,9 +1010,9 @@
           <w:lang w:val="fr-CH"/>
         </w:rPr>
       </w:pPr>
-      <w:bookmarkStart w:id="3" w:name="_Toc448251712"/>
-      <w:bookmarkStart w:id="4" w:name="_Toc2680369"/>
-      <w:bookmarkStart w:id="5" w:name="_Toc26945667"/>
+      <w:bookmarkStart w:id="2" w:name="_Toc448251712"/>
+      <w:bookmarkStart w:id="3" w:name="_Toc2680369"/>
+      <w:bookmarkStart w:id="4" w:name="_Toc26945667"/>
       <w:r>
         <w:rPr>
           <w:lang w:val="fr-CH"/>
@@ -1069,15 +1067,15 @@
         <w:tab/>
         <w:t>Contrôle</w:t>
       </w:r>
+      <w:bookmarkEnd w:id="2"/>
+      <w:r>
+        <w:rPr>
+          <w:lang w:val="fr-CH"/>
+        </w:rPr>
+        <w:t xml:space="preserve"> des modifications</w:t>
+      </w:r>
       <w:bookmarkEnd w:id="3"/>
-      <w:r>
-        <w:rPr>
-          <w:lang w:val="fr-CH"/>
-        </w:rPr>
-        <w:t xml:space="preserve"> des modifications</w:t>
-      </w:r>
       <w:bookmarkEnd w:id="4"/>
-      <w:bookmarkEnd w:id="5"/>
     </w:p>
     <w:p>
       <w:pPr>
@@ -1086,16 +1084,16 @@
           <w:lang w:val="fr-CH"/>
         </w:rPr>
       </w:pPr>
-      <w:bookmarkStart w:id="6" w:name="_Toc2680357"/>
-      <w:bookmarkStart w:id="7" w:name="_Toc26945633"/>
+      <w:bookmarkStart w:id="5" w:name="_Toc2680357"/>
+      <w:bookmarkStart w:id="6" w:name="_Toc26945633"/>
       <w:r>
         <w:rPr>
           <w:lang w:val="fr-CH"/>
         </w:rPr>
         <w:t>Description</w:t>
       </w:r>
+      <w:bookmarkEnd w:id="5"/>
       <w:bookmarkEnd w:id="6"/>
-      <w:bookmarkEnd w:id="7"/>
     </w:p>
     <w:p>
       <w:pPr>
@@ -1124,7 +1122,7 @@
           <w:lang w:val="fr-CH"/>
         </w:rPr>
       </w:pPr>
-      <w:bookmarkStart w:id="8" w:name="_Toc26945634"/>
+      <w:bookmarkStart w:id="7" w:name="_Toc26945634"/>
       <w:r>
         <w:rPr>
           <w:lang w:val="fr-CH"/>
@@ -1132,7 +1130,7 @@
         <w:lastRenderedPageBreak/>
         <w:t>Description du projet</w:t>
       </w:r>
-      <w:bookmarkEnd w:id="8"/>
+      <w:bookmarkEnd w:id="7"/>
     </w:p>
     <w:p>
       <w:pPr>
@@ -1142,7 +1140,7 @@
           <w:lang w:val="fr-CH"/>
         </w:rPr>
       </w:pPr>
-      <w:bookmarkStart w:id="9" w:name="_Toc448237590"/>
+      <w:bookmarkStart w:id="8" w:name="_Toc448237590"/>
       <w:r>
         <w:rPr>
           <w:lang w:val="fr-CH"/>
@@ -1162,17 +1160,17 @@
           <w:lang w:val="fr-CH"/>
         </w:rPr>
       </w:pPr>
-      <w:bookmarkStart w:id="10" w:name="_Toc530748735"/>
-      <w:bookmarkStart w:id="11" w:name="_Toc26945635"/>
+      <w:bookmarkStart w:id="9" w:name="_Toc530748735"/>
+      <w:bookmarkStart w:id="10" w:name="_Toc26945635"/>
+      <w:bookmarkEnd w:id="8"/>
+      <w:r>
+        <w:rPr>
+          <w:lang w:val="fr-CH"/>
+        </w:rPr>
+        <w:t>Scénario avec phases et jalons</w:t>
+      </w:r>
       <w:bookmarkEnd w:id="9"/>
-      <w:r>
-        <w:rPr>
-          <w:lang w:val="fr-CH"/>
-        </w:rPr>
-        <w:t>Scénario avec phases et jalons</w:t>
-      </w:r>
       <w:bookmarkEnd w:id="10"/>
-      <w:bookmarkEnd w:id="11"/>
     </w:p>
     <w:p>
       <w:pPr>
@@ -1200,19 +1198,19 @@
           <w:lang w:val="fr-CH"/>
         </w:rPr>
       </w:pPr>
-      <w:bookmarkStart w:id="12" w:name="_Toc493591254"/>
-      <w:bookmarkStart w:id="13" w:name="_Toc530748736"/>
-      <w:bookmarkStart w:id="14" w:name="_Toc26945636"/>
-      <w:bookmarkStart w:id="15" w:name="_Toc448237592"/>
+      <w:bookmarkStart w:id="11" w:name="_Toc493591254"/>
+      <w:bookmarkStart w:id="12" w:name="_Toc530748736"/>
+      <w:bookmarkStart w:id="13" w:name="_Toc26945636"/>
+      <w:bookmarkStart w:id="14" w:name="_Toc448237592"/>
       <w:r>
         <w:rPr>
           <w:lang w:val="fr-CH"/>
         </w:rPr>
         <w:t>Organisation</w:t>
       </w:r>
+      <w:bookmarkEnd w:id="11"/>
       <w:bookmarkEnd w:id="12"/>
       <w:bookmarkEnd w:id="13"/>
-      <w:bookmarkEnd w:id="14"/>
     </w:p>
     <w:p>
       <w:pPr>
@@ -1723,8 +1721,8 @@
           <w:lang w:val="fr-CH"/>
         </w:rPr>
       </w:pPr>
-      <w:bookmarkStart w:id="16" w:name="_Toc530748763"/>
-      <w:bookmarkStart w:id="17" w:name="_Toc26945668"/>
+      <w:bookmarkStart w:id="15" w:name="_Toc530748763"/>
+      <w:bookmarkStart w:id="16" w:name="_Toc26945668"/>
       <w:r>
         <w:rPr>
           <w:lang w:val="fr-CH"/>
@@ -1778,14 +1776,14 @@
         </w:rPr>
         <w:tab/>
       </w:r>
+      <w:bookmarkEnd w:id="15"/>
+      <w:r>
+        <w:rPr>
+          <w:lang w:val="fr-CH"/>
+        </w:rPr>
+        <w:t>Organisation permanente</w:t>
+      </w:r>
       <w:bookmarkEnd w:id="16"/>
-      <w:r>
-        <w:rPr>
-          <w:lang w:val="fr-CH"/>
-        </w:rPr>
-        <w:t>Organisation permanente</w:t>
-      </w:r>
-      <w:bookmarkEnd w:id="17"/>
     </w:p>
     <w:p>
       <w:pPr>
@@ -2576,13 +2574,13 @@
           <w:lang w:val="fr-CH"/>
         </w:rPr>
       </w:pPr>
-      <w:bookmarkStart w:id="18" w:name="_Toc451800094"/>
-      <w:bookmarkStart w:id="19" w:name="_Toc467679033"/>
-      <w:bookmarkStart w:id="20" w:name="_Toc467690556"/>
-      <w:bookmarkStart w:id="21" w:name="_Toc493591091"/>
-      <w:bookmarkStart w:id="22" w:name="_Toc530513755"/>
-      <w:bookmarkStart w:id="23" w:name="_Toc530748762"/>
-      <w:bookmarkStart w:id="24" w:name="_Toc26945669"/>
+      <w:bookmarkStart w:id="17" w:name="_Toc451800094"/>
+      <w:bookmarkStart w:id="18" w:name="_Toc467679033"/>
+      <w:bookmarkStart w:id="19" w:name="_Toc467690556"/>
+      <w:bookmarkStart w:id="20" w:name="_Toc493591091"/>
+      <w:bookmarkStart w:id="21" w:name="_Toc530513755"/>
+      <w:bookmarkStart w:id="22" w:name="_Toc530748762"/>
+      <w:bookmarkStart w:id="23" w:name="_Toc26945669"/>
       <w:r>
         <w:rPr>
           <w:lang w:val="fr-CH"/>
@@ -2636,19 +2634,19 @@
         </w:rPr>
         <w:tab/>
       </w:r>
+      <w:bookmarkEnd w:id="17"/>
       <w:bookmarkEnd w:id="18"/>
       <w:bookmarkEnd w:id="19"/>
       <w:bookmarkEnd w:id="20"/>
+      <w:r>
+        <w:rPr>
+          <w:lang w:val="fr-CH"/>
+        </w:rPr>
+        <w:t>Organisation de projet pour la phase suivante</w:t>
+      </w:r>
       <w:bookmarkEnd w:id="21"/>
-      <w:r>
-        <w:rPr>
-          <w:lang w:val="fr-CH"/>
-        </w:rPr>
-        <w:t>Organisation de projet pour la phase suivante</w:t>
-      </w:r>
       <w:bookmarkEnd w:id="22"/>
       <w:bookmarkEnd w:id="23"/>
-      <w:bookmarkEnd w:id="24"/>
     </w:p>
     <w:p>
       <w:pPr>
@@ -2697,10 +2695,10 @@
             <v:path o:extrusionok="f" gradientshapeok="t" o:connecttype="rect"/>
             <o:lock v:ext="edit" aspectratio="t"/>
           </v:shapetype>
-          <v:shape id="_x0000_i1025" type="#_x0000_t75" style="width:364.5pt;height:350.25pt" o:ole="">
+          <v:shape id="_x0000_i1025" type="#_x0000_t75" style="width:367.2pt;height:352.8pt" o:ole="">
             <v:imagedata r:id="rId8" o:title=""/>
           </v:shape>
-          <o:OLEObject Type="Embed" ProgID="PowerPoint.Show.12" ShapeID="_x0000_i1025" DrawAspect="Content" ObjectID="_1645871477" r:id="rId9"/>
+          <o:OLEObject Type="Embed" ProgID="PowerPoint.Show.12" ShapeID="_x0000_i1025" DrawAspect="Content" ObjectID="_1645939984" r:id="rId9"/>
         </w:object>
       </w:r>
     </w:p>
@@ -2711,7 +2709,7 @@
           <w:lang w:val="fr-CH"/>
         </w:rPr>
       </w:pPr>
-      <w:bookmarkStart w:id="25" w:name="_Toc26945662"/>
+      <w:bookmarkStart w:id="24" w:name="_Toc26945662"/>
       <w:r>
         <w:rPr>
           <w:lang w:val="fr-CH"/>
@@ -2766,9 +2764,9 @@
         <w:tab/>
         <w:t>Graphique concernant l’organisation de projet</w:t>
       </w:r>
-      <w:bookmarkEnd w:id="25"/>
+      <w:bookmarkEnd w:id="24"/>
     </w:p>
-    <w:bookmarkEnd w:id="15"/>
+    <w:bookmarkEnd w:id="14"/>
     <w:p>
       <w:pPr>
         <w:pStyle w:val="Absatzkurs"/>
@@ -2796,14 +2794,14 @@
           <w:lang w:val="fr-CH"/>
         </w:rPr>
       </w:pPr>
-      <w:bookmarkStart w:id="26" w:name="_Toc26945637"/>
+      <w:bookmarkStart w:id="25" w:name="_Toc26945637"/>
       <w:r>
         <w:rPr>
           <w:lang w:val="fr-CH"/>
         </w:rPr>
         <w:t>Structure des résultats du projet</w:t>
       </w:r>
-      <w:bookmarkEnd w:id="26"/>
+      <w:bookmarkEnd w:id="25"/>
     </w:p>
     <w:p>
       <w:pPr>
@@ -2863,10 +2861,10 @@
           <w:lang w:val="fr-CH"/>
         </w:rPr>
         <w:object w:dxaOrig="7202" w:dyaOrig="5397">
-          <v:shape id="_x0000_i1026" type="#_x0000_t75" style="width:424.5pt;height:160.5pt" o:ole="">
+          <v:shape id="_x0000_i1026" type="#_x0000_t75" style="width:424.8pt;height:158.4pt" o:ole="">
             <v:imagedata r:id="rId10" o:title="" croptop="24030f" cropbottom="24394f" cropleft="15941f" cropright="15669f"/>
           </v:shape>
-          <o:OLEObject Type="Embed" ProgID="PowerPoint.Show.12" ShapeID="_x0000_i1026" DrawAspect="Content" ObjectID="_1645871478" r:id="rId11"/>
+          <o:OLEObject Type="Embed" ProgID="PowerPoint.Show.12" ShapeID="_x0000_i1026" DrawAspect="Content" ObjectID="_1645939985" r:id="rId11"/>
         </w:object>
       </w:r>
     </w:p>
@@ -2877,8 +2875,8 @@
           <w:lang w:val="fr-CH"/>
         </w:rPr>
       </w:pPr>
-      <w:bookmarkStart w:id="27" w:name="_Toc530748757"/>
-      <w:bookmarkStart w:id="28" w:name="_Toc26945663"/>
+      <w:bookmarkStart w:id="26" w:name="_Toc530748757"/>
+      <w:bookmarkStart w:id="27" w:name="_Toc26945663"/>
       <w:r>
         <w:rPr>
           <w:lang w:val="fr-CH"/>
@@ -2933,14 +2931,14 @@
         <w:tab/>
         <w:t xml:space="preserve">Graphique </w:t>
       </w:r>
+      <w:bookmarkEnd w:id="26"/>
+      <w:r>
+        <w:rPr>
+          <w:lang w:val="fr-CH"/>
+        </w:rPr>
+        <w:t>concernant la structure des résultats du projet</w:t>
+      </w:r>
       <w:bookmarkEnd w:id="27"/>
-      <w:r>
-        <w:rPr>
-          <w:lang w:val="fr-CH"/>
-        </w:rPr>
-        <w:t>concernant la structure des résultats du projet</w:t>
-      </w:r>
-      <w:bookmarkEnd w:id="28"/>
     </w:p>
     <w:p>
       <w:pPr>
@@ -2954,22 +2952,22 @@
           <w:lang w:val="fr-CH"/>
         </w:rPr>
       </w:pPr>
-      <w:bookmarkStart w:id="29" w:name="_Toc530748738"/>
-      <w:bookmarkStart w:id="30" w:name="_Toc26945638"/>
+      <w:bookmarkStart w:id="28" w:name="_Toc530748738"/>
+      <w:bookmarkStart w:id="29" w:name="_Toc26945638"/>
       <w:r>
         <w:rPr>
           <w:lang w:val="fr-CH"/>
         </w:rPr>
         <w:t xml:space="preserve">Scénario </w:t>
       </w:r>
+      <w:bookmarkEnd w:id="28"/>
+      <w:r>
+        <w:rPr>
+          <w:lang w:val="fr-CH"/>
+        </w:rPr>
+        <w:t>avec structure détaillée du projet</w:t>
+      </w:r>
       <w:bookmarkEnd w:id="29"/>
-      <w:r>
-        <w:rPr>
-          <w:lang w:val="fr-CH"/>
-        </w:rPr>
-        <w:t>avec structure détaillée du projet</w:t>
-      </w:r>
-      <w:bookmarkEnd w:id="30"/>
     </w:p>
     <w:p>
       <w:pPr>
@@ -2982,16 +2980,16 @@
           <w:lang w:val="fr-CH"/>
         </w:rPr>
       </w:pPr>
-      <w:bookmarkStart w:id="31" w:name="_Toc530748739"/>
-      <w:bookmarkStart w:id="32" w:name="_Toc26945639"/>
+      <w:bookmarkStart w:id="30" w:name="_Toc530748739"/>
+      <w:bookmarkStart w:id="31" w:name="_Toc26945639"/>
       <w:r>
         <w:rPr>
           <w:lang w:val="fr-CH"/>
         </w:rPr>
         <w:t>Phases, modules, tâches, résultats, rôles</w:t>
       </w:r>
+      <w:bookmarkEnd w:id="30"/>
       <w:bookmarkEnd w:id="31"/>
-      <w:bookmarkEnd w:id="32"/>
     </w:p>
     <w:p>
       <w:pPr>
@@ -3019,14 +3017,14 @@
           <w:lang w:val="fr-CH"/>
         </w:rPr>
       </w:pPr>
-      <w:bookmarkStart w:id="33" w:name="_Toc26945640"/>
+      <w:bookmarkStart w:id="32" w:name="_Toc26945640"/>
       <w:r>
         <w:rPr>
           <w:lang w:val="fr-CH"/>
         </w:rPr>
         <w:t>Dépendances</w:t>
       </w:r>
-      <w:bookmarkEnd w:id="33"/>
+      <w:bookmarkEnd w:id="32"/>
     </w:p>
     <w:p>
       <w:pPr>
@@ -3162,6 +3160,12 @@
                 <w:lang w:val="fr-CH"/>
               </w:rPr>
             </w:pPr>
+            <w:r>
+              <w:rPr>
+                <w:lang w:val="fr-CH"/>
+              </w:rPr>
+              <w:t>Néant</w:t>
+            </w:r>
           </w:p>
         </w:tc>
       </w:tr>
@@ -3212,6 +3216,12 @@
                 <w:lang w:val="fr-CH"/>
               </w:rPr>
             </w:pPr>
+            <w:r>
+              <w:rPr>
+                <w:lang w:val="fr-CH"/>
+              </w:rPr>
+              <w:t>Néant</w:t>
+            </w:r>
           </w:p>
         </w:tc>
       </w:tr>
@@ -3261,6 +3271,12 @@
                 <w:lang w:val="fr-CH"/>
               </w:rPr>
             </w:pPr>
+            <w:r>
+              <w:rPr>
+                <w:lang w:val="fr-CH"/>
+              </w:rPr>
+              <w:t>Néant</w:t>
+            </w:r>
           </w:p>
         </w:tc>
       </w:tr>
@@ -3312,6 +3328,12 @@
                 <w:lang w:val="fr-CH"/>
               </w:rPr>
             </w:pPr>
+            <w:r>
+              <w:rPr>
+                <w:lang w:val="fr-CH"/>
+              </w:rPr>
+              <w:t>Néant</w:t>
+            </w:r>
           </w:p>
         </w:tc>
       </w:tr>
@@ -3380,8 +3402,8 @@
           <w:lang w:val="fr-CH"/>
         </w:rPr>
       </w:pPr>
-      <w:bookmarkStart w:id="34" w:name="_Toc530748764"/>
-      <w:bookmarkStart w:id="35" w:name="_Toc26945670"/>
+      <w:bookmarkStart w:id="33" w:name="_Toc530748764"/>
+      <w:bookmarkStart w:id="34" w:name="_Toc26945670"/>
       <w:r>
         <w:rPr>
           <w:lang w:val="fr-CH"/>
@@ -3435,14 +3457,14 @@
         </w:rPr>
         <w:tab/>
       </w:r>
+      <w:bookmarkEnd w:id="33"/>
+      <w:r>
+        <w:rPr>
+          <w:lang w:val="fr-CH"/>
+        </w:rPr>
+        <w:t>Dépendances</w:t>
+      </w:r>
       <w:bookmarkEnd w:id="34"/>
-      <w:r>
-        <w:rPr>
-          <w:lang w:val="fr-CH"/>
-        </w:rPr>
-        <w:t>Dépendances</w:t>
-      </w:r>
-      <w:bookmarkEnd w:id="35"/>
     </w:p>
     <w:p>
       <w:pPr>
@@ -3456,16 +3478,16 @@
           <w:lang w:val="fr-CH"/>
         </w:rPr>
       </w:pPr>
-      <w:bookmarkStart w:id="36" w:name="_Toc530748741"/>
-      <w:bookmarkStart w:id="37" w:name="_Toc26945641"/>
+      <w:bookmarkStart w:id="35" w:name="_Toc530748741"/>
+      <w:bookmarkStart w:id="36" w:name="_Toc26945641"/>
       <w:r>
         <w:rPr>
           <w:lang w:val="fr-CH"/>
         </w:rPr>
         <w:t>Plan de vérification</w:t>
       </w:r>
+      <w:bookmarkEnd w:id="35"/>
       <w:bookmarkEnd w:id="36"/>
-      <w:bookmarkEnd w:id="37"/>
     </w:p>
     <w:p>
       <w:pPr>
@@ -3955,8 +3977,8 @@
           <w:lang w:val="fr-CH"/>
         </w:rPr>
       </w:pPr>
-      <w:bookmarkStart w:id="38" w:name="_Toc530748765"/>
-      <w:bookmarkStart w:id="39" w:name="_Toc26945671"/>
+      <w:bookmarkStart w:id="37" w:name="_Toc530748765"/>
+      <w:bookmarkStart w:id="38" w:name="_Toc26945671"/>
       <w:r>
         <w:rPr>
           <w:lang w:val="fr-CH"/>
@@ -4010,14 +4032,14 @@
         </w:rPr>
         <w:tab/>
       </w:r>
+      <w:bookmarkEnd w:id="37"/>
+      <w:r>
+        <w:rPr>
+          <w:lang w:val="fr-CH"/>
+        </w:rPr>
+        <w:t>Plan de vérification</w:t>
+      </w:r>
       <w:bookmarkEnd w:id="38"/>
-      <w:r>
-        <w:rPr>
-          <w:lang w:val="fr-CH"/>
-        </w:rPr>
-        <w:t>Plan de vérification</w:t>
-      </w:r>
-      <w:bookmarkEnd w:id="39"/>
     </w:p>
     <w:p>
       <w:pPr>
@@ -4046,8 +4068,8 @@
           <w:lang w:val="fr-CH"/>
         </w:rPr>
       </w:pPr>
-      <w:bookmarkStart w:id="40" w:name="_Toc530748742"/>
-      <w:bookmarkStart w:id="41" w:name="_Toc26945642"/>
+      <w:bookmarkStart w:id="39" w:name="_Toc530748742"/>
+      <w:bookmarkStart w:id="40" w:name="_Toc26945642"/>
       <w:r>
         <w:rPr>
           <w:lang w:val="fr-CH"/>
@@ -4055,8 +4077,8 @@
         <w:lastRenderedPageBreak/>
         <w:t>Plan des délais</w:t>
       </w:r>
+      <w:bookmarkEnd w:id="39"/>
       <w:bookmarkEnd w:id="40"/>
-      <w:bookmarkEnd w:id="41"/>
     </w:p>
     <w:p>
       <w:pPr>
@@ -4100,16 +4122,16 @@
           <w:lang w:val="fr-CH"/>
         </w:rPr>
       </w:pPr>
-      <w:bookmarkStart w:id="42" w:name="_Toc530748743"/>
-      <w:bookmarkStart w:id="43" w:name="_Toc26945643"/>
+      <w:bookmarkStart w:id="41" w:name="_Toc530748743"/>
+      <w:bookmarkStart w:id="42" w:name="_Toc26945643"/>
       <w:r>
         <w:rPr>
           <w:lang w:val="fr-CH"/>
         </w:rPr>
         <w:t>Plan des coûts</w:t>
       </w:r>
+      <w:bookmarkEnd w:id="41"/>
       <w:bookmarkEnd w:id="42"/>
-      <w:bookmarkEnd w:id="43"/>
     </w:p>
     <w:p>
       <w:pPr>
@@ -4138,16 +4160,16 @@
           <w:lang w:val="fr-CH"/>
         </w:rPr>
       </w:pPr>
-      <w:bookmarkStart w:id="44" w:name="_Toc530748744"/>
-      <w:bookmarkStart w:id="45" w:name="_Toc26945644"/>
+      <w:bookmarkStart w:id="43" w:name="_Toc530748744"/>
+      <w:bookmarkStart w:id="44" w:name="_Toc26945644"/>
       <w:r>
         <w:rPr>
           <w:lang w:val="fr-CH"/>
         </w:rPr>
         <w:t>Plan des ressources</w:t>
       </w:r>
+      <w:bookmarkEnd w:id="43"/>
       <w:bookmarkEnd w:id="44"/>
-      <w:bookmarkEnd w:id="45"/>
     </w:p>
     <w:p>
       <w:pPr>
@@ -4440,7 +4462,7 @@
               <w:rPr>
                 <w:lang w:val="fr-CH"/>
               </w:rPr>
-              <w:t>Nom</w:t>
+              <w:t>Berger Sébastien</w:t>
             </w:r>
           </w:p>
         </w:tc>
@@ -4598,8 +4620,316 @@
               <w:rPr>
                 <w:lang w:val="fr-CH"/>
               </w:rPr>
-              <w:t>Nom</w:t>
+              <w:t>Tim Allemann</w:t>
             </w:r>
+          </w:p>
+        </w:tc>
+        <w:tc>
+          <w:tcPr>
+            <w:tcW w:w="1134" w:type="dxa"/>
+            <w:tcBorders>
+              <w:left w:val="single" w:sz="4" w:space="0" w:color="auto"/>
+              <w:right w:val="single" w:sz="4" w:space="0" w:color="auto"/>
+            </w:tcBorders>
+            <w:shd w:val="clear" w:color="auto" w:fill="auto"/>
+          </w:tcPr>
+          <w:p>
+            <w:pPr>
+              <w:pStyle w:val="AbsatzTab12Pt1-1Kur"/>
+              <w:rPr>
+                <w:lang w:val="fr-CH"/>
+              </w:rPr>
+            </w:pPr>
+          </w:p>
+        </w:tc>
+        <w:tc>
+          <w:tcPr>
+            <w:tcW w:w="1134" w:type="dxa"/>
+            <w:tcBorders>
+              <w:left w:val="single" w:sz="4" w:space="0" w:color="auto"/>
+              <w:right w:val="single" w:sz="4" w:space="0" w:color="auto"/>
+            </w:tcBorders>
+            <w:shd w:val="clear" w:color="auto" w:fill="auto"/>
+          </w:tcPr>
+          <w:p>
+            <w:pPr>
+              <w:pStyle w:val="AbsatzTab12Pt1-1Kur"/>
+              <w:rPr>
+                <w:lang w:val="fr-CH"/>
+              </w:rPr>
+            </w:pPr>
+          </w:p>
+        </w:tc>
+        <w:tc>
+          <w:tcPr>
+            <w:tcW w:w="1134" w:type="dxa"/>
+            <w:tcBorders>
+              <w:left w:val="single" w:sz="4" w:space="0" w:color="auto"/>
+              <w:right w:val="single" w:sz="4" w:space="0" w:color="auto"/>
+            </w:tcBorders>
+            <w:shd w:val="clear" w:color="auto" w:fill="auto"/>
+          </w:tcPr>
+          <w:p>
+            <w:pPr>
+              <w:pStyle w:val="AbsatzTab12Pt1-1Kur"/>
+              <w:rPr>
+                <w:lang w:val="fr-CH"/>
+              </w:rPr>
+            </w:pPr>
+          </w:p>
+        </w:tc>
+        <w:tc>
+          <w:tcPr>
+            <w:tcW w:w="1134" w:type="dxa"/>
+            <w:tcBorders>
+              <w:left w:val="single" w:sz="4" w:space="0" w:color="auto"/>
+              <w:right w:val="single" w:sz="4" w:space="0" w:color="auto"/>
+            </w:tcBorders>
+            <w:shd w:val="clear" w:color="auto" w:fill="auto"/>
+          </w:tcPr>
+          <w:p>
+            <w:pPr>
+              <w:pStyle w:val="AbsatzTab12Pt1-1Kur"/>
+              <w:rPr>
+                <w:lang w:val="fr-CH"/>
+              </w:rPr>
+            </w:pPr>
+          </w:p>
+        </w:tc>
+        <w:tc>
+          <w:tcPr>
+            <w:tcW w:w="1134" w:type="dxa"/>
+            <w:tcBorders>
+              <w:left w:val="single" w:sz="4" w:space="0" w:color="auto"/>
+              <w:right w:val="single" w:sz="4" w:space="0" w:color="auto"/>
+            </w:tcBorders>
+            <w:shd w:val="clear" w:color="auto" w:fill="auto"/>
+          </w:tcPr>
+          <w:p>
+            <w:pPr>
+              <w:pStyle w:val="AbsatzTab12Pt1-1Kur"/>
+              <w:rPr>
+                <w:lang w:val="fr-CH"/>
+              </w:rPr>
+            </w:pPr>
+          </w:p>
+        </w:tc>
+        <w:tc>
+          <w:tcPr>
+            <w:tcW w:w="992" w:type="dxa"/>
+            <w:tcBorders>
+              <w:left w:val="single" w:sz="4" w:space="0" w:color="auto"/>
+              <w:right w:val="single" w:sz="4" w:space="0" w:color="auto"/>
+            </w:tcBorders>
+            <w:shd w:val="clear" w:color="auto" w:fill="auto"/>
+          </w:tcPr>
+          <w:p>
+            <w:pPr>
+              <w:pStyle w:val="AbsatzTab12Pt1-1Kur"/>
+              <w:rPr>
+                <w:lang w:val="fr-CH"/>
+              </w:rPr>
+            </w:pPr>
+          </w:p>
+        </w:tc>
+        <w:tc>
+          <w:tcPr>
+            <w:tcW w:w="1559" w:type="dxa"/>
+            <w:tcBorders>
+              <w:left w:val="single" w:sz="4" w:space="0" w:color="auto"/>
+              <w:right w:val="single" w:sz="4" w:space="0" w:color="auto"/>
+            </w:tcBorders>
+            <w:shd w:val="clear" w:color="auto" w:fill="auto"/>
+          </w:tcPr>
+          <w:p>
+            <w:pPr>
+              <w:pStyle w:val="AbsatzTab12Pt1-1Kur"/>
+              <w:rPr>
+                <w:lang w:val="fr-CH"/>
+              </w:rPr>
+            </w:pPr>
+          </w:p>
+        </w:tc>
+      </w:tr>
+      <w:tr>
+        <w:trPr>
+          <w:trHeight w:val="425"/>
+        </w:trPr>
+        <w:tc>
+          <w:tcPr>
+            <w:tcW w:w="993" w:type="dxa"/>
+            <w:tcBorders>
+              <w:top w:val="single" w:sz="4" w:space="0" w:color="auto"/>
+              <w:left w:val="single" w:sz="4" w:space="0" w:color="auto"/>
+              <w:bottom w:val="single" w:sz="4" w:space="0" w:color="auto"/>
+              <w:right w:val="single" w:sz="4" w:space="0" w:color="auto"/>
+            </w:tcBorders>
+            <w:shd w:val="clear" w:color="auto" w:fill="auto"/>
+          </w:tcPr>
+          <w:p>
+            <w:pPr>
+              <w:pStyle w:val="AbsatzTab12Pt1-1Kur"/>
+              <w:rPr>
+                <w:lang w:val="fr-CH"/>
+              </w:rPr>
+            </w:pPr>
+            <w:r>
+              <w:rPr>
+                <w:lang w:val="fr-CH"/>
+              </w:rPr>
+              <w:t>Paul Gillet</w:t>
+            </w:r>
+          </w:p>
+        </w:tc>
+        <w:tc>
+          <w:tcPr>
+            <w:tcW w:w="1134" w:type="dxa"/>
+            <w:tcBorders>
+              <w:left w:val="single" w:sz="4" w:space="0" w:color="auto"/>
+              <w:right w:val="single" w:sz="4" w:space="0" w:color="auto"/>
+            </w:tcBorders>
+            <w:shd w:val="clear" w:color="auto" w:fill="auto"/>
+          </w:tcPr>
+          <w:p>
+            <w:pPr>
+              <w:pStyle w:val="AbsatzTab12Pt1-1Kur"/>
+              <w:rPr>
+                <w:lang w:val="fr-CH"/>
+              </w:rPr>
+            </w:pPr>
+          </w:p>
+        </w:tc>
+        <w:tc>
+          <w:tcPr>
+            <w:tcW w:w="1134" w:type="dxa"/>
+            <w:tcBorders>
+              <w:left w:val="single" w:sz="4" w:space="0" w:color="auto"/>
+              <w:right w:val="single" w:sz="4" w:space="0" w:color="auto"/>
+            </w:tcBorders>
+            <w:shd w:val="clear" w:color="auto" w:fill="auto"/>
+          </w:tcPr>
+          <w:p>
+            <w:pPr>
+              <w:pStyle w:val="AbsatzTab12Pt1-1Kur"/>
+              <w:rPr>
+                <w:lang w:val="fr-CH"/>
+              </w:rPr>
+            </w:pPr>
+          </w:p>
+        </w:tc>
+        <w:tc>
+          <w:tcPr>
+            <w:tcW w:w="1134" w:type="dxa"/>
+            <w:tcBorders>
+              <w:left w:val="single" w:sz="4" w:space="0" w:color="auto"/>
+              <w:right w:val="single" w:sz="4" w:space="0" w:color="auto"/>
+            </w:tcBorders>
+            <w:shd w:val="clear" w:color="auto" w:fill="auto"/>
+          </w:tcPr>
+          <w:p>
+            <w:pPr>
+              <w:pStyle w:val="AbsatzTab12Pt1-1Kur"/>
+              <w:rPr>
+                <w:lang w:val="fr-CH"/>
+              </w:rPr>
+            </w:pPr>
+          </w:p>
+        </w:tc>
+        <w:tc>
+          <w:tcPr>
+            <w:tcW w:w="1134" w:type="dxa"/>
+            <w:tcBorders>
+              <w:left w:val="single" w:sz="4" w:space="0" w:color="auto"/>
+              <w:right w:val="single" w:sz="4" w:space="0" w:color="auto"/>
+            </w:tcBorders>
+            <w:shd w:val="clear" w:color="auto" w:fill="auto"/>
+          </w:tcPr>
+          <w:p>
+            <w:pPr>
+              <w:pStyle w:val="AbsatzTab12Pt1-1Kur"/>
+              <w:rPr>
+                <w:lang w:val="fr-CH"/>
+              </w:rPr>
+            </w:pPr>
+          </w:p>
+        </w:tc>
+        <w:tc>
+          <w:tcPr>
+            <w:tcW w:w="1134" w:type="dxa"/>
+            <w:tcBorders>
+              <w:left w:val="single" w:sz="4" w:space="0" w:color="auto"/>
+              <w:right w:val="single" w:sz="4" w:space="0" w:color="auto"/>
+            </w:tcBorders>
+            <w:shd w:val="clear" w:color="auto" w:fill="auto"/>
+          </w:tcPr>
+          <w:p>
+            <w:pPr>
+              <w:pStyle w:val="AbsatzTab12Pt1-1Kur"/>
+              <w:rPr>
+                <w:lang w:val="fr-CH"/>
+              </w:rPr>
+            </w:pPr>
+          </w:p>
+        </w:tc>
+        <w:tc>
+          <w:tcPr>
+            <w:tcW w:w="992" w:type="dxa"/>
+            <w:tcBorders>
+              <w:left w:val="single" w:sz="4" w:space="0" w:color="auto"/>
+              <w:right w:val="single" w:sz="4" w:space="0" w:color="auto"/>
+            </w:tcBorders>
+            <w:shd w:val="clear" w:color="auto" w:fill="auto"/>
+          </w:tcPr>
+          <w:p>
+            <w:pPr>
+              <w:pStyle w:val="AbsatzTab12Pt1-1Kur"/>
+              <w:rPr>
+                <w:lang w:val="fr-CH"/>
+              </w:rPr>
+            </w:pPr>
+          </w:p>
+        </w:tc>
+        <w:tc>
+          <w:tcPr>
+            <w:tcW w:w="1559" w:type="dxa"/>
+            <w:tcBorders>
+              <w:left w:val="single" w:sz="4" w:space="0" w:color="auto"/>
+              <w:right w:val="single" w:sz="4" w:space="0" w:color="auto"/>
+            </w:tcBorders>
+            <w:shd w:val="clear" w:color="auto" w:fill="auto"/>
+          </w:tcPr>
+          <w:p>
+            <w:pPr>
+              <w:pStyle w:val="AbsatzTab12Pt1-1Kur"/>
+              <w:rPr>
+                <w:lang w:val="fr-CH"/>
+              </w:rPr>
+            </w:pPr>
+          </w:p>
+        </w:tc>
+      </w:tr>
+      <w:tr>
+        <w:trPr>
+          <w:trHeight w:val="425"/>
+        </w:trPr>
+        <w:tc>
+          <w:tcPr>
+            <w:tcW w:w="993" w:type="dxa"/>
+            <w:tcBorders>
+              <w:top w:val="single" w:sz="4" w:space="0" w:color="auto"/>
+              <w:left w:val="single" w:sz="4" w:space="0" w:color="auto"/>
+              <w:bottom w:val="single" w:sz="4" w:space="0" w:color="auto"/>
+              <w:right w:val="single" w:sz="4" w:space="0" w:color="auto"/>
+            </w:tcBorders>
+            <w:shd w:val="clear" w:color="auto" w:fill="auto"/>
+          </w:tcPr>
+          <w:p>
+            <w:pPr>
+              <w:pStyle w:val="AbsatzTab12Pt1-1Kur"/>
+              <w:rPr>
+                <w:lang w:val="fr-CH"/>
+              </w:rPr>
+            </w:pPr>
           </w:p>
         </w:tc>
         <w:tc>
@@ -4737,8 +5067,8 @@
           <w:lang w:val="fr-CH"/>
         </w:rPr>
       </w:pPr>
-      <w:bookmarkStart w:id="46" w:name="_Toc530748766"/>
-      <w:bookmarkStart w:id="47" w:name="_Toc26945672"/>
+      <w:bookmarkStart w:id="45" w:name="_Toc530748766"/>
+      <w:bookmarkStart w:id="46" w:name="_Toc26945672"/>
       <w:r>
         <w:rPr>
           <w:lang w:val="fr-CH"/>
@@ -4792,14 +5122,14 @@
         </w:rPr>
         <w:tab/>
       </w:r>
+      <w:bookmarkEnd w:id="45"/>
+      <w:r>
+        <w:rPr>
+          <w:lang w:val="fr-CH"/>
+        </w:rPr>
+        <w:t>Ressources en personnel</w:t>
+      </w:r>
       <w:bookmarkEnd w:id="46"/>
-      <w:r>
-        <w:rPr>
-          <w:lang w:val="fr-CH"/>
-        </w:rPr>
-        <w:t>Ressources en personnel</w:t>
-      </w:r>
-      <w:bookmarkEnd w:id="47"/>
     </w:p>
     <w:p>
       <w:pPr>
@@ -4843,16 +5173,16 @@
           <w:lang w:val="fr-CH"/>
         </w:rPr>
       </w:pPr>
-      <w:bookmarkStart w:id="48" w:name="_Toc530748745"/>
-      <w:bookmarkStart w:id="49" w:name="_Toc26945645"/>
+      <w:bookmarkStart w:id="47" w:name="_Toc530748745"/>
+      <w:bookmarkStart w:id="48" w:name="_Toc26945645"/>
       <w:r>
         <w:rPr>
           <w:lang w:val="fr-CH"/>
         </w:rPr>
         <w:t>Plan d’achat</w:t>
       </w:r>
+      <w:bookmarkEnd w:id="47"/>
       <w:bookmarkEnd w:id="48"/>
-      <w:bookmarkEnd w:id="49"/>
     </w:p>
     <w:p>
       <w:pPr>
@@ -5032,7 +5362,6 @@
               <w:right w:val="single" w:sz="4" w:space="0" w:color="auto"/>
             </w:tcBorders>
             <w:shd w:val="clear" w:color="auto" w:fill="auto"/>
-            <w:hideMark/>
           </w:tcPr>
           <w:p>
             <w:pPr>
@@ -5045,88 +5374,52 @@
               <w:rPr>
                 <w:lang w:val="fr-CH"/>
               </w:rPr>
-              <w:t>Business analyst</w:t>
-            </w:r>
-          </w:p>
-        </w:tc>
-        <w:tc>
-          <w:tcPr>
-            <w:tcW w:w="1276" w:type="dxa"/>
-            <w:tcBorders>
-              <w:left w:val="single" w:sz="4" w:space="0" w:color="auto"/>
-              <w:right w:val="single" w:sz="4" w:space="0" w:color="auto"/>
-            </w:tcBorders>
-            <w:shd w:val="clear" w:color="auto" w:fill="auto"/>
-            <w:hideMark/>
-          </w:tcPr>
-          <w:p>
-            <w:pPr>
-              <w:pStyle w:val="AbsatzTab12Pt1-1Kur"/>
-              <w:rPr>
-                <w:lang w:val="fr-CH"/>
-              </w:rPr>
-            </w:pPr>
-            <w:r>
-              <w:rPr>
-                <w:lang w:val="fr-CH"/>
-              </w:rPr>
-              <w:t>20 jours</w:t>
-            </w:r>
-          </w:p>
-        </w:tc>
-        <w:tc>
-          <w:tcPr>
-            <w:tcW w:w="1276" w:type="dxa"/>
-            <w:tcBorders>
-              <w:left w:val="single" w:sz="4" w:space="0" w:color="auto"/>
-              <w:right w:val="single" w:sz="4" w:space="0" w:color="auto"/>
-            </w:tcBorders>
-            <w:shd w:val="clear" w:color="auto" w:fill="auto"/>
-          </w:tcPr>
-          <w:p>
-            <w:pPr>
-              <w:pStyle w:val="AbsatzTab12Pt1-1Kur"/>
-              <w:rPr>
-                <w:lang w:val="fr-CH"/>
-              </w:rPr>
-            </w:pPr>
-            <w:r>
-              <w:rPr>
-                <w:lang w:val="fr-CH"/>
-              </w:rPr>
-              <w:t>20 000</w:t>
-            </w:r>
-          </w:p>
-        </w:tc>
-        <w:tc>
-          <w:tcPr>
-            <w:tcW w:w="2126" w:type="dxa"/>
-            <w:tcBorders>
-              <w:left w:val="single" w:sz="4" w:space="0" w:color="auto"/>
-              <w:right w:val="single" w:sz="4" w:space="0" w:color="auto"/>
-            </w:tcBorders>
-            <w:shd w:val="clear" w:color="auto" w:fill="auto"/>
-          </w:tcPr>
-          <w:p>
-            <w:pPr>
-              <w:pStyle w:val="AbsatzTab12Pt1-1Kur"/>
-              <w:rPr>
-                <w:lang w:val="fr-CH"/>
-              </w:rPr>
-            </w:pPr>
-            <w:r>
-              <w:rPr>
-                <w:lang w:val="fr-CH"/>
-              </w:rPr>
-              <w:t>20.1 –</w:t>
+              <w:t xml:space="preserve">Pas </w:t>
             </w:r>
             <w:r>
               <w:rPr>
                 <w:lang w:val="fr-CH"/>
               </w:rPr>
-              <w:br/>
-              <w:t>30.03.2019</w:t>
+              <w:t>applicable au projet</w:t>
             </w:r>
+            <w:bookmarkStart w:id="49" w:name="_GoBack"/>
+            <w:bookmarkEnd w:id="49"/>
+          </w:p>
+        </w:tc>
+        <w:tc>
+          <w:tcPr>
+            <w:tcW w:w="1276" w:type="dxa"/>
+            <w:tcBorders>
+              <w:left w:val="single" w:sz="4" w:space="0" w:color="auto"/>
+              <w:right w:val="single" w:sz="4" w:space="0" w:color="auto"/>
+            </w:tcBorders>
+            <w:shd w:val="clear" w:color="auto" w:fill="auto"/>
+          </w:tcPr>
+          <w:p>
+            <w:pPr>
+              <w:pStyle w:val="AbsatzTab12Pt1-1Kur"/>
+              <w:rPr>
+                <w:lang w:val="fr-CH"/>
+              </w:rPr>
+            </w:pPr>
+          </w:p>
+        </w:tc>
+        <w:tc>
+          <w:tcPr>
+            <w:tcW w:w="1276" w:type="dxa"/>
+            <w:tcBorders>
+              <w:left w:val="single" w:sz="4" w:space="0" w:color="auto"/>
+              <w:right w:val="single" w:sz="4" w:space="0" w:color="auto"/>
+            </w:tcBorders>
+            <w:shd w:val="clear" w:color="auto" w:fill="auto"/>
+          </w:tcPr>
+          <w:p>
+            <w:pPr>
+              <w:pStyle w:val="AbsatzTab12Pt1-1Kur"/>
+              <w:rPr>
+                <w:lang w:val="fr-CH"/>
+              </w:rPr>
+            </w:pPr>
           </w:p>
         </w:tc>
         <w:tc>
@@ -5145,12 +5438,24 @@
                 <w:lang w:val="fr-CH"/>
               </w:rPr>
             </w:pPr>
-            <w:r>
-              <w:rPr>
-                <w:lang w:val="fr-CH"/>
-              </w:rPr>
-              <w:t>Procédure de gré à gré avec plusieurs offres</w:t>
-            </w:r>
+          </w:p>
+        </w:tc>
+        <w:tc>
+          <w:tcPr>
+            <w:tcW w:w="2126" w:type="dxa"/>
+            <w:tcBorders>
+              <w:left w:val="single" w:sz="4" w:space="0" w:color="auto"/>
+              <w:right w:val="single" w:sz="4" w:space="0" w:color="auto"/>
+            </w:tcBorders>
+            <w:shd w:val="clear" w:color="auto" w:fill="auto"/>
+          </w:tcPr>
+          <w:p>
+            <w:pPr>
+              <w:pStyle w:val="AbsatzTab12Pt1-1Kur"/>
+              <w:rPr>
+                <w:lang w:val="fr-CH"/>
+              </w:rPr>
+            </w:pPr>
           </w:p>
         </w:tc>
       </w:tr>
@@ -5176,12 +5481,6 @@
                 <w:lang w:val="fr-CH"/>
               </w:rPr>
             </w:pPr>
-            <w:r>
-              <w:rPr>
-                <w:lang w:val="fr-CH"/>
-              </w:rPr>
-              <w:t>Développeur</w:t>
-            </w:r>
           </w:p>
         </w:tc>
         <w:tc>
@@ -5200,12 +5499,6 @@
                 <w:lang w:val="fr-CH"/>
               </w:rPr>
             </w:pPr>
-            <w:r>
-              <w:rPr>
-                <w:lang w:val="fr-CH"/>
-              </w:rPr>
-              <w:t>300 jours</w:t>
-            </w:r>
           </w:p>
         </w:tc>
         <w:tc>
@@ -5224,12 +5517,6 @@
                 <w:lang w:val="fr-CH"/>
               </w:rPr>
             </w:pPr>
-            <w:r>
-              <w:rPr>
-                <w:lang w:val="fr-CH"/>
-              </w:rPr>
-              <w:t>280 000</w:t>
-            </w:r>
           </w:p>
         </w:tc>
         <w:tc>
@@ -5248,12 +5535,6 @@
                 <w:lang w:val="fr-CH"/>
               </w:rPr>
             </w:pPr>
-            <w:r>
-              <w:rPr>
-                <w:lang w:val="fr-CH"/>
-              </w:rPr>
-              <w:t>01.04.2020 – 30.06.2020</w:t>
-            </w:r>
           </w:p>
         </w:tc>
         <w:tc>
@@ -5272,12 +5553,6 @@
                 <w:lang w:val="fr-CH"/>
               </w:rPr>
             </w:pPr>
-            <w:r>
-              <w:rPr>
-                <w:lang w:val="fr-CH"/>
-              </w:rPr>
-              <w:t>Appel d’offres public OMC</w:t>
-            </w:r>
           </w:p>
         </w:tc>
       </w:tr>
@@ -5303,12 +5578,6 @@
                 <w:lang w:val="fr-CH"/>
               </w:rPr>
             </w:pPr>
-            <w:r>
-              <w:rPr>
-                <w:lang w:val="fr-CH"/>
-              </w:rPr>
-              <w:t>Analyste</w:t>
-            </w:r>
           </w:p>
         </w:tc>
         <w:tc>
@@ -5327,12 +5596,6 @@
                 <w:lang w:val="fr-CH"/>
               </w:rPr>
             </w:pPr>
-            <w:r>
-              <w:rPr>
-                <w:lang w:val="fr-CH"/>
-              </w:rPr>
-              <w:t>100 heures</w:t>
-            </w:r>
           </w:p>
         </w:tc>
         <w:tc>
@@ -5351,12 +5614,6 @@
                 <w:lang w:val="fr-CH"/>
               </w:rPr>
             </w:pPr>
-            <w:r>
-              <w:rPr>
-                <w:lang w:val="fr-CH"/>
-              </w:rPr>
-              <w:t>18 000</w:t>
-            </w:r>
           </w:p>
         </w:tc>
         <w:tc>
@@ -5375,19 +5632,6 @@
                 <w:lang w:val="fr-CH"/>
               </w:rPr>
             </w:pPr>
-            <w:r>
-              <w:rPr>
-                <w:lang w:val="fr-CH"/>
-              </w:rPr>
-              <w:t>20.01. –</w:t>
-            </w:r>
-            <w:r>
-              <w:rPr>
-                <w:lang w:val="fr-CH"/>
-              </w:rPr>
-              <w:br/>
-              <w:t>30.03.2020</w:t>
-            </w:r>
           </w:p>
         </w:tc>
         <w:tc>
@@ -5406,12 +5650,6 @@
                 <w:lang w:val="fr-CH"/>
               </w:rPr>
             </w:pPr>
-            <w:r>
-              <w:rPr>
-                <w:lang w:val="fr-CH"/>
-              </w:rPr>
-              <w:t>Commande au titre du contrat-cadre</w:t>
-            </w:r>
           </w:p>
         </w:tc>
       </w:tr>
@@ -5437,12 +5675,6 @@
                 <w:lang w:val="fr-CH"/>
               </w:rPr>
             </w:pPr>
-            <w:r>
-              <w:rPr>
-                <w:lang w:val="fr-CH"/>
-              </w:rPr>
-              <w:t>Outils et services</w:t>
-            </w:r>
           </w:p>
         </w:tc>
         <w:tc>
@@ -5461,12 +5693,6 @@
                 <w:lang w:val="fr-CH"/>
               </w:rPr>
             </w:pPr>
-            <w:r>
-              <w:rPr>
-                <w:lang w:val="fr-CH"/>
-              </w:rPr>
-              <w:t>400 heures</w:t>
-            </w:r>
           </w:p>
         </w:tc>
         <w:tc>
@@ -5485,12 +5711,6 @@
                 <w:lang w:val="fr-CH"/>
               </w:rPr>
             </w:pPr>
-            <w:r>
-              <w:rPr>
-                <w:lang w:val="fr-CH"/>
-              </w:rPr>
-              <w:t>48 000</w:t>
-            </w:r>
           </w:p>
         </w:tc>
         <w:tc>
@@ -5509,19 +5729,6 @@
                 <w:lang w:val="fr-CH"/>
               </w:rPr>
             </w:pPr>
-            <w:r>
-              <w:rPr>
-                <w:lang w:val="fr-CH"/>
-              </w:rPr>
-              <w:t xml:space="preserve">01.07.2019 – </w:t>
-            </w:r>
-            <w:r>
-              <w:rPr>
-                <w:lang w:val="fr-CH"/>
-              </w:rPr>
-              <w:br/>
-              <w:t>30.06.2020</w:t>
-            </w:r>
           </w:p>
         </w:tc>
         <w:tc>
@@ -5540,12 +5747,6 @@
                 <w:lang w:val="fr-CH"/>
               </w:rPr>
             </w:pPr>
-            <w:r>
-              <w:rPr>
-                <w:lang w:val="fr-CH"/>
-              </w:rPr>
-              <w:t>Procédure sur invitation</w:t>
-            </w:r>
           </w:p>
         </w:tc>
       </w:tr>
@@ -8030,7 +8231,7 @@
           <w:i w:val="0"/>
           <w:sz w:val="22"/>
           <w:szCs w:val="22"/>
-          <w:lang w:val="de-DE" w:eastAsia="de-DE"/>
+          <w:lang w:val="fr-CH" w:eastAsia="de-DE"/>
         </w:rPr>
       </w:pPr>
       <w:r>
@@ -8061,18 +8262,27 @@
         <w:t>Suivi des modifications</w:t>
       </w:r>
       <w:r>
+        <w:rPr>
+          <w:lang w:val="fr-CH"/>
+        </w:rPr>
         <w:tab/>
       </w:r>
       <w:r>
         <w:fldChar w:fldCharType="begin"/>
       </w:r>
       <w:r>
+        <w:rPr>
+          <w:lang w:val="fr-CH"/>
+        </w:rPr>
         <w:instrText xml:space="preserve"> PAGEREF _Toc26945632 \h </w:instrText>
       </w:r>
       <w:r>
         <w:fldChar w:fldCharType="separate"/>
       </w:r>
       <w:r>
+        <w:rPr>
+          <w:lang w:val="fr-CH"/>
+        </w:rPr>
         <w:t>1</w:t>
       </w:r>
       <w:r>
@@ -8087,7 +8297,7 @@
           <w:i w:val="0"/>
           <w:sz w:val="22"/>
           <w:szCs w:val="22"/>
-          <w:lang w:val="de-DE" w:eastAsia="de-DE"/>
+          <w:lang w:val="fr-CH" w:eastAsia="de-DE"/>
         </w:rPr>
       </w:pPr>
       <w:r>
@@ -8097,18 +8307,27 @@
         <w:t>Description</w:t>
       </w:r>
       <w:r>
+        <w:rPr>
+          <w:lang w:val="fr-CH"/>
+        </w:rPr>
         <w:tab/>
       </w:r>
       <w:r>
         <w:fldChar w:fldCharType="begin"/>
       </w:r>
       <w:r>
+        <w:rPr>
+          <w:lang w:val="fr-CH"/>
+        </w:rPr>
         <w:instrText xml:space="preserve"> PAGEREF _Toc26945633 \h </w:instrText>
       </w:r>
       <w:r>
         <w:fldChar w:fldCharType="separate"/>
       </w:r>
       <w:r>
+        <w:rPr>
+          <w:lang w:val="fr-CH"/>
+        </w:rPr>
         <w:t>1</w:t>
       </w:r>
       <w:r>
@@ -8123,7 +8342,7 @@
           <w:b w:val="0"/>
           <w:sz w:val="22"/>
           <w:szCs w:val="22"/>
-          <w:lang w:val="de-DE" w:eastAsia="de-DE"/>
+          <w:lang w:val="fr-CH" w:eastAsia="de-DE"/>
         </w:rPr>
       </w:pPr>
       <w:r>
@@ -8138,7 +8357,7 @@
           <w:b w:val="0"/>
           <w:sz w:val="22"/>
           <w:szCs w:val="22"/>
-          <w:lang w:val="de-DE" w:eastAsia="de-DE"/>
+          <w:lang w:val="fr-CH" w:eastAsia="de-DE"/>
         </w:rPr>
         <w:tab/>
       </w:r>
@@ -8149,18 +8368,27 @@
         <w:t>Description du projet</w:t>
       </w:r>
       <w:r>
+        <w:rPr>
+          <w:lang w:val="fr-CH"/>
+        </w:rPr>
         <w:tab/>
       </w:r>
       <w:r>
         <w:fldChar w:fldCharType="begin"/>
       </w:r>
       <w:r>
+        <w:rPr>
+          <w:lang w:val="fr-CH"/>
+        </w:rPr>
         <w:instrText xml:space="preserve"> PAGEREF _Toc26945634 \h </w:instrText>
       </w:r>
       <w:r>
         <w:fldChar w:fldCharType="separate"/>
       </w:r>
       <w:r>
+        <w:rPr>
+          <w:lang w:val="fr-CH"/>
+        </w:rPr>
         <w:t>2</w:t>
       </w:r>
       <w:r>
@@ -8175,7 +8403,7 @@
           <w:b w:val="0"/>
           <w:sz w:val="22"/>
           <w:szCs w:val="22"/>
-          <w:lang w:val="en-US" w:eastAsia="de-DE"/>
+          <w:lang w:val="fr-CH" w:eastAsia="de-DE"/>
         </w:rPr>
       </w:pPr>
       <w:r>
@@ -8190,7 +8418,7 @@
           <w:b w:val="0"/>
           <w:sz w:val="22"/>
           <w:szCs w:val="22"/>
-          <w:lang w:val="en-US" w:eastAsia="de-DE"/>
+          <w:lang w:val="fr-CH" w:eastAsia="de-DE"/>
         </w:rPr>
         <w:tab/>
       </w:r>
@@ -8202,7 +8430,7 @@
       </w:r>
       <w:r>
         <w:rPr>
-          <w:lang w:val="en-US"/>
+          <w:lang w:val="fr-CH"/>
         </w:rPr>
         <w:tab/>
       </w:r>
@@ -8211,7 +8439,7 @@
       </w:r>
       <w:r>
         <w:rPr>
-          <w:lang w:val="en-US"/>
+          <w:lang w:val="fr-CH"/>
         </w:rPr>
         <w:instrText xml:space="preserve"> PAGEREF _Toc26945635 \h </w:instrText>
       </w:r>
@@ -8220,7 +8448,7 @@
       </w:r>
       <w:r>
         <w:rPr>
-          <w:lang w:val="en-US"/>
+          <w:lang w:val="fr-CH"/>
         </w:rPr>
         <w:t>2</w:t>
       </w:r>
@@ -8236,7 +8464,7 @@
           <w:b w:val="0"/>
           <w:sz w:val="22"/>
           <w:szCs w:val="22"/>
-          <w:lang w:val="de-DE" w:eastAsia="de-DE"/>
+          <w:lang w:val="fr-CH" w:eastAsia="de-DE"/>
         </w:rPr>
       </w:pPr>
       <w:r>
@@ -8251,7 +8479,7 @@
           <w:b w:val="0"/>
           <w:sz w:val="22"/>
           <w:szCs w:val="22"/>
-          <w:lang w:val="de-DE" w:eastAsia="de-DE"/>
+          <w:lang w:val="fr-CH" w:eastAsia="de-DE"/>
         </w:rPr>
         <w:tab/>
       </w:r>
@@ -8262,18 +8490,27 @@
         <w:t>Organisation</w:t>
       </w:r>
       <w:r>
+        <w:rPr>
+          <w:lang w:val="fr-CH"/>
+        </w:rPr>
         <w:tab/>
       </w:r>
       <w:r>
         <w:fldChar w:fldCharType="begin"/>
       </w:r>
       <w:r>
+        <w:rPr>
+          <w:lang w:val="fr-CH"/>
+        </w:rPr>
         <w:instrText xml:space="preserve"> PAGEREF _Toc26945636 \h </w:instrText>
       </w:r>
       <w:r>
         <w:fldChar w:fldCharType="separate"/>
       </w:r>
       <w:r>
+        <w:rPr>
+          <w:lang w:val="fr-CH"/>
+        </w:rPr>
         <w:t>2</w:t>
       </w:r>
       <w:r>
@@ -8288,7 +8525,7 @@
           <w:b w:val="0"/>
           <w:sz w:val="22"/>
           <w:szCs w:val="22"/>
-          <w:lang w:val="de-DE" w:eastAsia="de-DE"/>
+          <w:lang w:val="fr-CH" w:eastAsia="de-DE"/>
         </w:rPr>
       </w:pPr>
       <w:r>
@@ -8303,7 +8540,7 @@
           <w:b w:val="0"/>
           <w:sz w:val="22"/>
           <w:szCs w:val="22"/>
-          <w:lang w:val="de-DE" w:eastAsia="de-DE"/>
+          <w:lang w:val="fr-CH" w:eastAsia="de-DE"/>
         </w:rPr>
         <w:tab/>
       </w:r>
@@ -8314,18 +8551,27 @@
         <w:t>Structure des résultats du projet</w:t>
       </w:r>
       <w:r>
+        <w:rPr>
+          <w:lang w:val="fr-CH"/>
+        </w:rPr>
         <w:tab/>
       </w:r>
       <w:r>
         <w:fldChar w:fldCharType="begin"/>
       </w:r>
       <w:r>
+        <w:rPr>
+          <w:lang w:val="fr-CH"/>
+        </w:rPr>
         <w:instrText xml:space="preserve"> PAGEREF _Toc26945637 \h </w:instrText>
       </w:r>
       <w:r>
         <w:fldChar w:fldCharType="separate"/>
       </w:r>
       <w:r>
+        <w:rPr>
+          <w:lang w:val="fr-CH"/>
+        </w:rPr>
         <w:t>3</w:t>
       </w:r>
       <w:r>
@@ -8340,7 +8586,7 @@
           <w:b w:val="0"/>
           <w:sz w:val="22"/>
           <w:szCs w:val="22"/>
-          <w:lang w:val="en-US" w:eastAsia="de-DE"/>
+          <w:lang w:val="fr-CH" w:eastAsia="de-DE"/>
         </w:rPr>
       </w:pPr>
       <w:r>
@@ -8355,7 +8601,7 @@
           <w:b w:val="0"/>
           <w:sz w:val="22"/>
           <w:szCs w:val="22"/>
-          <w:lang w:val="en-US" w:eastAsia="de-DE"/>
+          <w:lang w:val="fr-CH" w:eastAsia="de-DE"/>
         </w:rPr>
         <w:tab/>
       </w:r>
@@ -8367,7 +8613,7 @@
       </w:r>
       <w:r>
         <w:rPr>
-          <w:lang w:val="en-US"/>
+          <w:lang w:val="fr-CH"/>
         </w:rPr>
         <w:tab/>
       </w:r>
@@ -8376,7 +8622,7 @@
       </w:r>
       <w:r>
         <w:rPr>
-          <w:lang w:val="en-US"/>
+          <w:lang w:val="fr-CH"/>
         </w:rPr>
         <w:instrText xml:space="preserve"> PAGEREF _Toc26945638 \h </w:instrText>
       </w:r>
@@ -8385,7 +8631,7 @@
       </w:r>
       <w:r>
         <w:rPr>
-          <w:lang w:val="en-US"/>
+          <w:lang w:val="fr-CH"/>
         </w:rPr>
         <w:t>4</w:t>
       </w:r>
@@ -8400,7 +8646,7 @@
           <w:rFonts w:asciiTheme="minorHAnsi" w:eastAsiaTheme="minorEastAsia" w:hAnsiTheme="minorHAnsi" w:cstheme="minorBidi"/>
           <w:sz w:val="22"/>
           <w:szCs w:val="22"/>
-          <w:lang w:val="en-US" w:eastAsia="de-DE"/>
+          <w:lang w:val="fr-CH" w:eastAsia="de-DE"/>
         </w:rPr>
       </w:pPr>
       <w:r>
@@ -8414,7 +8660,7 @@
           <w:rFonts w:asciiTheme="minorHAnsi" w:eastAsiaTheme="minorEastAsia" w:hAnsiTheme="minorHAnsi" w:cstheme="minorBidi"/>
           <w:sz w:val="22"/>
           <w:szCs w:val="22"/>
-          <w:lang w:val="en-US" w:eastAsia="de-DE"/>
+          <w:lang w:val="fr-CH" w:eastAsia="de-DE"/>
         </w:rPr>
         <w:tab/>
       </w:r>
@@ -8426,7 +8672,7 @@
       </w:r>
       <w:r>
         <w:rPr>
-          <w:lang w:val="en-US"/>
+          <w:lang w:val="fr-CH"/>
         </w:rPr>
         <w:tab/>
       </w:r>
@@ -8435,7 +8681,7 @@
       </w:r>
       <w:r>
         <w:rPr>
-          <w:lang w:val="en-US"/>
+          <w:lang w:val="fr-CH"/>
         </w:rPr>
         <w:instrText xml:space="preserve"> PAGEREF _Toc26945639 \h </w:instrText>
       </w:r>
@@ -8444,7 +8690,7 @@
       </w:r>
       <w:r>
         <w:rPr>
-          <w:lang w:val="en-US"/>
+          <w:lang w:val="fr-CH"/>
         </w:rPr>
         <w:t>4</w:t>
       </w:r>
@@ -8459,7 +8705,7 @@
           <w:rFonts w:asciiTheme="minorHAnsi" w:eastAsiaTheme="minorEastAsia" w:hAnsiTheme="minorHAnsi" w:cstheme="minorBidi"/>
           <w:sz w:val="22"/>
           <w:szCs w:val="22"/>
-          <w:lang w:val="en-US" w:eastAsia="de-DE"/>
+          <w:lang w:val="fr-CH" w:eastAsia="de-DE"/>
         </w:rPr>
       </w:pPr>
       <w:r>
@@ -8473,7 +8719,7 @@
           <w:rFonts w:asciiTheme="minorHAnsi" w:eastAsiaTheme="minorEastAsia" w:hAnsiTheme="minorHAnsi" w:cstheme="minorBidi"/>
           <w:sz w:val="22"/>
           <w:szCs w:val="22"/>
-          <w:lang w:val="en-US" w:eastAsia="de-DE"/>
+          <w:lang w:val="fr-CH" w:eastAsia="de-DE"/>
         </w:rPr>
         <w:tab/>
       </w:r>
@@ -8485,7 +8731,7 @@
       </w:r>
       <w:r>
         <w:rPr>
-          <w:lang w:val="en-US"/>
+          <w:lang w:val="fr-CH"/>
         </w:rPr>
         <w:tab/>
       </w:r>
@@ -8494,7 +8740,7 @@
       </w:r>
       <w:r>
         <w:rPr>
-          <w:lang w:val="en-US"/>
+          <w:lang w:val="fr-CH"/>
         </w:rPr>
         <w:instrText xml:space="preserve"> PAGEREF _Toc26945640 \h </w:instrText>
       </w:r>
@@ -8503,7 +8749,7 @@
       </w:r>
       <w:r>
         <w:rPr>
-          <w:lang w:val="en-US"/>
+          <w:lang w:val="fr-CH"/>
         </w:rPr>
         <w:t>4</w:t>
       </w:r>
@@ -8519,7 +8765,7 @@
           <w:b w:val="0"/>
           <w:sz w:val="22"/>
           <w:szCs w:val="22"/>
-          <w:lang w:val="en-US" w:eastAsia="de-DE"/>
+          <w:lang w:val="fr-CH" w:eastAsia="de-DE"/>
         </w:rPr>
       </w:pPr>
       <w:r>
@@ -8534,7 +8780,7 @@
           <w:b w:val="0"/>
           <w:sz w:val="22"/>
           <w:szCs w:val="22"/>
-          <w:lang w:val="en-US" w:eastAsia="de-DE"/>
+          <w:lang w:val="fr-CH" w:eastAsia="de-DE"/>
         </w:rPr>
         <w:tab/>
       </w:r>
@@ -8546,7 +8792,7 @@
       </w:r>
       <w:r>
         <w:rPr>
-          <w:lang w:val="en-US"/>
+          <w:lang w:val="fr-CH"/>
         </w:rPr>
         <w:tab/>
       </w:r>
@@ -8555,7 +8801,7 @@
       </w:r>
       <w:r>
         <w:rPr>
-          <w:lang w:val="en-US"/>
+          <w:lang w:val="fr-CH"/>
         </w:rPr>
         <w:instrText xml:space="preserve"> PAGEREF _Toc26945641 \h </w:instrText>
       </w:r>
@@ -8564,7 +8810,7 @@
       </w:r>
       <w:r>
         <w:rPr>
-          <w:lang w:val="en-US"/>
+          <w:lang w:val="fr-CH"/>
         </w:rPr>
         <w:t>4</w:t>
       </w:r>
@@ -8580,7 +8826,7 @@
           <w:b w:val="0"/>
           <w:sz w:val="22"/>
           <w:szCs w:val="22"/>
-          <w:lang w:val="en-US" w:eastAsia="de-DE"/>
+          <w:lang w:val="fr-CH" w:eastAsia="de-DE"/>
         </w:rPr>
       </w:pPr>
       <w:r>
@@ -8595,7 +8841,7 @@
           <w:b w:val="0"/>
           <w:sz w:val="22"/>
           <w:szCs w:val="22"/>
-          <w:lang w:val="en-US" w:eastAsia="de-DE"/>
+          <w:lang w:val="fr-CH" w:eastAsia="de-DE"/>
         </w:rPr>
         <w:tab/>
       </w:r>
@@ -8607,7 +8853,7 @@
       </w:r>
       <w:r>
         <w:rPr>
-          <w:lang w:val="en-US"/>
+          <w:lang w:val="fr-CH"/>
         </w:rPr>
         <w:tab/>
       </w:r>
@@ -8616,7 +8862,7 @@
       </w:r>
       <w:r>
         <w:rPr>
-          <w:lang w:val="en-US"/>
+          <w:lang w:val="fr-CH"/>
         </w:rPr>
         <w:instrText xml:space="preserve"> PAGEREF _Toc26945642 \h </w:instrText>
       </w:r>
@@ -8625,7 +8871,7 @@
       </w:r>
       <w:r>
         <w:rPr>
-          <w:lang w:val="en-US"/>
+          <w:lang w:val="fr-CH"/>
         </w:rPr>
         <w:t>4</w:t>
       </w:r>
@@ -8641,7 +8887,7 @@
           <w:b w:val="0"/>
           <w:sz w:val="22"/>
           <w:szCs w:val="22"/>
-          <w:lang w:val="en-US" w:eastAsia="de-DE"/>
+          <w:lang w:val="fr-CH" w:eastAsia="de-DE"/>
         </w:rPr>
       </w:pPr>
       <w:r>
@@ -8656,7 +8902,7 @@
           <w:b w:val="0"/>
           <w:sz w:val="22"/>
           <w:szCs w:val="22"/>
-          <w:lang w:val="en-US" w:eastAsia="de-DE"/>
+          <w:lang w:val="fr-CH" w:eastAsia="de-DE"/>
         </w:rPr>
         <w:tab/>
       </w:r>
@@ -8668,7 +8914,7 @@
       </w:r>
       <w:r>
         <w:rPr>
-          <w:lang w:val="en-US"/>
+          <w:lang w:val="fr-CH"/>
         </w:rPr>
         <w:tab/>
       </w:r>
@@ -8677,7 +8923,7 @@
       </w:r>
       <w:r>
         <w:rPr>
-          <w:lang w:val="en-US"/>
+          <w:lang w:val="fr-CH"/>
         </w:rPr>
         <w:instrText xml:space="preserve"> PAGEREF _Toc26945643 \h </w:instrText>
       </w:r>
@@ -8686,7 +8932,7 @@
       </w:r>
       <w:r>
         <w:rPr>
-          <w:lang w:val="en-US"/>
+          <w:lang w:val="fr-CH"/>
         </w:rPr>
         <w:t>4</w:t>
       </w:r>
@@ -8702,7 +8948,7 @@
           <w:b w:val="0"/>
           <w:sz w:val="22"/>
           <w:szCs w:val="22"/>
-          <w:lang w:val="en-US" w:eastAsia="de-DE"/>
+          <w:lang w:val="fr-CH" w:eastAsia="de-DE"/>
         </w:rPr>
       </w:pPr>
       <w:r>
@@ -8717,7 +8963,7 @@
           <w:b w:val="0"/>
           <w:sz w:val="22"/>
           <w:szCs w:val="22"/>
-          <w:lang w:val="en-US" w:eastAsia="de-DE"/>
+          <w:lang w:val="fr-CH" w:eastAsia="de-DE"/>
         </w:rPr>
         <w:tab/>
       </w:r>
@@ -8729,7 +8975,7 @@
       </w:r>
       <w:r>
         <w:rPr>
-          <w:lang w:val="en-US"/>
+          <w:lang w:val="fr-CH"/>
         </w:rPr>
         <w:tab/>
       </w:r>
@@ -8738,7 +8984,7 @@
       </w:r>
       <w:r>
         <w:rPr>
-          <w:lang w:val="en-US"/>
+          <w:lang w:val="fr-CH"/>
         </w:rPr>
         <w:instrText xml:space="preserve"> PAGEREF _Toc26945644 \h </w:instrText>
       </w:r>
@@ -8747,7 +8993,7 @@
       </w:r>
       <w:r>
         <w:rPr>
-          <w:lang w:val="en-US"/>
+          <w:lang w:val="fr-CH"/>
         </w:rPr>
         <w:t>4</w:t>
       </w:r>
@@ -8763,7 +9009,7 @@
           <w:b w:val="0"/>
           <w:sz w:val="22"/>
           <w:szCs w:val="22"/>
-          <w:lang w:val="en-US" w:eastAsia="de-DE"/>
+          <w:lang w:val="fr-CH" w:eastAsia="de-DE"/>
         </w:rPr>
       </w:pPr>
       <w:r>
@@ -8778,7 +9024,7 @@
           <w:b w:val="0"/>
           <w:sz w:val="22"/>
           <w:szCs w:val="22"/>
-          <w:lang w:val="en-US" w:eastAsia="de-DE"/>
+          <w:lang w:val="fr-CH" w:eastAsia="de-DE"/>
         </w:rPr>
         <w:tab/>
       </w:r>
@@ -8790,7 +9036,7 @@
       </w:r>
       <w:r>
         <w:rPr>
-          <w:lang w:val="en-US"/>
+          <w:lang w:val="fr-CH"/>
         </w:rPr>
         <w:tab/>
       </w:r>
@@ -8799,7 +9045,7 @@
       </w:r>
       <w:r>
         <w:rPr>
-          <w:lang w:val="en-US"/>
+          <w:lang w:val="fr-CH"/>
         </w:rPr>
         <w:instrText xml:space="preserve"> PAGEREF _Toc26945645 \h </w:instrText>
       </w:r>
@@ -8808,7 +9054,7 @@
       </w:r>
       <w:r>
         <w:rPr>
-          <w:lang w:val="en-US"/>
+          <w:lang w:val="fr-CH"/>
         </w:rPr>
         <w:t>4</w:t>
       </w:r>
@@ -8824,7 +9070,7 @@
           <w:b w:val="0"/>
           <w:sz w:val="22"/>
           <w:szCs w:val="22"/>
-          <w:lang w:val="en-US" w:eastAsia="de-DE"/>
+          <w:lang w:val="fr-CH" w:eastAsia="de-DE"/>
         </w:rPr>
       </w:pPr>
       <w:r>
@@ -8839,7 +9085,7 @@
           <w:b w:val="0"/>
           <w:sz w:val="22"/>
           <w:szCs w:val="22"/>
-          <w:lang w:val="en-US" w:eastAsia="de-DE"/>
+          <w:lang w:val="fr-CH" w:eastAsia="de-DE"/>
         </w:rPr>
         <w:tab/>
       </w:r>
@@ -8851,7 +9097,7 @@
       </w:r>
       <w:r>
         <w:rPr>
-          <w:lang w:val="en-US"/>
+          <w:lang w:val="fr-CH"/>
         </w:rPr>
         <w:tab/>
       </w:r>
@@ -8860,7 +9106,7 @@
       </w:r>
       <w:r>
         <w:rPr>
-          <w:lang w:val="en-US"/>
+          <w:lang w:val="fr-CH"/>
         </w:rPr>
         <w:instrText xml:space="preserve"> PAGEREF _Toc26945646 \h </w:instrText>
       </w:r>
@@ -8869,7 +9115,7 @@
       </w:r>
       <w:r>
         <w:rPr>
-          <w:lang w:val="en-US"/>
+          <w:lang w:val="fr-CH"/>
         </w:rPr>
         <w:t>4</w:t>
       </w:r>
@@ -8885,7 +9131,7 @@
           <w:b w:val="0"/>
           <w:sz w:val="22"/>
           <w:szCs w:val="22"/>
-          <w:lang w:val="en-US" w:eastAsia="de-DE"/>
+          <w:lang w:val="fr-CH" w:eastAsia="de-DE"/>
         </w:rPr>
       </w:pPr>
       <w:r>
@@ -8900,7 +9146,7 @@
           <w:b w:val="0"/>
           <w:sz w:val="22"/>
           <w:szCs w:val="22"/>
-          <w:lang w:val="en-US" w:eastAsia="de-DE"/>
+          <w:lang w:val="fr-CH" w:eastAsia="de-DE"/>
         </w:rPr>
         <w:tab/>
       </w:r>
@@ -8912,7 +9158,7 @@
       </w:r>
       <w:r>
         <w:rPr>
-          <w:lang w:val="en-US"/>
+          <w:lang w:val="fr-CH"/>
         </w:rPr>
         <w:tab/>
       </w:r>
@@ -8921,7 +9167,7 @@
       </w:r>
       <w:r>
         <w:rPr>
-          <w:lang w:val="en-US"/>
+          <w:lang w:val="fr-CH"/>
         </w:rPr>
         <w:instrText xml:space="preserve"> PAGEREF _Toc26945647 \h </w:instrText>
       </w:r>
@@ -8930,7 +9176,7 @@
       </w:r>
       <w:r>
         <w:rPr>
-          <w:lang w:val="en-US"/>
+          <w:lang w:val="fr-CH"/>
         </w:rPr>
         <w:t>4</w:t>
       </w:r>
@@ -8946,7 +9192,7 @@
           <w:b w:val="0"/>
           <w:sz w:val="22"/>
           <w:szCs w:val="22"/>
-          <w:lang w:val="en-US" w:eastAsia="de-DE"/>
+          <w:lang w:val="fr-CH" w:eastAsia="de-DE"/>
         </w:rPr>
       </w:pPr>
       <w:r>
@@ -8961,7 +9207,7 @@
           <w:b w:val="0"/>
           <w:sz w:val="22"/>
           <w:szCs w:val="22"/>
-          <w:lang w:val="en-US" w:eastAsia="de-DE"/>
+          <w:lang w:val="fr-CH" w:eastAsia="de-DE"/>
         </w:rPr>
         <w:tab/>
       </w:r>
@@ -8973,7 +9219,7 @@
       </w:r>
       <w:r>
         <w:rPr>
-          <w:lang w:val="en-US"/>
+          <w:lang w:val="fr-CH"/>
         </w:rPr>
         <w:tab/>
       </w:r>
@@ -8982,7 +9228,7 @@
       </w:r>
       <w:r>
         <w:rPr>
-          <w:lang w:val="en-US"/>
+          <w:lang w:val="fr-CH"/>
         </w:rPr>
         <w:instrText xml:space="preserve"> PAGEREF _Toc26945648 \h </w:instrText>
       </w:r>
@@ -8991,7 +9237,7 @@
       </w:r>
       <w:r>
         <w:rPr>
-          <w:lang w:val="en-US"/>
+          <w:lang w:val="fr-CH"/>
         </w:rPr>
         <w:t>4</w:t>
       </w:r>
@@ -9007,7 +9253,7 @@
           <w:i w:val="0"/>
           <w:sz w:val="22"/>
           <w:szCs w:val="22"/>
-          <w:lang w:val="de-DE" w:eastAsia="de-DE"/>
+          <w:lang w:val="fr-CH" w:eastAsia="de-DE"/>
         </w:rPr>
       </w:pPr>
       <w:r>
@@ -9017,18 +9263,27 @@
         <w:t>Abréviations et glossaire</w:t>
       </w:r>
       <w:r>
+        <w:rPr>
+          <w:lang w:val="fr-CH"/>
+        </w:rPr>
         <w:tab/>
       </w:r>
       <w:r>
         <w:fldChar w:fldCharType="begin"/>
       </w:r>
       <w:r>
+        <w:rPr>
+          <w:lang w:val="fr-CH"/>
+        </w:rPr>
         <w:instrText xml:space="preserve"> PAGEREF _Toc26945649 \h </w:instrText>
       </w:r>
       <w:r>
         <w:fldChar w:fldCharType="separate"/>
       </w:r>
       <w:r>
+        <w:rPr>
+          <w:lang w:val="fr-CH"/>
+        </w:rPr>
         <w:t>4</w:t>
       </w:r>
       <w:r>
@@ -9042,7 +9297,7 @@
           <w:rFonts w:asciiTheme="minorHAnsi" w:eastAsiaTheme="minorEastAsia" w:hAnsiTheme="minorHAnsi" w:cstheme="minorBidi"/>
           <w:sz w:val="22"/>
           <w:szCs w:val="22"/>
-          <w:lang w:val="de-DE" w:eastAsia="de-DE"/>
+          <w:lang w:val="fr-CH" w:eastAsia="de-DE"/>
         </w:rPr>
       </w:pPr>
       <w:r>
@@ -9052,18 +9307,27 @@
         <w:t>Tables des matières</w:t>
       </w:r>
       <w:r>
+        <w:rPr>
+          <w:lang w:val="fr-CH"/>
+        </w:rPr>
         <w:tab/>
       </w:r>
       <w:r>
         <w:fldChar w:fldCharType="begin"/>
       </w:r>
       <w:r>
+        <w:rPr>
+          <w:lang w:val="fr-CH"/>
+        </w:rPr>
         <w:instrText xml:space="preserve"> PAGEREF _Toc26945650 \h </w:instrText>
       </w:r>
       <w:r>
         <w:fldChar w:fldCharType="separate"/>
       </w:r>
       <w:r>
+        <w:rPr>
+          <w:lang w:val="fr-CH"/>
+        </w:rPr>
         <w:t>4</w:t>
       </w:r>
       <w:r>
@@ -9077,7 +9341,7 @@
           <w:rFonts w:asciiTheme="minorHAnsi" w:eastAsiaTheme="minorEastAsia" w:hAnsiTheme="minorHAnsi" w:cstheme="minorBidi"/>
           <w:sz w:val="22"/>
           <w:szCs w:val="22"/>
-          <w:lang w:val="en-US" w:eastAsia="de-DE"/>
+          <w:lang w:val="fr-CH" w:eastAsia="de-DE"/>
         </w:rPr>
       </w:pPr>
       <w:r>
@@ -9088,7 +9352,7 @@
       </w:r>
       <w:r>
         <w:rPr>
-          <w:lang w:val="en-US"/>
+          <w:lang w:val="fr-CH"/>
         </w:rPr>
         <w:tab/>
       </w:r>
@@ -9097,7 +9361,7 @@
       </w:r>
       <w:r>
         <w:rPr>
-          <w:lang w:val="en-US"/>
+          <w:lang w:val="fr-CH"/>
         </w:rPr>
         <w:instrText xml:space="preserve"> PAGEREF _Toc26945651 \h </w:instrText>
       </w:r>
@@ -9106,7 +9370,7 @@
       </w:r>
       <w:r>
         <w:rPr>
-          <w:lang w:val="en-US"/>
+          <w:lang w:val="fr-CH"/>
         </w:rPr>
         <w:t>4</w:t>
       </w:r>
@@ -9121,7 +9385,7 @@
           <w:rFonts w:asciiTheme="minorHAnsi" w:eastAsiaTheme="minorEastAsia" w:hAnsiTheme="minorHAnsi" w:cstheme="minorBidi"/>
           <w:sz w:val="22"/>
           <w:szCs w:val="22"/>
-          <w:lang w:val="en-US" w:eastAsia="de-DE"/>
+          <w:lang w:val="fr-CH" w:eastAsia="de-DE"/>
         </w:rPr>
       </w:pPr>
       <w:r>
@@ -9132,7 +9396,7 @@
       </w:r>
       <w:r>
         <w:rPr>
-          <w:lang w:val="en-US"/>
+          <w:lang w:val="fr-CH"/>
         </w:rPr>
         <w:tab/>
       </w:r>
@@ -9141,7 +9405,7 @@
       </w:r>
       <w:r>
         <w:rPr>
-          <w:lang w:val="en-US"/>
+          <w:lang w:val="fr-CH"/>
         </w:rPr>
         <w:instrText xml:space="preserve"> PAGEREF _Toc26945652 \h </w:instrText>
       </w:r>
@@ -9150,7 +9414,7 @@
       </w:r>
       <w:r>
         <w:rPr>
-          <w:lang w:val="en-US"/>
+          <w:lang w:val="fr-CH"/>
         </w:rPr>
         <w:t>4</w:t>
       </w:r>
@@ -9166,7 +9430,7 @@
           <w:b w:val="0"/>
           <w:sz w:val="22"/>
           <w:szCs w:val="22"/>
-          <w:lang w:val="en-US"/>
+          <w:lang w:val="fr-CH"/>
         </w:rPr>
       </w:pPr>
       <w:r>
@@ -9177,7 +9441,7 @@
       </w:r>
       <w:r>
         <w:rPr>
-          <w:lang w:val="en-US"/>
+          <w:lang w:val="fr-CH"/>
         </w:rPr>
         <w:tab/>
       </w:r>
@@ -9186,7 +9450,7 @@
       </w:r>
       <w:r>
         <w:rPr>
-          <w:lang w:val="en-US"/>
+          <w:lang w:val="fr-CH"/>
         </w:rPr>
         <w:instrText xml:space="preserve"> PAGEREF _Toc26945653 \h </w:instrText>
       </w:r>
@@ -9195,7 +9459,7 @@
       </w:r>
       <w:r>
         <w:rPr>
-          <w:lang w:val="en-US"/>
+          <w:lang w:val="fr-CH"/>
         </w:rPr>
         <w:t>4</w:t>
       </w:r>
@@ -9214,12 +9478,12 @@
           <w:b w:val="0"/>
           <w:sz w:val="22"/>
           <w:szCs w:val="22"/>
-          <w:lang w:val="en-US" w:eastAsia="de-DE"/>
-        </w:rPr>
-      </w:pPr>
-      <w:r>
-        <w:rPr>
-          <w:lang w:val="en-US"/>
+          <w:lang w:val="fr-CH" w:eastAsia="de-DE"/>
+        </w:rPr>
+      </w:pPr>
+      <w:r>
+        <w:rPr>
+          <w:lang w:val="fr-CH"/>
         </w:rPr>
         <w:t>Annexe A</w:t>
       </w:r>
@@ -9229,19 +9493,19 @@
           <w:b w:val="0"/>
           <w:sz w:val="22"/>
           <w:szCs w:val="22"/>
-          <w:lang w:val="en-US" w:eastAsia="de-DE"/>
+          <w:lang w:val="fr-CH" w:eastAsia="de-DE"/>
         </w:rPr>
         <w:tab/>
       </w:r>
       <w:r>
         <w:rPr>
-          <w:lang w:val="en-US"/>
+          <w:lang w:val="fr-CH"/>
         </w:rPr>
         <w:t>Assurance de la qualité</w:t>
       </w:r>
       <w:r>
         <w:rPr>
-          <w:lang w:val="en-US"/>
+          <w:lang w:val="fr-CH"/>
         </w:rPr>
         <w:tab/>
       </w:r>
@@ -9250,7 +9514,7 @@
       </w:r>
       <w:r>
         <w:rPr>
-          <w:lang w:val="en-US"/>
+          <w:lang w:val="fr-CH"/>
         </w:rPr>
         <w:instrText xml:space="preserve"> PAGEREF _Toc26945654 \h </w:instrText>
       </w:r>
@@ -9259,7 +9523,7 @@
       </w:r>
       <w:r>
         <w:rPr>
-          <w:lang w:val="en-US"/>
+          <w:lang w:val="fr-CH"/>
         </w:rPr>
         <w:t>4</w:t>
       </w:r>
@@ -9278,12 +9542,12 @@
           <w:b w:val="0"/>
           <w:sz w:val="22"/>
           <w:szCs w:val="22"/>
-          <w:lang w:val="en-US" w:eastAsia="de-DE"/>
-        </w:rPr>
-      </w:pPr>
-      <w:r>
-        <w:rPr>
-          <w:lang w:val="en-US"/>
+          <w:lang w:val="fr-CH" w:eastAsia="de-DE"/>
+        </w:rPr>
+      </w:pPr>
+      <w:r>
+        <w:rPr>
+          <w:lang w:val="fr-CH"/>
         </w:rPr>
         <w:t>Annexe B</w:t>
       </w:r>
@@ -9293,19 +9557,19 @@
           <w:b w:val="0"/>
           <w:sz w:val="22"/>
           <w:szCs w:val="22"/>
-          <w:lang w:val="en-US" w:eastAsia="de-DE"/>
+          <w:lang w:val="fr-CH" w:eastAsia="de-DE"/>
         </w:rPr>
         <w:tab/>
       </w:r>
       <w:r>
         <w:rPr>
-          <w:lang w:val="en-US"/>
+          <w:lang w:val="fr-CH"/>
         </w:rPr>
         <w:t>Gestion des risques</w:t>
       </w:r>
       <w:r>
         <w:rPr>
-          <w:lang w:val="en-US"/>
+          <w:lang w:val="fr-CH"/>
         </w:rPr>
         <w:tab/>
       </w:r>
@@ -9314,7 +9578,7 @@
       </w:r>
       <w:r>
         <w:rPr>
-          <w:lang w:val="en-US"/>
+          <w:lang w:val="fr-CH"/>
         </w:rPr>
         <w:instrText xml:space="preserve"> PAGEREF _Toc26945655 \h </w:instrText>
       </w:r>
@@ -9323,7 +9587,7 @@
       </w:r>
       <w:r>
         <w:rPr>
-          <w:lang w:val="en-US"/>
+          <w:lang w:val="fr-CH"/>
         </w:rPr>
         <w:t>4</w:t>
       </w:r>
@@ -9342,12 +9606,12 @@
           <w:b w:val="0"/>
           <w:sz w:val="22"/>
           <w:szCs w:val="22"/>
-          <w:lang w:val="en-US" w:eastAsia="de-DE"/>
-        </w:rPr>
-      </w:pPr>
-      <w:r>
-        <w:rPr>
-          <w:lang w:val="en-US"/>
+          <w:lang w:val="fr-CH" w:eastAsia="de-DE"/>
+        </w:rPr>
+      </w:pPr>
+      <w:r>
+        <w:rPr>
+          <w:lang w:val="fr-CH"/>
         </w:rPr>
         <w:t>Annexe C</w:t>
       </w:r>
@@ -9357,19 +9621,19 @@
           <w:b w:val="0"/>
           <w:sz w:val="22"/>
           <w:szCs w:val="22"/>
-          <w:lang w:val="en-US" w:eastAsia="de-DE"/>
+          <w:lang w:val="fr-CH" w:eastAsia="de-DE"/>
         </w:rPr>
         <w:tab/>
       </w:r>
       <w:r>
         <w:rPr>
-          <w:lang w:val="en-US"/>
+          <w:lang w:val="fr-CH"/>
         </w:rPr>
         <w:t>Procédure de transmission des problèmes</w:t>
       </w:r>
       <w:r>
         <w:rPr>
-          <w:lang w:val="en-US"/>
+          <w:lang w:val="fr-CH"/>
         </w:rPr>
         <w:tab/>
       </w:r>
@@ -9378,7 +9642,7 @@
       </w:r>
       <w:r>
         <w:rPr>
-          <w:lang w:val="en-US"/>
+          <w:lang w:val="fr-CH"/>
         </w:rPr>
         <w:instrText xml:space="preserve"> PAGEREF _Toc26945656 \h </w:instrText>
       </w:r>
@@ -9387,7 +9651,7 @@
       </w:r>
       <w:r>
         <w:rPr>
-          <w:lang w:val="en-US"/>
+          <w:lang w:val="fr-CH"/>
         </w:rPr>
         <w:t>4</w:t>
       </w:r>
@@ -9406,12 +9670,12 @@
           <w:b w:val="0"/>
           <w:sz w:val="22"/>
           <w:szCs w:val="22"/>
-          <w:lang w:val="en-US" w:eastAsia="de-DE"/>
-        </w:rPr>
-      </w:pPr>
-      <w:r>
-        <w:rPr>
-          <w:lang w:val="en-US"/>
+          <w:lang w:val="fr-CH" w:eastAsia="de-DE"/>
+        </w:rPr>
+      </w:pPr>
+      <w:r>
+        <w:rPr>
+          <w:lang w:val="fr-CH"/>
         </w:rPr>
         <w:t>Annexe D</w:t>
       </w:r>
@@ -9421,19 +9685,19 @@
           <w:b w:val="0"/>
           <w:sz w:val="22"/>
           <w:szCs w:val="22"/>
-          <w:lang w:val="en-US" w:eastAsia="de-DE"/>
+          <w:lang w:val="fr-CH" w:eastAsia="de-DE"/>
         </w:rPr>
         <w:tab/>
       </w:r>
       <w:r>
         <w:rPr>
-          <w:lang w:val="en-US"/>
+          <w:lang w:val="fr-CH"/>
         </w:rPr>
         <w:t>Gestion des documents</w:t>
       </w:r>
       <w:r>
         <w:rPr>
-          <w:lang w:val="en-US"/>
+          <w:lang w:val="fr-CH"/>
         </w:rPr>
         <w:tab/>
       </w:r>
@@ -9442,7 +9706,7 @@
       </w:r>
       <w:r>
         <w:rPr>
-          <w:lang w:val="en-US"/>
+          <w:lang w:val="fr-CH"/>
         </w:rPr>
         <w:instrText xml:space="preserve"> PAGEREF _Toc26945657 \h </w:instrText>
       </w:r>
@@ -9451,7 +9715,7 @@
       </w:r>
       <w:r>
         <w:rPr>
-          <w:lang w:val="en-US"/>
+          <w:lang w:val="fr-CH"/>
         </w:rPr>
         <w:t>4</w:t>
       </w:r>
@@ -9469,7 +9733,7 @@
           <w:rFonts w:asciiTheme="minorHAnsi" w:eastAsiaTheme="minorEastAsia" w:hAnsiTheme="minorHAnsi" w:cstheme="minorBidi"/>
           <w:sz w:val="22"/>
           <w:szCs w:val="22"/>
-          <w:lang w:val="en-US" w:eastAsia="de-DE"/>
+          <w:lang w:val="fr-CH" w:eastAsia="de-DE"/>
         </w:rPr>
       </w:pPr>
       <w:r>
@@ -9483,7 +9747,7 @@
           <w:rFonts w:asciiTheme="minorHAnsi" w:eastAsiaTheme="minorEastAsia" w:hAnsiTheme="minorHAnsi" w:cstheme="minorBidi"/>
           <w:sz w:val="22"/>
           <w:szCs w:val="22"/>
-          <w:lang w:val="en-US" w:eastAsia="de-DE"/>
+          <w:lang w:val="fr-CH" w:eastAsia="de-DE"/>
         </w:rPr>
         <w:tab/>
       </w:r>
@@ -9495,7 +9759,7 @@
       </w:r>
       <w:r>
         <w:rPr>
-          <w:lang w:val="en-US"/>
+          <w:lang w:val="fr-CH"/>
         </w:rPr>
         <w:tab/>
       </w:r>
@@ -9504,7 +9768,7 @@
       </w:r>
       <w:r>
         <w:rPr>
-          <w:lang w:val="en-US"/>
+          <w:lang w:val="fr-CH"/>
         </w:rPr>
         <w:instrText xml:space="preserve"> PAGEREF _Toc26945658 \h </w:instrText>
       </w:r>
@@ -9513,7 +9777,7 @@
       </w:r>
       <w:r>
         <w:rPr>
-          <w:lang w:val="en-US"/>
+          <w:lang w:val="fr-CH"/>
         </w:rPr>
         <w:t>4</w:t>
       </w:r>
@@ -9531,7 +9795,7 @@
           <w:rFonts w:asciiTheme="minorHAnsi" w:eastAsiaTheme="minorEastAsia" w:hAnsiTheme="minorHAnsi" w:cstheme="minorBidi"/>
           <w:sz w:val="22"/>
           <w:szCs w:val="22"/>
-          <w:lang w:val="en-US" w:eastAsia="de-DE"/>
+          <w:lang w:val="fr-CH" w:eastAsia="de-DE"/>
         </w:rPr>
       </w:pPr>
       <w:r>
@@ -9545,7 +9809,7 @@
           <w:rFonts w:asciiTheme="minorHAnsi" w:eastAsiaTheme="minorEastAsia" w:hAnsiTheme="minorHAnsi" w:cstheme="minorBidi"/>
           <w:sz w:val="22"/>
           <w:szCs w:val="22"/>
-          <w:lang w:val="en-US" w:eastAsia="de-DE"/>
+          <w:lang w:val="fr-CH" w:eastAsia="de-DE"/>
         </w:rPr>
         <w:tab/>
       </w:r>
@@ -9557,7 +9821,7 @@
       </w:r>
       <w:r>
         <w:rPr>
-          <w:lang w:val="en-US"/>
+          <w:lang w:val="fr-CH"/>
         </w:rPr>
         <w:tab/>
       </w:r>
@@ -9566,7 +9830,7 @@
       </w:r>
       <w:r>
         <w:rPr>
-          <w:lang w:val="en-US"/>
+          <w:lang w:val="fr-CH"/>
         </w:rPr>
         <w:instrText xml:space="preserve"> PAGEREF _Toc26945659 \h </w:instrText>
       </w:r>
@@ -9575,7 +9839,7 @@
       </w:r>
       <w:r>
         <w:rPr>
-          <w:lang w:val="en-US"/>
+          <w:lang w:val="fr-CH"/>
         </w:rPr>
         <w:t>4</w:t>
       </w:r>
@@ -9593,7 +9857,7 @@
           <w:rFonts w:asciiTheme="minorHAnsi" w:eastAsiaTheme="minorEastAsia" w:hAnsiTheme="minorHAnsi" w:cstheme="minorBidi"/>
           <w:sz w:val="22"/>
           <w:szCs w:val="22"/>
-          <w:lang w:val="de-DE" w:eastAsia="de-DE"/>
+          <w:lang w:val="fr-CH" w:eastAsia="de-DE"/>
         </w:rPr>
       </w:pPr>
       <w:r>
@@ -9607,7 +9871,7 @@
           <w:rFonts w:asciiTheme="minorHAnsi" w:eastAsiaTheme="minorEastAsia" w:hAnsiTheme="minorHAnsi" w:cstheme="minorBidi"/>
           <w:sz w:val="22"/>
           <w:szCs w:val="22"/>
-          <w:lang w:val="de-DE" w:eastAsia="de-DE"/>
+          <w:lang w:val="fr-CH" w:eastAsia="de-DE"/>
         </w:rPr>
         <w:tab/>
       </w:r>
@@ -9618,18 +9882,27 @@
         <w:t>Versions de documents</w:t>
       </w:r>
       <w:r>
+        <w:rPr>
+          <w:lang w:val="fr-CH"/>
+        </w:rPr>
         <w:tab/>
       </w:r>
       <w:r>
         <w:fldChar w:fldCharType="begin"/>
       </w:r>
       <w:r>
+        <w:rPr>
+          <w:lang w:val="fr-CH"/>
+        </w:rPr>
         <w:instrText xml:space="preserve"> PAGEREF _Toc26945660 \h </w:instrText>
       </w:r>
       <w:r>
         <w:fldChar w:fldCharType="separate"/>
       </w:r>
       <w:r>
+        <w:rPr>
+          <w:lang w:val="fr-CH"/>
+        </w:rPr>
         <w:t>4</w:t>
       </w:r>
       <w:r>
@@ -9647,10 +9920,13 @@
           <w:b w:val="0"/>
           <w:sz w:val="22"/>
           <w:szCs w:val="22"/>
-          <w:lang w:val="de-DE" w:eastAsia="de-DE"/>
-        </w:rPr>
-      </w:pPr>
-      <w:r>
+          <w:lang w:val="fr-CH" w:eastAsia="de-DE"/>
+        </w:rPr>
+      </w:pPr>
+      <w:r>
+        <w:rPr>
+          <w:lang w:val="fr-CH"/>
+        </w:rPr>
         <w:t>Annexe E</w:t>
       </w:r>
       <w:r>
@@ -9659,26 +9935,38 @@
           <w:b w:val="0"/>
           <w:sz w:val="22"/>
           <w:szCs w:val="22"/>
-          <w:lang w:val="de-DE" w:eastAsia="de-DE"/>
+          <w:lang w:val="fr-CH" w:eastAsia="de-DE"/>
         </w:rPr>
         <w:tab/>
       </w:r>
       <w:r>
+        <w:rPr>
+          <w:lang w:val="fr-CH"/>
+        </w:rPr>
         <w:t>Gestion des modifications</w:t>
       </w:r>
       <w:r>
+        <w:rPr>
+          <w:lang w:val="fr-CH"/>
+        </w:rPr>
         <w:tab/>
       </w:r>
       <w:r>
         <w:fldChar w:fldCharType="begin"/>
       </w:r>
       <w:r>
+        <w:rPr>
+          <w:lang w:val="fr-CH"/>
+        </w:rPr>
         <w:instrText xml:space="preserve"> PAGEREF _Toc26945661 \h </w:instrText>
       </w:r>
       <w:r>
         <w:fldChar w:fldCharType="separate"/>
       </w:r>
       <w:r>
+        <w:rPr>
+          <w:lang w:val="fr-CH"/>
+        </w:rPr>
         <w:t>4</w:t>
       </w:r>
       <w:r>
@@ -9732,7 +10020,7 @@
           <w:rFonts w:asciiTheme="minorHAnsi" w:eastAsiaTheme="minorEastAsia" w:hAnsiTheme="minorHAnsi" w:cstheme="minorBidi"/>
           <w:sz w:val="22"/>
           <w:szCs w:val="22"/>
-          <w:lang w:val="en-US" w:eastAsia="de-DE"/>
+          <w:lang w:val="fr-CH" w:eastAsia="de-DE"/>
         </w:rPr>
       </w:pPr>
       <w:r>
@@ -9764,7 +10052,7 @@
           <w:rFonts w:asciiTheme="minorHAnsi" w:eastAsiaTheme="minorEastAsia" w:hAnsiTheme="minorHAnsi" w:cstheme="minorBidi"/>
           <w:sz w:val="22"/>
           <w:szCs w:val="22"/>
-          <w:lang w:val="en-US" w:eastAsia="de-DE"/>
+          <w:lang w:val="fr-CH" w:eastAsia="de-DE"/>
         </w:rPr>
         <w:tab/>
       </w:r>
@@ -9776,7 +10064,7 @@
       </w:r>
       <w:r>
         <w:rPr>
-          <w:lang w:val="en-US"/>
+          <w:lang w:val="fr-CH"/>
         </w:rPr>
         <w:tab/>
       </w:r>
@@ -9785,7 +10073,7 @@
       </w:r>
       <w:r>
         <w:rPr>
-          <w:lang w:val="en-US"/>
+          <w:lang w:val="fr-CH"/>
         </w:rPr>
         <w:instrText xml:space="preserve"> PAGEREF _Toc26945662 \h </w:instrText>
       </w:r>
@@ -9794,7 +10082,7 @@
       </w:r>
       <w:r>
         <w:rPr>
-          <w:lang w:val="en-US"/>
+          <w:lang w:val="fr-CH"/>
         </w:rPr>
         <w:t>3</w:t>
       </w:r>
@@ -9809,7 +10097,7 @@
           <w:rFonts w:asciiTheme="minorHAnsi" w:eastAsiaTheme="minorEastAsia" w:hAnsiTheme="minorHAnsi" w:cstheme="minorBidi"/>
           <w:sz w:val="22"/>
           <w:szCs w:val="22"/>
-          <w:lang w:val="en-US" w:eastAsia="de-DE"/>
+          <w:lang w:val="fr-CH" w:eastAsia="de-DE"/>
         </w:rPr>
       </w:pPr>
       <w:r>
@@ -9823,7 +10111,7 @@
           <w:rFonts w:asciiTheme="minorHAnsi" w:eastAsiaTheme="minorEastAsia" w:hAnsiTheme="minorHAnsi" w:cstheme="minorBidi"/>
           <w:sz w:val="22"/>
           <w:szCs w:val="22"/>
-          <w:lang w:val="en-US" w:eastAsia="de-DE"/>
+          <w:lang w:val="fr-CH" w:eastAsia="de-DE"/>
         </w:rPr>
         <w:tab/>
       </w:r>
@@ -9835,7 +10123,7 @@
       </w:r>
       <w:r>
         <w:rPr>
-          <w:lang w:val="en-US"/>
+          <w:lang w:val="fr-CH"/>
         </w:rPr>
         <w:tab/>
       </w:r>
@@ -9844,7 +10132,7 @@
       </w:r>
       <w:r>
         <w:rPr>
-          <w:lang w:val="en-US"/>
+          <w:lang w:val="fr-CH"/>
         </w:rPr>
         <w:instrText xml:space="preserve"> PAGEREF _Toc26945663 \h </w:instrText>
       </w:r>
@@ -9853,7 +10141,7 @@
       </w:r>
       <w:r>
         <w:rPr>
-          <w:lang w:val="en-US"/>
+          <w:lang w:val="fr-CH"/>
         </w:rPr>
         <w:t>4</w:t>
       </w:r>
@@ -9868,7 +10156,7 @@
           <w:rFonts w:asciiTheme="minorHAnsi" w:eastAsiaTheme="minorEastAsia" w:hAnsiTheme="minorHAnsi" w:cstheme="minorBidi"/>
           <w:sz w:val="22"/>
           <w:szCs w:val="22"/>
-          <w:lang w:val="en-US" w:eastAsia="de-DE"/>
+          <w:lang w:val="fr-CH" w:eastAsia="de-DE"/>
         </w:rPr>
       </w:pPr>
       <w:r>
@@ -9882,7 +10170,7 @@
           <w:rFonts w:asciiTheme="minorHAnsi" w:eastAsiaTheme="minorEastAsia" w:hAnsiTheme="minorHAnsi" w:cstheme="minorBidi"/>
           <w:sz w:val="22"/>
           <w:szCs w:val="22"/>
-          <w:lang w:val="en-US" w:eastAsia="de-DE"/>
+          <w:lang w:val="fr-CH" w:eastAsia="de-DE"/>
         </w:rPr>
         <w:tab/>
       </w:r>
@@ -9894,7 +10182,7 @@
       </w:r>
       <w:r>
         <w:rPr>
-          <w:lang w:val="en-US"/>
+          <w:lang w:val="fr-CH"/>
         </w:rPr>
         <w:tab/>
       </w:r>
@@ -9903,7 +10191,7 @@
       </w:r>
       <w:r>
         <w:rPr>
-          <w:lang w:val="en-US"/>
+          <w:lang w:val="fr-CH"/>
         </w:rPr>
         <w:instrText xml:space="preserve"> PAGEREF _Toc26945664 \h </w:instrText>
       </w:r>
@@ -9912,7 +10200,7 @@
       </w:r>
       <w:r>
         <w:rPr>
-          <w:lang w:val="en-US"/>
+          <w:lang w:val="fr-CH"/>
         </w:rPr>
         <w:t>4</w:t>
       </w:r>
@@ -9927,7 +10215,7 @@
           <w:rFonts w:asciiTheme="minorHAnsi" w:eastAsiaTheme="minorEastAsia" w:hAnsiTheme="minorHAnsi" w:cstheme="minorBidi"/>
           <w:sz w:val="22"/>
           <w:szCs w:val="22"/>
-          <w:lang w:val="en-US" w:eastAsia="de-DE"/>
+          <w:lang w:val="fr-CH" w:eastAsia="de-DE"/>
         </w:rPr>
       </w:pPr>
       <w:r>
@@ -9941,7 +10229,7 @@
           <w:rFonts w:asciiTheme="minorHAnsi" w:eastAsiaTheme="minorEastAsia" w:hAnsiTheme="minorHAnsi" w:cstheme="minorBidi"/>
           <w:sz w:val="22"/>
           <w:szCs w:val="22"/>
-          <w:lang w:val="en-US" w:eastAsia="de-DE"/>
+          <w:lang w:val="fr-CH" w:eastAsia="de-DE"/>
         </w:rPr>
         <w:tab/>
       </w:r>
@@ -9953,7 +10241,7 @@
       </w:r>
       <w:r>
         <w:rPr>
-          <w:lang w:val="en-US"/>
+          <w:lang w:val="fr-CH"/>
         </w:rPr>
         <w:tab/>
       </w:r>
@@ -9962,7 +10250,7 @@
       </w:r>
       <w:r>
         <w:rPr>
-          <w:lang w:val="en-US"/>
+          <w:lang w:val="fr-CH"/>
         </w:rPr>
         <w:instrText xml:space="preserve"> PAGEREF _Toc26945665 \h </w:instrText>
       </w:r>
@@ -9971,7 +10259,7 @@
       </w:r>
       <w:r>
         <w:rPr>
-          <w:lang w:val="en-US"/>
+          <w:lang w:val="fr-CH"/>
         </w:rPr>
         <w:t>4</w:t>
       </w:r>
@@ -9986,7 +10274,7 @@
           <w:rFonts w:asciiTheme="minorHAnsi" w:eastAsiaTheme="minorEastAsia" w:hAnsiTheme="minorHAnsi" w:cstheme="minorBidi"/>
           <w:sz w:val="22"/>
           <w:szCs w:val="22"/>
-          <w:lang w:val="en-US" w:eastAsia="de-DE"/>
+          <w:lang w:val="fr-CH" w:eastAsia="de-DE"/>
         </w:rPr>
       </w:pPr>
       <w:r>
@@ -10000,7 +10288,7 @@
           <w:rFonts w:asciiTheme="minorHAnsi" w:eastAsiaTheme="minorEastAsia" w:hAnsiTheme="minorHAnsi" w:cstheme="minorBidi"/>
           <w:sz w:val="22"/>
           <w:szCs w:val="22"/>
-          <w:lang w:val="en-US" w:eastAsia="de-DE"/>
+          <w:lang w:val="fr-CH" w:eastAsia="de-DE"/>
         </w:rPr>
         <w:tab/>
       </w:r>
@@ -10012,7 +10300,7 @@
       </w:r>
       <w:r>
         <w:rPr>
-          <w:lang w:val="en-US"/>
+          <w:lang w:val="fr-CH"/>
         </w:rPr>
         <w:tab/>
       </w:r>
@@ -10021,7 +10309,7 @@
       </w:r>
       <w:r>
         <w:rPr>
-          <w:lang w:val="en-US"/>
+          <w:lang w:val="fr-CH"/>
         </w:rPr>
         <w:instrText xml:space="preserve"> PAGEREF _Toc26945666 \h </w:instrText>
       </w:r>
@@ -10030,7 +10318,7 @@
       </w:r>
       <w:r>
         <w:rPr>
-          <w:lang w:val="en-US"/>
+          <w:lang w:val="fr-CH"/>
         </w:rPr>
         <w:t>4</w:t>
       </w:r>
@@ -10078,7 +10366,7 @@
           <w:rFonts w:asciiTheme="minorHAnsi" w:eastAsiaTheme="minorEastAsia" w:hAnsiTheme="minorHAnsi" w:cstheme="minorBidi"/>
           <w:sz w:val="22"/>
           <w:szCs w:val="22"/>
-          <w:lang w:val="en-US" w:eastAsia="de-DE"/>
+          <w:lang w:val="fr-CH" w:eastAsia="de-DE"/>
         </w:rPr>
       </w:pPr>
       <w:r>
@@ -10112,7 +10400,7 @@
           <w:rFonts w:asciiTheme="minorHAnsi" w:eastAsiaTheme="minorEastAsia" w:hAnsiTheme="minorHAnsi" w:cstheme="minorBidi"/>
           <w:sz w:val="22"/>
           <w:szCs w:val="22"/>
-          <w:lang w:val="en-US" w:eastAsia="de-DE"/>
+          <w:lang w:val="fr-CH" w:eastAsia="de-DE"/>
         </w:rPr>
         <w:tab/>
       </w:r>
@@ -10124,7 +10412,7 @@
       </w:r>
       <w:r>
         <w:rPr>
-          <w:lang w:val="en-US"/>
+          <w:lang w:val="fr-CH"/>
         </w:rPr>
         <w:tab/>
       </w:r>
@@ -10133,7 +10421,7 @@
       </w:r>
       <w:r>
         <w:rPr>
-          <w:lang w:val="en-US"/>
+          <w:lang w:val="fr-CH"/>
         </w:rPr>
         <w:instrText xml:space="preserve"> PAGEREF _Toc26945667 \h </w:instrText>
       </w:r>
@@ -10142,7 +10430,7 @@
       </w:r>
       <w:r>
         <w:rPr>
-          <w:lang w:val="en-US"/>
+          <w:lang w:val="fr-CH"/>
         </w:rPr>
         <w:t>1</w:t>
       </w:r>
@@ -10157,7 +10445,7 @@
           <w:rFonts w:asciiTheme="minorHAnsi" w:eastAsiaTheme="minorEastAsia" w:hAnsiTheme="minorHAnsi" w:cstheme="minorBidi"/>
           <w:sz w:val="22"/>
           <w:szCs w:val="22"/>
-          <w:lang w:val="en-US" w:eastAsia="de-DE"/>
+          <w:lang w:val="fr-CH" w:eastAsia="de-DE"/>
         </w:rPr>
       </w:pPr>
       <w:r>
@@ -10171,7 +10459,7 @@
           <w:rFonts w:asciiTheme="minorHAnsi" w:eastAsiaTheme="minorEastAsia" w:hAnsiTheme="minorHAnsi" w:cstheme="minorBidi"/>
           <w:sz w:val="22"/>
           <w:szCs w:val="22"/>
-          <w:lang w:val="en-US" w:eastAsia="de-DE"/>
+          <w:lang w:val="fr-CH" w:eastAsia="de-DE"/>
         </w:rPr>
         <w:tab/>
       </w:r>
@@ -10183,7 +10471,7 @@
       </w:r>
       <w:r>
         <w:rPr>
-          <w:lang w:val="en-US"/>
+          <w:lang w:val="fr-CH"/>
         </w:rPr>
         <w:tab/>
       </w:r>
@@ -10192,7 +10480,7 @@
       </w:r>
       <w:r>
         <w:rPr>
-          <w:lang w:val="en-US"/>
+          <w:lang w:val="fr-CH"/>
         </w:rPr>
         <w:instrText xml:space="preserve"> PAGEREF _Toc26945668 \h </w:instrText>
       </w:r>
@@ -10201,7 +10489,7 @@
       </w:r>
       <w:r>
         <w:rPr>
-          <w:lang w:val="en-US"/>
+          <w:lang w:val="fr-CH"/>
         </w:rPr>
         <w:t>2</w:t>
       </w:r>
@@ -10216,7 +10504,7 @@
           <w:rFonts w:asciiTheme="minorHAnsi" w:eastAsiaTheme="minorEastAsia" w:hAnsiTheme="minorHAnsi" w:cstheme="minorBidi"/>
           <w:sz w:val="22"/>
           <w:szCs w:val="22"/>
-          <w:lang w:val="en-US" w:eastAsia="de-DE"/>
+          <w:lang w:val="fr-CH" w:eastAsia="de-DE"/>
         </w:rPr>
       </w:pPr>
       <w:r>
@@ -10230,7 +10518,7 @@
           <w:rFonts w:asciiTheme="minorHAnsi" w:eastAsiaTheme="minorEastAsia" w:hAnsiTheme="minorHAnsi" w:cstheme="minorBidi"/>
           <w:sz w:val="22"/>
           <w:szCs w:val="22"/>
-          <w:lang w:val="en-US" w:eastAsia="de-DE"/>
+          <w:lang w:val="fr-CH" w:eastAsia="de-DE"/>
         </w:rPr>
         <w:tab/>
       </w:r>
@@ -10242,7 +10530,7 @@
       </w:r>
       <w:r>
         <w:rPr>
-          <w:lang w:val="en-US"/>
+          <w:lang w:val="fr-CH"/>
         </w:rPr>
         <w:tab/>
       </w:r>
@@ -10251,7 +10539,7 @@
       </w:r>
       <w:r>
         <w:rPr>
-          <w:lang w:val="en-US"/>
+          <w:lang w:val="fr-CH"/>
         </w:rPr>
         <w:instrText xml:space="preserve"> PAGEREF _Toc26945669 \h </w:instrText>
       </w:r>
@@ -10260,7 +10548,7 @@
       </w:r>
       <w:r>
         <w:rPr>
-          <w:lang w:val="en-US"/>
+          <w:lang w:val="fr-CH"/>
         </w:rPr>
         <w:t>2</w:t>
       </w:r>
@@ -10275,7 +10563,7 @@
           <w:rFonts w:asciiTheme="minorHAnsi" w:eastAsiaTheme="minorEastAsia" w:hAnsiTheme="minorHAnsi" w:cstheme="minorBidi"/>
           <w:sz w:val="22"/>
           <w:szCs w:val="22"/>
-          <w:lang w:val="en-US" w:eastAsia="de-DE"/>
+          <w:lang w:val="fr-CH" w:eastAsia="de-DE"/>
         </w:rPr>
       </w:pPr>
       <w:r>
@@ -10289,7 +10577,7 @@
           <w:rFonts w:asciiTheme="minorHAnsi" w:eastAsiaTheme="minorEastAsia" w:hAnsiTheme="minorHAnsi" w:cstheme="minorBidi"/>
           <w:sz w:val="22"/>
           <w:szCs w:val="22"/>
-          <w:lang w:val="en-US" w:eastAsia="de-DE"/>
+          <w:lang w:val="fr-CH" w:eastAsia="de-DE"/>
         </w:rPr>
         <w:tab/>
       </w:r>
@@ -10301,7 +10589,7 @@
       </w:r>
       <w:r>
         <w:rPr>
-          <w:lang w:val="en-US"/>
+          <w:lang w:val="fr-CH"/>
         </w:rPr>
         <w:tab/>
       </w:r>
@@ -10310,7 +10598,7 @@
       </w:r>
       <w:r>
         <w:rPr>
-          <w:lang w:val="en-US"/>
+          <w:lang w:val="fr-CH"/>
         </w:rPr>
         <w:instrText xml:space="preserve"> PAGEREF _Toc26945670 \h </w:instrText>
       </w:r>
@@ -10319,7 +10607,7 @@
       </w:r>
       <w:r>
         <w:rPr>
-          <w:lang w:val="en-US"/>
+          <w:lang w:val="fr-CH"/>
         </w:rPr>
         <w:t>4</w:t>
       </w:r>
@@ -10334,7 +10622,7 @@
           <w:rFonts w:asciiTheme="minorHAnsi" w:eastAsiaTheme="minorEastAsia" w:hAnsiTheme="minorHAnsi" w:cstheme="minorBidi"/>
           <w:sz w:val="22"/>
           <w:szCs w:val="22"/>
-          <w:lang w:val="en-US" w:eastAsia="de-DE"/>
+          <w:lang w:val="fr-CH" w:eastAsia="de-DE"/>
         </w:rPr>
       </w:pPr>
       <w:r>
@@ -10348,7 +10636,7 @@
           <w:rFonts w:asciiTheme="minorHAnsi" w:eastAsiaTheme="minorEastAsia" w:hAnsiTheme="minorHAnsi" w:cstheme="minorBidi"/>
           <w:sz w:val="22"/>
           <w:szCs w:val="22"/>
-          <w:lang w:val="en-US" w:eastAsia="de-DE"/>
+          <w:lang w:val="fr-CH" w:eastAsia="de-DE"/>
         </w:rPr>
         <w:tab/>
       </w:r>
@@ -10360,7 +10648,7 @@
       </w:r>
       <w:r>
         <w:rPr>
-          <w:lang w:val="en-US"/>
+          <w:lang w:val="fr-CH"/>
         </w:rPr>
         <w:tab/>
       </w:r>
@@ -10369,7 +10657,7 @@
       </w:r>
       <w:r>
         <w:rPr>
-          <w:lang w:val="en-US"/>
+          <w:lang w:val="fr-CH"/>
         </w:rPr>
         <w:instrText xml:space="preserve"> PAGEREF _Toc26945671 \h </w:instrText>
       </w:r>
@@ -10378,7 +10666,7 @@
       </w:r>
       <w:r>
         <w:rPr>
-          <w:lang w:val="en-US"/>
+          <w:lang w:val="fr-CH"/>
         </w:rPr>
         <w:t>4</w:t>
       </w:r>
@@ -10393,7 +10681,7 @@
           <w:rFonts w:asciiTheme="minorHAnsi" w:eastAsiaTheme="minorEastAsia" w:hAnsiTheme="minorHAnsi" w:cstheme="minorBidi"/>
           <w:sz w:val="22"/>
           <w:szCs w:val="22"/>
-          <w:lang w:val="en-US" w:eastAsia="de-DE"/>
+          <w:lang w:val="fr-CH" w:eastAsia="de-DE"/>
         </w:rPr>
       </w:pPr>
       <w:r>
@@ -10407,7 +10695,7 @@
           <w:rFonts w:asciiTheme="minorHAnsi" w:eastAsiaTheme="minorEastAsia" w:hAnsiTheme="minorHAnsi" w:cstheme="minorBidi"/>
           <w:sz w:val="22"/>
           <w:szCs w:val="22"/>
-          <w:lang w:val="en-US" w:eastAsia="de-DE"/>
+          <w:lang w:val="fr-CH" w:eastAsia="de-DE"/>
         </w:rPr>
         <w:tab/>
       </w:r>
@@ -10419,7 +10707,7 @@
       </w:r>
       <w:r>
         <w:rPr>
-          <w:lang w:val="en-US"/>
+          <w:lang w:val="fr-CH"/>
         </w:rPr>
         <w:tab/>
       </w:r>
@@ -10428,7 +10716,7 @@
       </w:r>
       <w:r>
         <w:rPr>
-          <w:lang w:val="en-US"/>
+          <w:lang w:val="fr-CH"/>
         </w:rPr>
         <w:instrText xml:space="preserve"> PAGEREF _Toc26945672 \h </w:instrText>
       </w:r>
@@ -10437,7 +10725,7 @@
       </w:r>
       <w:r>
         <w:rPr>
-          <w:lang w:val="en-US"/>
+          <w:lang w:val="fr-CH"/>
         </w:rPr>
         <w:t>4</w:t>
       </w:r>
@@ -10452,7 +10740,7 @@
           <w:rFonts w:asciiTheme="minorHAnsi" w:eastAsiaTheme="minorEastAsia" w:hAnsiTheme="minorHAnsi" w:cstheme="minorBidi"/>
           <w:sz w:val="22"/>
           <w:szCs w:val="22"/>
-          <w:lang w:val="en-US" w:eastAsia="de-DE"/>
+          <w:lang w:val="fr-CH" w:eastAsia="de-DE"/>
         </w:rPr>
       </w:pPr>
       <w:r>
@@ -10466,7 +10754,7 @@
           <w:rFonts w:asciiTheme="minorHAnsi" w:eastAsiaTheme="minorEastAsia" w:hAnsiTheme="minorHAnsi" w:cstheme="minorBidi"/>
           <w:sz w:val="22"/>
           <w:szCs w:val="22"/>
-          <w:lang w:val="en-US" w:eastAsia="de-DE"/>
+          <w:lang w:val="fr-CH" w:eastAsia="de-DE"/>
         </w:rPr>
         <w:tab/>
       </w:r>
@@ -10478,7 +10766,7 @@
       </w:r>
       <w:r>
         <w:rPr>
-          <w:lang w:val="en-US"/>
+          <w:lang w:val="fr-CH"/>
         </w:rPr>
         <w:tab/>
       </w:r>
@@ -10487,7 +10775,7 @@
       </w:r>
       <w:r>
         <w:rPr>
-          <w:lang w:val="en-US"/>
+          <w:lang w:val="fr-CH"/>
         </w:rPr>
         <w:instrText xml:space="preserve"> PAGEREF _Toc26945673 \h </w:instrText>
       </w:r>
@@ -10496,7 +10784,7 @@
       </w:r>
       <w:r>
         <w:rPr>
-          <w:lang w:val="en-US"/>
+          <w:lang w:val="fr-CH"/>
         </w:rPr>
         <w:t>4</w:t>
       </w:r>
@@ -10511,7 +10799,7 @@
           <w:rFonts w:asciiTheme="minorHAnsi" w:eastAsiaTheme="minorEastAsia" w:hAnsiTheme="minorHAnsi" w:cstheme="minorBidi"/>
           <w:sz w:val="22"/>
           <w:szCs w:val="22"/>
-          <w:lang w:val="en-US" w:eastAsia="de-DE"/>
+          <w:lang w:val="fr-CH" w:eastAsia="de-DE"/>
         </w:rPr>
       </w:pPr>
       <w:r>
@@ -10525,7 +10813,7 @@
           <w:rFonts w:asciiTheme="minorHAnsi" w:eastAsiaTheme="minorEastAsia" w:hAnsiTheme="minorHAnsi" w:cstheme="minorBidi"/>
           <w:sz w:val="22"/>
           <w:szCs w:val="22"/>
-          <w:lang w:val="en-US" w:eastAsia="de-DE"/>
+          <w:lang w:val="fr-CH" w:eastAsia="de-DE"/>
         </w:rPr>
         <w:tab/>
       </w:r>
@@ -10537,7 +10825,7 @@
       </w:r>
       <w:r>
         <w:rPr>
-          <w:lang w:val="en-US"/>
+          <w:lang w:val="fr-CH"/>
         </w:rPr>
         <w:tab/>
       </w:r>
@@ -10546,7 +10834,7 @@
       </w:r>
       <w:r>
         <w:rPr>
-          <w:lang w:val="en-US"/>
+          <w:lang w:val="fr-CH"/>
         </w:rPr>
         <w:instrText xml:space="preserve"> PAGEREF _Toc26945674 \h </w:instrText>
       </w:r>
@@ -10555,7 +10843,7 @@
       </w:r>
       <w:r>
         <w:rPr>
-          <w:lang w:val="en-US"/>
+          <w:lang w:val="fr-CH"/>
         </w:rPr>
         <w:t>4</w:t>
       </w:r>
@@ -10570,7 +10858,7 @@
           <w:rFonts w:asciiTheme="minorHAnsi" w:eastAsiaTheme="minorEastAsia" w:hAnsiTheme="minorHAnsi" w:cstheme="minorBidi"/>
           <w:sz w:val="22"/>
           <w:szCs w:val="22"/>
-          <w:lang w:val="en-US" w:eastAsia="de-DE"/>
+          <w:lang w:val="fr-CH" w:eastAsia="de-DE"/>
         </w:rPr>
       </w:pPr>
       <w:r>
@@ -10584,7 +10872,7 @@
           <w:rFonts w:asciiTheme="minorHAnsi" w:eastAsiaTheme="minorEastAsia" w:hAnsiTheme="minorHAnsi" w:cstheme="minorBidi"/>
           <w:sz w:val="22"/>
           <w:szCs w:val="22"/>
-          <w:lang w:val="en-US" w:eastAsia="de-DE"/>
+          <w:lang w:val="fr-CH" w:eastAsia="de-DE"/>
         </w:rPr>
         <w:tab/>
       </w:r>
@@ -10596,7 +10884,7 @@
       </w:r>
       <w:r>
         <w:rPr>
-          <w:lang w:val="en-US"/>
+          <w:lang w:val="fr-CH"/>
         </w:rPr>
         <w:tab/>
       </w:r>
@@ -10605,7 +10893,7 @@
       </w:r>
       <w:r>
         <w:rPr>
-          <w:lang w:val="en-US"/>
+          <w:lang w:val="fr-CH"/>
         </w:rPr>
         <w:instrText xml:space="preserve"> PAGEREF _Toc26945675 \h </w:instrText>
       </w:r>
@@ -10614,7 +10902,7 @@
       </w:r>
       <w:r>
         <w:rPr>
-          <w:lang w:val="en-US"/>
+          <w:lang w:val="fr-CH"/>
         </w:rPr>
         <w:t>4</w:t>
       </w:r>
@@ -10629,7 +10917,7 @@
           <w:rFonts w:asciiTheme="minorHAnsi" w:eastAsiaTheme="minorEastAsia" w:hAnsiTheme="minorHAnsi" w:cstheme="minorBidi"/>
           <w:sz w:val="22"/>
           <w:szCs w:val="22"/>
-          <w:lang w:val="en-US" w:eastAsia="de-DE"/>
+          <w:lang w:val="fr-CH" w:eastAsia="de-DE"/>
         </w:rPr>
       </w:pPr>
       <w:r>
@@ -10643,7 +10931,7 @@
           <w:rFonts w:asciiTheme="minorHAnsi" w:eastAsiaTheme="minorEastAsia" w:hAnsiTheme="minorHAnsi" w:cstheme="minorBidi"/>
           <w:sz w:val="22"/>
           <w:szCs w:val="22"/>
-          <w:lang w:val="en-US" w:eastAsia="de-DE"/>
+          <w:lang w:val="fr-CH" w:eastAsia="de-DE"/>
         </w:rPr>
         <w:tab/>
       </w:r>
@@ -10655,7 +10943,7 @@
       </w:r>
       <w:r>
         <w:rPr>
-          <w:lang w:val="en-US"/>
+          <w:lang w:val="fr-CH"/>
         </w:rPr>
         <w:tab/>
       </w:r>
@@ -10664,7 +10952,7 @@
       </w:r>
       <w:r>
         <w:rPr>
-          <w:lang w:val="en-US"/>
+          <w:lang w:val="fr-CH"/>
         </w:rPr>
         <w:instrText xml:space="preserve"> PAGEREF _Toc26945676 \h </w:instrText>
       </w:r>
@@ -10673,7 +10961,7 @@
       </w:r>
       <w:r>
         <w:rPr>
-          <w:lang w:val="en-US"/>
+          <w:lang w:val="fr-CH"/>
         </w:rPr>
         <w:t>4</w:t>
       </w:r>
@@ -10688,7 +10976,7 @@
           <w:rFonts w:asciiTheme="minorHAnsi" w:eastAsiaTheme="minorEastAsia" w:hAnsiTheme="minorHAnsi" w:cstheme="minorBidi"/>
           <w:sz w:val="22"/>
           <w:szCs w:val="22"/>
-          <w:lang w:val="en-US" w:eastAsia="de-DE"/>
+          <w:lang w:val="fr-CH" w:eastAsia="de-DE"/>
         </w:rPr>
       </w:pPr>
       <w:r>
@@ -10702,7 +10990,7 @@
           <w:rFonts w:asciiTheme="minorHAnsi" w:eastAsiaTheme="minorEastAsia" w:hAnsiTheme="minorHAnsi" w:cstheme="minorBidi"/>
           <w:sz w:val="22"/>
           <w:szCs w:val="22"/>
-          <w:lang w:val="en-US" w:eastAsia="de-DE"/>
+          <w:lang w:val="fr-CH" w:eastAsia="de-DE"/>
         </w:rPr>
         <w:tab/>
       </w:r>
@@ -10714,7 +11002,7 @@
       </w:r>
       <w:r>
         <w:rPr>
-          <w:lang w:val="en-US"/>
+          <w:lang w:val="fr-CH"/>
         </w:rPr>
         <w:tab/>
       </w:r>
@@ -10723,7 +11011,7 @@
       </w:r>
       <w:r>
         <w:rPr>
-          <w:lang w:val="en-US"/>
+          <w:lang w:val="fr-CH"/>
         </w:rPr>
         <w:instrText xml:space="preserve"> PAGEREF _Toc26945677 \h </w:instrText>
       </w:r>
@@ -10732,7 +11020,7 @@
       </w:r>
       <w:r>
         <w:rPr>
-          <w:lang w:val="en-US"/>
+          <w:lang w:val="fr-CH"/>
         </w:rPr>
         <w:t>4</w:t>
       </w:r>
@@ -10747,7 +11035,7 @@
           <w:rFonts w:asciiTheme="minorHAnsi" w:eastAsiaTheme="minorEastAsia" w:hAnsiTheme="minorHAnsi" w:cstheme="minorBidi"/>
           <w:sz w:val="22"/>
           <w:szCs w:val="22"/>
-          <w:lang w:val="en-US" w:eastAsia="de-DE"/>
+          <w:lang w:val="fr-CH" w:eastAsia="de-DE"/>
         </w:rPr>
       </w:pPr>
       <w:r>
@@ -10761,7 +11049,7 @@
           <w:rFonts w:asciiTheme="minorHAnsi" w:eastAsiaTheme="minorEastAsia" w:hAnsiTheme="minorHAnsi" w:cstheme="minorBidi"/>
           <w:sz w:val="22"/>
           <w:szCs w:val="22"/>
-          <w:lang w:val="en-US" w:eastAsia="de-DE"/>
+          <w:lang w:val="fr-CH" w:eastAsia="de-DE"/>
         </w:rPr>
         <w:tab/>
       </w:r>
@@ -10773,7 +11061,7 @@
       </w:r>
       <w:r>
         <w:rPr>
-          <w:lang w:val="en-US"/>
+          <w:lang w:val="fr-CH"/>
         </w:rPr>
         <w:tab/>
       </w:r>
@@ -10782,7 +11070,7 @@
       </w:r>
       <w:r>
         <w:rPr>
-          <w:lang w:val="en-US"/>
+          <w:lang w:val="fr-CH"/>
         </w:rPr>
         <w:instrText xml:space="preserve"> PAGEREF _Toc26945678 \h </w:instrText>
       </w:r>
@@ -10791,7 +11079,7 @@
       </w:r>
       <w:r>
         <w:rPr>
-          <w:lang w:val="en-US"/>
+          <w:lang w:val="fr-CH"/>
         </w:rPr>
         <w:t>4</w:t>
       </w:r>
@@ -10806,7 +11094,7 @@
           <w:rFonts w:asciiTheme="minorHAnsi" w:eastAsiaTheme="minorEastAsia" w:hAnsiTheme="minorHAnsi" w:cstheme="minorBidi"/>
           <w:sz w:val="22"/>
           <w:szCs w:val="22"/>
-          <w:lang w:val="en-US" w:eastAsia="de-DE"/>
+          <w:lang w:val="fr-CH" w:eastAsia="de-DE"/>
         </w:rPr>
       </w:pPr>
       <w:r>
@@ -10820,7 +11108,7 @@
           <w:rFonts w:asciiTheme="minorHAnsi" w:eastAsiaTheme="minorEastAsia" w:hAnsiTheme="minorHAnsi" w:cstheme="minorBidi"/>
           <w:sz w:val="22"/>
           <w:szCs w:val="22"/>
-          <w:lang w:val="en-US" w:eastAsia="de-DE"/>
+          <w:lang w:val="fr-CH" w:eastAsia="de-DE"/>
         </w:rPr>
         <w:tab/>
       </w:r>
@@ -10832,7 +11120,7 @@
       </w:r>
       <w:r>
         <w:rPr>
-          <w:lang w:val="en-US"/>
+          <w:lang w:val="fr-CH"/>
         </w:rPr>
         <w:tab/>
       </w:r>
@@ -10841,7 +11129,7 @@
       </w:r>
       <w:r>
         <w:rPr>
-          <w:lang w:val="en-US"/>
+          <w:lang w:val="fr-CH"/>
         </w:rPr>
         <w:instrText xml:space="preserve"> PAGEREF _Toc26945679 \h </w:instrText>
       </w:r>
@@ -10850,7 +11138,7 @@
       </w:r>
       <w:r>
         <w:rPr>
-          <w:lang w:val="en-US"/>
+          <w:lang w:val="fr-CH"/>
         </w:rPr>
         <w:t>4</w:t>
       </w:r>
@@ -10865,7 +11153,7 @@
           <w:rFonts w:asciiTheme="minorHAnsi" w:eastAsiaTheme="minorEastAsia" w:hAnsiTheme="minorHAnsi" w:cstheme="minorBidi"/>
           <w:sz w:val="22"/>
           <w:szCs w:val="22"/>
-          <w:lang w:val="de-DE" w:eastAsia="de-DE"/>
+          <w:lang w:val="fr-CH" w:eastAsia="de-DE"/>
         </w:rPr>
       </w:pPr>
       <w:r>
@@ -10879,7 +11167,7 @@
           <w:rFonts w:asciiTheme="minorHAnsi" w:eastAsiaTheme="minorEastAsia" w:hAnsiTheme="minorHAnsi" w:cstheme="minorBidi"/>
           <w:sz w:val="22"/>
           <w:szCs w:val="22"/>
-          <w:lang w:val="de-DE" w:eastAsia="de-DE"/>
+          <w:lang w:val="fr-CH" w:eastAsia="de-DE"/>
         </w:rPr>
         <w:tab/>
       </w:r>
@@ -10890,18 +11178,27 @@
         <w:t>Échelle d’évaluation des conséquences pour le résultat du projet</w:t>
       </w:r>
       <w:r>
+        <w:rPr>
+          <w:lang w:val="fr-CH"/>
+        </w:rPr>
         <w:tab/>
       </w:r>
       <w:r>
         <w:fldChar w:fldCharType="begin"/>
       </w:r>
       <w:r>
+        <w:rPr>
+          <w:lang w:val="fr-CH"/>
+        </w:rPr>
         <w:instrText xml:space="preserve"> PAGEREF _Toc26945680 \h </w:instrText>
       </w:r>
       <w:r>
         <w:fldChar w:fldCharType="separate"/>
       </w:r>
       <w:r>
+        <w:rPr>
+          <w:lang w:val="fr-CH"/>
+        </w:rPr>
         <w:t>4</w:t>
       </w:r>
       <w:r>
@@ -12366,10 +12663,10 @@
           <w:lang w:val="fr-CH"/>
         </w:rPr>
         <w:object w:dxaOrig="7202" w:dyaOrig="5397">
-          <v:shape id="_x0000_i1027" type="#_x0000_t75" style="width:267pt;height:251.25pt" o:ole="">
+          <v:shape id="_x0000_i1027" type="#_x0000_t75" style="width:266.4pt;height:252pt" o:ole="">
             <v:imagedata r:id="rId12" o:title="" croptop="16202f" cropbottom="7828f" cropleft="7085f" cropright="25342f"/>
           </v:shape>
-          <o:OLEObject Type="Embed" ProgID="PowerPoint.Show.12" ShapeID="_x0000_i1027" DrawAspect="Content" ObjectID="_1645871479" r:id="rId13"/>
+          <o:OLEObject Type="Embed" ProgID="PowerPoint.Show.12" ShapeID="_x0000_i1027" DrawAspect="Content" ObjectID="_1645939986" r:id="rId13"/>
         </w:object>
       </w:r>
     </w:p>
@@ -13941,10 +14238,10 @@
           <w:lang w:val="fr-CH"/>
         </w:rPr>
         <w:object w:dxaOrig="7202" w:dyaOrig="5397">
-          <v:shape id="_x0000_i1028" type="#_x0000_t75" style="width:350.25pt;height:251.25pt" o:ole="">
+          <v:shape id="_x0000_i1028" type="#_x0000_t75" style="width:352.8pt;height:252pt" o:ole="">
             <v:imagedata r:id="rId14" o:title="" croptop="6444f" cropbottom="6748f" cropleft="6676f" cropright="3951f"/>
           </v:shape>
-          <o:OLEObject Type="Embed" ProgID="PowerPoint.Show.12" ShapeID="_x0000_i1028" DrawAspect="Content" ObjectID="_1645871480" r:id="rId15"/>
+          <o:OLEObject Type="Embed" ProgID="PowerPoint.Show.12" ShapeID="_x0000_i1028" DrawAspect="Content" ObjectID="_1645939987" r:id="rId15"/>
         </w:object>
       </w:r>
     </w:p>
@@ -14247,10 +14544,10 @@
           <w:lang w:val="fr-CH"/>
         </w:rPr>
         <w:object w:dxaOrig="9603" w:dyaOrig="5397">
-          <v:shape id="_x0000_i1029" type="#_x0000_t75" style="width:473.25pt;height:265.5pt" o:ole="">
+          <v:shape id="_x0000_i1029" type="#_x0000_t75" style="width:475.2pt;height:266.4pt" o:ole="">
             <v:imagedata r:id="rId16" o:title=""/>
           </v:shape>
-          <o:OLEObject Type="Embed" ProgID="PowerPoint.Show.12" ShapeID="_x0000_i1029" DrawAspect="Content" ObjectID="_1645871481" r:id="rId17"/>
+          <o:OLEObject Type="Embed" ProgID="PowerPoint.Show.12" ShapeID="_x0000_i1029" DrawAspect="Content" ObjectID="_1645939988" r:id="rId17"/>
         </w:object>
       </w:r>
     </w:p>
@@ -14669,27 +14966,14 @@
               <w:szCs w:val="18"/>
             </w:rPr>
           </w:pPr>
-          <w:r>
-            <w:fldChar w:fldCharType="begin"/>
-          </w:r>
-          <w:r>
-            <w:instrText xml:space="preserve"> FILENAME \* LOWER \* MERGEFORMAT </w:instrText>
-          </w:r>
-          <w:r>
-            <w:fldChar w:fldCharType="separate"/>
-          </w:r>
-          <w:r>
-            <w:rPr>
-              <w:noProof/>
-            </w:rPr>
-            <w:t>document2</w:t>
-          </w:r>
-          <w:r>
-            <w:rPr>
-              <w:noProof/>
-            </w:rPr>
-            <w:fldChar w:fldCharType="end"/>
-          </w:r>
+          <w:fldSimple w:instr=" FILENAME \* LOWER \* MERGEFORMAT ">
+            <w:r>
+              <w:rPr>
+                <w:noProof/>
+              </w:rPr>
+              <w:t>document2</w:t>
+            </w:r>
+          </w:fldSimple>
         </w:p>
       </w:tc>
     </w:tr>
@@ -14954,6 +15238,7 @@
             <w:jc w:val="right"/>
             <w:rPr>
               <w:highlight w:val="yellow"/>
+              <w:lang w:val="fr-CH"/>
             </w:rPr>
           </w:pPr>
           <w:r>
@@ -14965,6 +15250,7 @@
           <w:r>
             <w:rPr>
               <w:highlight w:val="yellow"/>
+              <w:lang w:val="fr-CH"/>
             </w:rPr>
             <w:instrText xml:space="preserve"> STYLEREF "Titel-Projektbezeichnung 1" </w:instrText>
           </w:r>
@@ -14977,6 +15263,7 @@
           <w:r>
             <w:rPr>
               <w:highlight w:val="yellow"/>
+              <w:lang w:val="fr-CH"/>
             </w:rPr>
             <w:t>Plan de gestion du projet</w:t>
           </w:r>
@@ -14991,6 +15278,9 @@
           <w:pPr>
             <w:pStyle w:val="Referenz"/>
             <w:jc w:val="right"/>
+            <w:rPr>
+              <w:lang w:val="fr-CH"/>
+            </w:rPr>
           </w:pPr>
           <w:r>
             <w:rPr>
@@ -15001,6 +15291,7 @@
           <w:r>
             <w:rPr>
               <w:highlight w:val="yellow"/>
+              <w:lang w:val="fr-CH"/>
             </w:rPr>
             <w:instrText xml:space="preserve"> STYLEREF "Titel-Projektbezeichnung 2" </w:instrText>
           </w:r>
@@ -15013,6 +15304,7 @@
           <w:r>
             <w:rPr>
               <w:highlight w:val="yellow"/>
+              <w:lang w:val="fr-CH"/>
             </w:rPr>
             <w:t>Nom de projet</w:t>
           </w:r>
@@ -15029,6 +15321,9 @@
   <w:p>
     <w:pPr>
       <w:pStyle w:val="En-tte"/>
+      <w:rPr>
+        <w:lang w:val="fr-CH"/>
+      </w:rPr>
     </w:pPr>
   </w:p>
 </w:hdr>
@@ -19218,8 +19513,11 @@
     <w:lsdException w:name="Table 3D effects 3" w:semiHidden="1" w:unhideWhenUsed="1"/>
     <w:lsdException w:name="Table Contemporary" w:semiHidden="1" w:unhideWhenUsed="1"/>
     <w:lsdException w:name="Table Elegant" w:semiHidden="1" w:unhideWhenUsed="1"/>
+    <w:lsdException w:name="Table Professional" w:semiHidden="1" w:unhideWhenUsed="1"/>
     <w:lsdException w:name="Table Subtle 1" w:semiHidden="1" w:unhideWhenUsed="1"/>
     <w:lsdException w:name="Table Subtle 2" w:semiHidden="1" w:unhideWhenUsed="1"/>
+    <w:lsdException w:name="Table Web 1" w:semiHidden="1" w:unhideWhenUsed="1"/>
+    <w:lsdException w:name="Table Web 2" w:semiHidden="1" w:unhideWhenUsed="1"/>
     <w:lsdException w:name="Table Web 3" w:semiHidden="1" w:unhideWhenUsed="1"/>
     <w:lsdException w:name="Balloon Text" w:semiHidden="1" w:unhideWhenUsed="1"/>
     <w:lsdException w:name="Table Grid" w:uiPriority="39"/>
@@ -21335,7 +21633,9 @@
   </w:compat>
   <w:rsids>
     <w:rsidRoot w:val="003C7EC9"/>
+    <w:rsid w:val="000C7421"/>
     <w:rsid w:val="003C7EC9"/>
+    <w:rsid w:val="00BD468A"/>
   </w:rsids>
   <m:mathPr>
     <m:mathFont m:val="Cambria Math"/>
@@ -22079,7 +22379,7 @@
 </file>
 
 <file path=customXml/itemProps1.xml><?xml version="1.0" encoding="utf-8"?>
-<ds:datastoreItem xmlns:ds="http://schemas.openxmlformats.org/officeDocument/2006/customXml" ds:itemID="{FEE0877C-748B-4472-A7B4-F229A1EA1573}">
+<ds:datastoreItem xmlns:ds="http://schemas.openxmlformats.org/officeDocument/2006/customXml" ds:itemID="{03A06D42-1D5E-43CC-ADF7-6A5B6A60DB7B}">
   <ds:schemaRefs>
     <ds:schemaRef ds:uri="http://schemas.openxmlformats.org/officeDocument/2006/bibliography"/>
   </ds:schemaRefs>

</xml_diff>

<commit_message>
Modification du jour - Studie presque terminé
</commit_message>
<xml_diff>
--- a/Projektmanagementplan.docx
+++ b/Projektmanagementplan.docx
@@ -27,7 +27,7 @@
         <w:rPr>
           <w:lang w:val="fr-CH"/>
         </w:rPr>
-        <w:t>Nom de projet</w:t>
+        <w:t>Love Mirroring</w:t>
       </w:r>
     </w:p>
     <w:p>
@@ -79,7 +79,6 @@
             <w:placeholder>
               <w:docPart w:val="4A27711043A94E13B915C82CB9FDD1C7"/>
             </w:placeholder>
-            <w:showingPlcHdr/>
             <w15:color w:val="66CCFF"/>
             <w:dropDownList>
               <w:listItem w:displayText="Sélectionnez un élément." w:value=""/>
@@ -89,7 +88,6 @@
               <w:listItem w:displayText="SECRET" w:value="SECRET"/>
             </w:dropDownList>
           </w:sdtPr>
-          <w:sdtEndPr/>
           <w:sdtContent>
             <w:tc>
               <w:tcPr>
@@ -107,7 +105,7 @@
                   <w:rPr>
                     <w:lang w:val="fr-CH"/>
                   </w:rPr>
-                  <w:t>Sélectionnez un élément.</w:t>
+                  <w:t>non classifié</w:t>
                 </w:r>
               </w:p>
             </w:tc>
@@ -146,7 +144,6 @@
             <w:placeholder>
               <w:docPart w:val="920F594C164D4792921EB082412A951A"/>
             </w:placeholder>
-            <w:showingPlcHdr/>
             <w15:color w:val="66CCFF"/>
             <w:dropDownList>
               <w:listItem w:displayText="Sélectionnez un élément." w:value=""/>
@@ -155,7 +152,6 @@
               <w:listItem w:displayText="approuvé pour utilisation" w:value="approuvé pour utilisation"/>
             </w:dropDownList>
           </w:sdtPr>
-          <w:sdtEndPr/>
           <w:sdtContent>
             <w:tc>
               <w:tcPr>
@@ -172,11 +168,9 @@
                 </w:pPr>
                 <w:r>
                   <w:rPr>
-                    <w:rStyle w:val="Textedelespacerserv"/>
-                    <w:color w:val="auto"/>
                     <w:lang w:val="fr-CH"/>
                   </w:rPr>
-                  <w:t>Sélectionnez un élément.</w:t>
+                  <w:t>en cours d'élaboration</w:t>
                 </w:r>
               </w:p>
             </w:tc>
@@ -215,6 +209,12 @@
                 <w:lang w:val="fr-CH"/>
               </w:rPr>
             </w:pPr>
+            <w:r>
+              <w:rPr>
+                <w:lang w:val="fr-CH"/>
+              </w:rPr>
+              <w:t>Love Mirroring</w:t>
+            </w:r>
           </w:p>
         </w:tc>
       </w:tr>
@@ -250,6 +250,12 @@
                 <w:lang w:val="fr-CH"/>
               </w:rPr>
             </w:pPr>
+            <w:r>
+              <w:rPr>
+                <w:lang w:val="fr-CH"/>
+              </w:rPr>
+              <w:t>1</w:t>
+            </w:r>
           </w:p>
         </w:tc>
       </w:tr>
@@ -290,8 +296,16 @@
               <w:rPr>
                 <w:lang w:val="fr-CH"/>
               </w:rPr>
-              <w:t>Chef de projet</w:t>
-            </w:r>
+              <w:t xml:space="preserve">Tim </w:t>
+            </w:r>
+            <w:proofErr w:type="spellStart"/>
+            <w:r>
+              <w:rPr>
+                <w:lang w:val="fr-CH"/>
+              </w:rPr>
+              <w:t>Allemann</w:t>
+            </w:r>
+            <w:proofErr w:type="spellEnd"/>
           </w:p>
         </w:tc>
       </w:tr>
@@ -373,16 +387,14 @@
             <w:placeholder>
               <w:docPart w:val="7894392F62CC41D39D51F5911E5E940B"/>
             </w:placeholder>
-            <w:showingPlcHdr/>
             <w15:color w:val="66CCFF"/>
-            <w:date>
+            <w:date w:fullDate="2020-03-23T00:00:00Z">
               <w:dateFormat w:val="dd.MM.yyyy"/>
               <w:lid w:val="fr-CH"/>
               <w:storeMappedDataAs w:val="dateTime"/>
               <w:calendar w:val="gregorian"/>
             </w:date>
           </w:sdtPr>
-          <w:sdtEndPr/>
           <w:sdtContent>
             <w:tc>
               <w:tcPr>
@@ -400,7 +412,7 @@
                   <w:rPr>
                     <w:lang w:val="fr-CH"/>
                   </w:rPr>
-                  <w:t>Cliquez ici pour saisir une date.</w:t>
+                  <w:t>23.03.2020</w:t>
                 </w:r>
               </w:p>
             </w:tc>
@@ -448,7 +460,7 @@
               <w:rPr>
                 <w:lang w:val="fr-CH"/>
               </w:rPr>
-              <w:t>Mandant</w:t>
+              <w:t>Stéphane Gerber</w:t>
             </w:r>
           </w:p>
         </w:tc>
@@ -481,10 +493,21 @@
           <w:p>
             <w:pPr>
               <w:pStyle w:val="AbsatzTab12Pt1-1"/>
-              <w:rPr>
-                <w:lang w:val="fr-CH"/>
-              </w:rPr>
-            </w:pPr>
+            </w:pPr>
+            <w:r>
+              <w:t xml:space="preserve">Tim </w:t>
+            </w:r>
+            <w:proofErr w:type="spellStart"/>
+            <w:r>
+              <w:t>Allemann</w:t>
+            </w:r>
+            <w:proofErr w:type="spellEnd"/>
+            <w:r>
+              <w:t>, Sébastien Berger, H</w:t>
+            </w:r>
+            <w:r>
+              <w:t>ans Morsch</w:t>
+            </w:r>
           </w:p>
         </w:tc>
       </w:tr>
@@ -727,6 +750,12 @@
                 <w:lang w:val="fr-CH"/>
               </w:rPr>
             </w:pPr>
+            <w:r>
+              <w:rPr>
+                <w:lang w:val="fr-CH"/>
+              </w:rPr>
+              <w:t>18.03.2020</w:t>
+            </w:r>
           </w:p>
         </w:tc>
         <w:tc>
@@ -746,6 +775,12 @@
                 <w:lang w:val="fr-CH"/>
               </w:rPr>
             </w:pPr>
+            <w:r>
+              <w:rPr>
+                <w:lang w:val="fr-CH"/>
+              </w:rPr>
+              <w:t>Création et parcours du document</w:t>
+            </w:r>
           </w:p>
         </w:tc>
         <w:tc>
@@ -765,6 +800,12 @@
                 <w:lang w:val="fr-CH"/>
               </w:rPr>
             </w:pPr>
+            <w:r>
+              <w:rPr>
+                <w:lang w:val="fr-CH"/>
+              </w:rPr>
+              <w:t>Sébastien Berger</w:t>
+            </w:r>
           </w:p>
         </w:tc>
       </w:tr>
@@ -1169,8 +1210,10 @@
         </w:rPr>
         <w:t>Scénario avec phases et jalons</w:t>
       </w:r>
+      <w:bookmarkStart w:id="11" w:name="_GoBack"/>
       <w:bookmarkEnd w:id="9"/>
       <w:bookmarkEnd w:id="10"/>
+      <w:bookmarkEnd w:id="11"/>
     </w:p>
     <w:p>
       <w:pPr>
@@ -1198,19 +1241,19 @@
           <w:lang w:val="fr-CH"/>
         </w:rPr>
       </w:pPr>
-      <w:bookmarkStart w:id="11" w:name="_Toc493591254"/>
-      <w:bookmarkStart w:id="12" w:name="_Toc530748736"/>
-      <w:bookmarkStart w:id="13" w:name="_Toc26945636"/>
-      <w:bookmarkStart w:id="14" w:name="_Toc448237592"/>
+      <w:bookmarkStart w:id="12" w:name="_Toc493591254"/>
+      <w:bookmarkStart w:id="13" w:name="_Toc530748736"/>
+      <w:bookmarkStart w:id="14" w:name="_Toc26945636"/>
+      <w:bookmarkStart w:id="15" w:name="_Toc448237592"/>
       <w:r>
         <w:rPr>
           <w:lang w:val="fr-CH"/>
         </w:rPr>
         <w:t>Organisation</w:t>
       </w:r>
-      <w:bookmarkEnd w:id="11"/>
       <w:bookmarkEnd w:id="12"/>
       <w:bookmarkEnd w:id="13"/>
+      <w:bookmarkEnd w:id="14"/>
     </w:p>
     <w:p>
       <w:pPr>
@@ -1236,8 +1279,8 @@
         <w:tblLook w:val="04A0" w:firstRow="1" w:lastRow="0" w:firstColumn="1" w:lastColumn="0" w:noHBand="0" w:noVBand="1"/>
       </w:tblPr>
       <w:tblGrid>
-        <w:gridCol w:w="3544"/>
-        <w:gridCol w:w="1418"/>
+        <w:gridCol w:w="3686"/>
+        <w:gridCol w:w="1276"/>
         <w:gridCol w:w="850"/>
         <w:gridCol w:w="3343"/>
       </w:tblGrid>
@@ -1248,7 +1291,7 @@
         </w:trPr>
         <w:tc>
           <w:tcPr>
-            <w:tcW w:w="3544" w:type="dxa"/>
+            <w:tcW w:w="3686" w:type="dxa"/>
             <w:tcBorders>
               <w:top w:val="single" w:sz="4" w:space="0" w:color="auto"/>
               <w:left w:val="single" w:sz="4" w:space="0" w:color="auto"/>
@@ -1275,7 +1318,7 @@
         </w:tc>
         <w:tc>
           <w:tcPr>
-            <w:tcW w:w="1418" w:type="dxa"/>
+            <w:tcW w:w="1276" w:type="dxa"/>
             <w:tcBorders>
               <w:top w:val="single" w:sz="4" w:space="0" w:color="auto"/>
               <w:left w:val="single" w:sz="4" w:space="0" w:color="auto"/>
@@ -1359,7 +1402,7 @@
         </w:trPr>
         <w:tc>
           <w:tcPr>
-            <w:tcW w:w="3544" w:type="dxa"/>
+            <w:tcW w:w="3686" w:type="dxa"/>
             <w:tcBorders>
               <w:top w:val="single" w:sz="4" w:space="0" w:color="auto"/>
               <w:left w:val="single" w:sz="4" w:space="0" w:color="auto"/>
@@ -1378,13 +1421,13 @@
               <w:rPr>
                 <w:lang w:val="fr-CH"/>
               </w:rPr>
-              <w:t>Direction:</w:t>
-            </w:r>
-          </w:p>
-        </w:tc>
-        <w:tc>
-          <w:tcPr>
-            <w:tcW w:w="1418" w:type="dxa"/>
+              <w:t>Direction :</w:t>
+            </w:r>
+          </w:p>
+        </w:tc>
+        <w:tc>
+          <w:tcPr>
+            <w:tcW w:w="1276" w:type="dxa"/>
             <w:tcBorders>
               <w:top w:val="single" w:sz="4" w:space="0" w:color="auto"/>
               <w:left w:val="single" w:sz="4" w:space="0" w:color="auto"/>
@@ -1399,6 +1442,12 @@
                 <w:lang w:val="fr-CH"/>
               </w:rPr>
             </w:pPr>
+            <w:r>
+              <w:rPr>
+                <w:lang w:val="fr-CH"/>
+              </w:rPr>
+              <w:t>Stéphane Gerber</w:t>
+            </w:r>
           </w:p>
         </w:tc>
         <w:tc>
@@ -1418,6 +1467,12 @@
                 <w:lang w:val="fr-CH"/>
               </w:rPr>
             </w:pPr>
+            <w:r>
+              <w:rPr>
+                <w:lang w:val="fr-CH"/>
+              </w:rPr>
+              <w:t>SGB</w:t>
+            </w:r>
           </w:p>
         </w:tc>
         <w:tc>
@@ -1446,7 +1501,7 @@
         </w:trPr>
         <w:tc>
           <w:tcPr>
-            <w:tcW w:w="3544" w:type="dxa"/>
+            <w:tcW w:w="3686" w:type="dxa"/>
             <w:tcBorders>
               <w:top w:val="single" w:sz="4" w:space="0" w:color="auto"/>
               <w:left w:val="single" w:sz="4" w:space="0" w:color="auto"/>
@@ -1465,13 +1520,25 @@
               <w:rPr>
                 <w:lang w:val="fr-CH"/>
               </w:rPr>
-              <w:t>Organes de prescription et de contrôle de gestion: révision interne</w:t>
-            </w:r>
-          </w:p>
-        </w:tc>
-        <w:tc>
-          <w:tcPr>
-            <w:tcW w:w="1418" w:type="dxa"/>
+              <w:t xml:space="preserve">Organes de prescription et de contrôle de </w:t>
+            </w:r>
+            <w:r>
+              <w:rPr>
+                <w:lang w:val="fr-CH"/>
+              </w:rPr>
+              <w:t>gestion :</w:t>
+            </w:r>
+            <w:r>
+              <w:rPr>
+                <w:lang w:val="fr-CH"/>
+              </w:rPr>
+              <w:t xml:space="preserve"> révision interne</w:t>
+            </w:r>
+          </w:p>
+        </w:tc>
+        <w:tc>
+          <w:tcPr>
+            <w:tcW w:w="1276" w:type="dxa"/>
             <w:tcBorders>
               <w:top w:val="single" w:sz="4" w:space="0" w:color="auto"/>
               <w:left w:val="single" w:sz="4" w:space="0" w:color="auto"/>
@@ -1490,7 +1557,7 @@
               <w:rPr>
                 <w:lang w:val="fr-CH"/>
               </w:rPr>
-              <w:t>Paul Hauser</w:t>
+              <w:t>NA</w:t>
             </w:r>
           </w:p>
         </w:tc>
@@ -1511,12 +1578,6 @@
                 <w:lang w:val="fr-CH"/>
               </w:rPr>
             </w:pPr>
-            <w:r>
-              <w:rPr>
-                <w:lang w:val="fr-CH"/>
-              </w:rPr>
-              <w:t>hap</w:t>
-            </w:r>
           </w:p>
         </w:tc>
         <w:tc>
@@ -1536,12 +1597,6 @@
                 <w:lang w:val="fr-CH"/>
               </w:rPr>
             </w:pPr>
-            <w:r>
-              <w:rPr>
-                <w:lang w:val="fr-CH"/>
-              </w:rPr>
-              <w:t>ABC</w:t>
-            </w:r>
           </w:p>
         </w:tc>
       </w:tr>
@@ -1551,7 +1606,7 @@
         </w:trPr>
         <w:tc>
           <w:tcPr>
-            <w:tcW w:w="3544" w:type="dxa"/>
+            <w:tcW w:w="3686" w:type="dxa"/>
             <w:tcBorders>
               <w:top w:val="single" w:sz="4" w:space="0" w:color="auto"/>
               <w:left w:val="single" w:sz="4" w:space="0" w:color="auto"/>
@@ -1570,13 +1625,19 @@
               <w:rPr>
                 <w:lang w:val="fr-CH"/>
               </w:rPr>
-              <w:t>Project Management Office (PMO):</w:t>
-            </w:r>
-          </w:p>
-        </w:tc>
-        <w:tc>
-          <w:tcPr>
-            <w:tcW w:w="1418" w:type="dxa"/>
+              <w:t>Project Management Office (PMO</w:t>
+            </w:r>
+            <w:r>
+              <w:rPr>
+                <w:lang w:val="fr-CH"/>
+              </w:rPr>
+              <w:t>) :</w:t>
+            </w:r>
+          </w:p>
+        </w:tc>
+        <w:tc>
+          <w:tcPr>
+            <w:tcW w:w="1276" w:type="dxa"/>
             <w:tcBorders>
               <w:top w:val="single" w:sz="4" w:space="0" w:color="auto"/>
               <w:left w:val="single" w:sz="4" w:space="0" w:color="auto"/>
@@ -1591,6 +1652,12 @@
                 <w:lang w:val="fr-CH"/>
               </w:rPr>
             </w:pPr>
+            <w:r>
+              <w:rPr>
+                <w:lang w:val="fr-CH"/>
+              </w:rPr>
+              <w:t>Stéphane Gerber</w:t>
+            </w:r>
           </w:p>
         </w:tc>
         <w:tc>
@@ -1610,6 +1677,12 @@
                 <w:lang w:val="fr-CH"/>
               </w:rPr>
             </w:pPr>
+            <w:r>
+              <w:rPr>
+                <w:lang w:val="fr-CH"/>
+              </w:rPr>
+              <w:t>SGB</w:t>
+            </w:r>
           </w:p>
         </w:tc>
         <w:tc>
@@ -1638,7 +1711,7 @@
         </w:trPr>
         <w:tc>
           <w:tcPr>
-            <w:tcW w:w="3544" w:type="dxa"/>
+            <w:tcW w:w="3686" w:type="dxa"/>
             <w:tcBorders>
               <w:top w:val="single" w:sz="4" w:space="0" w:color="auto"/>
               <w:left w:val="single" w:sz="4" w:space="0" w:color="auto"/>
@@ -1657,7 +1730,7 @@
         </w:tc>
         <w:tc>
           <w:tcPr>
-            <w:tcW w:w="1418" w:type="dxa"/>
+            <w:tcW w:w="1276" w:type="dxa"/>
             <w:tcBorders>
               <w:top w:val="single" w:sz="4" w:space="0" w:color="auto"/>
               <w:left w:val="single" w:sz="4" w:space="0" w:color="auto"/>
@@ -1721,8 +1794,8 @@
           <w:lang w:val="fr-CH"/>
         </w:rPr>
       </w:pPr>
-      <w:bookmarkStart w:id="15" w:name="_Toc530748763"/>
-      <w:bookmarkStart w:id="16" w:name="_Toc26945668"/>
+      <w:bookmarkStart w:id="16" w:name="_Toc530748763"/>
+      <w:bookmarkStart w:id="17" w:name="_Toc26945668"/>
       <w:r>
         <w:rPr>
           <w:lang w:val="fr-CH"/>
@@ -1776,14 +1849,14 @@
         </w:rPr>
         <w:tab/>
       </w:r>
-      <w:bookmarkEnd w:id="15"/>
+      <w:bookmarkEnd w:id="16"/>
       <w:r>
         <w:rPr>
           <w:lang w:val="fr-CH"/>
         </w:rPr>
         <w:t>Organisation permanente</w:t>
       </w:r>
-      <w:bookmarkEnd w:id="16"/>
+      <w:bookmarkEnd w:id="17"/>
     </w:p>
     <w:p>
       <w:pPr>
@@ -1810,8 +1883,8 @@
         <w:tblLook w:val="04A0" w:firstRow="1" w:lastRow="0" w:firstColumn="1" w:lastColumn="0" w:noHBand="0" w:noVBand="1"/>
       </w:tblPr>
       <w:tblGrid>
-        <w:gridCol w:w="3544"/>
-        <w:gridCol w:w="1418"/>
+        <w:gridCol w:w="3402"/>
+        <w:gridCol w:w="1560"/>
         <w:gridCol w:w="850"/>
         <w:gridCol w:w="3343"/>
       </w:tblGrid>
@@ -1822,7 +1895,7 @@
         </w:trPr>
         <w:tc>
           <w:tcPr>
-            <w:tcW w:w="3544" w:type="dxa"/>
+            <w:tcW w:w="3402" w:type="dxa"/>
             <w:tcBorders>
               <w:top w:val="single" w:sz="4" w:space="0" w:color="auto"/>
               <w:left w:val="single" w:sz="4" w:space="0" w:color="auto"/>
@@ -1849,7 +1922,7 @@
         </w:tc>
         <w:tc>
           <w:tcPr>
-            <w:tcW w:w="1418" w:type="dxa"/>
+            <w:tcW w:w="1560" w:type="dxa"/>
             <w:tcBorders>
               <w:top w:val="single" w:sz="4" w:space="0" w:color="auto"/>
               <w:left w:val="single" w:sz="4" w:space="0" w:color="auto"/>
@@ -1933,7 +2006,7 @@
         </w:trPr>
         <w:tc>
           <w:tcPr>
-            <w:tcW w:w="3544" w:type="dxa"/>
+            <w:tcW w:w="3402" w:type="dxa"/>
             <w:tcBorders>
               <w:top w:val="single" w:sz="4" w:space="0" w:color="auto"/>
               <w:left w:val="single" w:sz="4" w:space="0" w:color="auto"/>
@@ -1958,7 +2031,7 @@
         </w:tc>
         <w:tc>
           <w:tcPr>
-            <w:tcW w:w="1418" w:type="dxa"/>
+            <w:tcW w:w="1560" w:type="dxa"/>
             <w:tcBorders>
               <w:top w:val="single" w:sz="4" w:space="0" w:color="auto"/>
               <w:left w:val="single" w:sz="4" w:space="0" w:color="auto"/>
@@ -1977,7 +2050,7 @@
               <w:rPr>
                 <w:lang w:val="fr-CH"/>
               </w:rPr>
-              <w:t>Kurt Mahler</w:t>
+              <w:t>Stéphane Gerber</w:t>
             </w:r>
           </w:p>
         </w:tc>
@@ -2002,7 +2075,7 @@
               <w:rPr>
                 <w:lang w:val="fr-CH"/>
               </w:rPr>
-              <w:t>mak</w:t>
+              <w:t>SGB</w:t>
             </w:r>
           </w:p>
         </w:tc>
@@ -2027,7 +2100,7 @@
               <w:rPr>
                 <w:lang w:val="fr-CH"/>
               </w:rPr>
-              <w:t>Resp. direction xyz</w:t>
+              <w:t>Chargé de cours</w:t>
             </w:r>
           </w:p>
         </w:tc>
@@ -2038,7 +2111,7 @@
         </w:trPr>
         <w:tc>
           <w:tcPr>
-            <w:tcW w:w="3544" w:type="dxa"/>
+            <w:tcW w:w="3402" w:type="dxa"/>
             <w:tcBorders>
               <w:top w:val="single" w:sz="4" w:space="0" w:color="auto"/>
               <w:left w:val="single" w:sz="4" w:space="0" w:color="auto"/>
@@ -2063,7 +2136,7 @@
         </w:tc>
         <w:tc>
           <w:tcPr>
-            <w:tcW w:w="1418" w:type="dxa"/>
+            <w:tcW w:w="1560" w:type="dxa"/>
             <w:tcBorders>
               <w:top w:val="single" w:sz="4" w:space="0" w:color="auto"/>
               <w:left w:val="single" w:sz="4" w:space="0" w:color="auto"/>
@@ -2078,6 +2151,52 @@
                 <w:lang w:val="fr-CH"/>
               </w:rPr>
             </w:pPr>
+            <w:proofErr w:type="spellStart"/>
+            <w:proofErr w:type="gramStart"/>
+            <w:r>
+              <w:rPr>
+                <w:lang w:val="fr-CH"/>
+              </w:rPr>
+              <w:t>T.Allemann</w:t>
+            </w:r>
+            <w:proofErr w:type="spellEnd"/>
+            <w:proofErr w:type="gramEnd"/>
+          </w:p>
+          <w:p>
+            <w:pPr>
+              <w:pStyle w:val="AbsatzTab12Pt1-1Kur"/>
+              <w:rPr>
+                <w:lang w:val="fr-CH"/>
+              </w:rPr>
+            </w:pPr>
+            <w:proofErr w:type="spellStart"/>
+            <w:proofErr w:type="gramStart"/>
+            <w:r>
+              <w:rPr>
+                <w:lang w:val="fr-CH"/>
+              </w:rPr>
+              <w:t>H.Morsch</w:t>
+            </w:r>
+            <w:proofErr w:type="spellEnd"/>
+            <w:proofErr w:type="gramEnd"/>
+          </w:p>
+          <w:p>
+            <w:pPr>
+              <w:pStyle w:val="AbsatzTab12Pt1-1Kur"/>
+              <w:rPr>
+                <w:lang w:val="fr-CH"/>
+              </w:rPr>
+            </w:pPr>
+            <w:proofErr w:type="spellStart"/>
+            <w:proofErr w:type="gramStart"/>
+            <w:r>
+              <w:rPr>
+                <w:lang w:val="fr-CH"/>
+              </w:rPr>
+              <w:t>S.Berger</w:t>
+            </w:r>
+            <w:proofErr w:type="spellEnd"/>
+            <w:proofErr w:type="gramEnd"/>
           </w:p>
         </w:tc>
         <w:tc>
@@ -2097,6 +2216,40 @@
                 <w:lang w:val="fr-CH"/>
               </w:rPr>
             </w:pPr>
+            <w:r>
+              <w:rPr>
+                <w:lang w:val="fr-CH"/>
+              </w:rPr>
+              <w:t>TA</w:t>
+            </w:r>
+          </w:p>
+          <w:p>
+            <w:pPr>
+              <w:pStyle w:val="AbsatzTab12Pt1-1Kur"/>
+              <w:rPr>
+                <w:lang w:val="fr-CH"/>
+              </w:rPr>
+            </w:pPr>
+            <w:r>
+              <w:rPr>
+                <w:lang w:val="fr-CH"/>
+              </w:rPr>
+              <w:t>HM</w:t>
+            </w:r>
+          </w:p>
+          <w:p>
+            <w:pPr>
+              <w:pStyle w:val="AbsatzTab12Pt1-1Kur"/>
+              <w:rPr>
+                <w:lang w:val="fr-CH"/>
+              </w:rPr>
+            </w:pPr>
+            <w:r>
+              <w:rPr>
+                <w:lang w:val="fr-CH"/>
+              </w:rPr>
+              <w:t>SB</w:t>
+            </w:r>
           </w:p>
         </w:tc>
         <w:tc>
@@ -2116,6 +2269,12 @@
                 <w:lang w:val="fr-CH"/>
               </w:rPr>
             </w:pPr>
+            <w:r>
+              <w:rPr>
+                <w:lang w:val="fr-CH"/>
+              </w:rPr>
+              <w:t>Réalisation du projet</w:t>
+            </w:r>
           </w:p>
         </w:tc>
       </w:tr>
@@ -2125,7 +2284,7 @@
         </w:trPr>
         <w:tc>
           <w:tcPr>
-            <w:tcW w:w="3544" w:type="dxa"/>
+            <w:tcW w:w="3402" w:type="dxa"/>
             <w:tcBorders>
               <w:top w:val="single" w:sz="4" w:space="0" w:color="auto"/>
               <w:left w:val="single" w:sz="4" w:space="0" w:color="auto"/>
@@ -2150,7 +2309,7 @@
         </w:tc>
         <w:tc>
           <w:tcPr>
-            <w:tcW w:w="1418" w:type="dxa"/>
+            <w:tcW w:w="1560" w:type="dxa"/>
             <w:tcBorders>
               <w:top w:val="single" w:sz="4" w:space="0" w:color="auto"/>
               <w:left w:val="single" w:sz="4" w:space="0" w:color="auto"/>
@@ -2169,8 +2328,16 @@
               <w:rPr>
                 <w:lang w:val="fr-CH"/>
               </w:rPr>
-              <w:t>Leon Huber</w:t>
-            </w:r>
+              <w:t xml:space="preserve">Tim </w:t>
+            </w:r>
+            <w:proofErr w:type="spellStart"/>
+            <w:r>
+              <w:rPr>
+                <w:lang w:val="fr-CH"/>
+              </w:rPr>
+              <w:t>Allemann</w:t>
+            </w:r>
+            <w:proofErr w:type="spellEnd"/>
           </w:p>
         </w:tc>
         <w:tc>
@@ -2194,7 +2361,7 @@
               <w:rPr>
                 <w:lang w:val="fr-CH"/>
               </w:rPr>
-              <w:t>hul</w:t>
+              <w:t>TA</w:t>
             </w:r>
           </w:p>
         </w:tc>
@@ -2215,6 +2382,12 @@
                 <w:lang w:val="fr-CH"/>
               </w:rPr>
             </w:pPr>
+            <w:r>
+              <w:rPr>
+                <w:lang w:val="fr-CH"/>
+              </w:rPr>
+              <w:t>Conduite du projet</w:t>
+            </w:r>
           </w:p>
         </w:tc>
       </w:tr>
@@ -2224,7 +2397,7 @@
         </w:trPr>
         <w:tc>
           <w:tcPr>
-            <w:tcW w:w="3544" w:type="dxa"/>
+            <w:tcW w:w="3402" w:type="dxa"/>
             <w:tcBorders>
               <w:top w:val="single" w:sz="4" w:space="0" w:color="auto"/>
               <w:left w:val="single" w:sz="4" w:space="0" w:color="auto"/>
@@ -2249,7 +2422,7 @@
         </w:tc>
         <w:tc>
           <w:tcPr>
-            <w:tcW w:w="1418" w:type="dxa"/>
+            <w:tcW w:w="1560" w:type="dxa"/>
             <w:tcBorders>
               <w:top w:val="single" w:sz="4" w:space="0" w:color="auto"/>
               <w:left w:val="single" w:sz="4" w:space="0" w:color="auto"/>
@@ -2264,6 +2437,12 @@
                 <w:lang w:val="fr-CH"/>
               </w:rPr>
             </w:pPr>
+            <w:r>
+              <w:rPr>
+                <w:lang w:val="fr-CH"/>
+              </w:rPr>
+              <w:t>NA</w:t>
+            </w:r>
           </w:p>
         </w:tc>
         <w:tc>
@@ -2283,6 +2462,12 @@
                 <w:lang w:val="fr-CH"/>
               </w:rPr>
             </w:pPr>
+            <w:r>
+              <w:rPr>
+                <w:lang w:val="fr-CH"/>
+              </w:rPr>
+              <w:t>NA</w:t>
+            </w:r>
           </w:p>
         </w:tc>
         <w:tc>
@@ -2302,6 +2487,12 @@
                 <w:lang w:val="fr-CH"/>
               </w:rPr>
             </w:pPr>
+            <w:r>
+              <w:rPr>
+                <w:lang w:val="fr-CH"/>
+              </w:rPr>
+              <w:t>NA</w:t>
+            </w:r>
           </w:p>
         </w:tc>
       </w:tr>
@@ -2311,7 +2502,7 @@
         </w:trPr>
         <w:tc>
           <w:tcPr>
-            <w:tcW w:w="3544" w:type="dxa"/>
+            <w:tcW w:w="3402" w:type="dxa"/>
             <w:tcBorders>
               <w:top w:val="single" w:sz="4" w:space="0" w:color="auto"/>
               <w:left w:val="single" w:sz="4" w:space="0" w:color="auto"/>
@@ -2336,7 +2527,7 @@
         </w:tc>
         <w:tc>
           <w:tcPr>
-            <w:tcW w:w="1418" w:type="dxa"/>
+            <w:tcW w:w="1560" w:type="dxa"/>
             <w:tcBorders>
               <w:top w:val="single" w:sz="4" w:space="0" w:color="auto"/>
               <w:left w:val="single" w:sz="4" w:space="0" w:color="auto"/>
@@ -2351,6 +2542,12 @@
                 <w:lang w:val="fr-CH"/>
               </w:rPr>
             </w:pPr>
+            <w:r>
+              <w:rPr>
+                <w:lang w:val="fr-CH"/>
+              </w:rPr>
+              <w:t>NA</w:t>
+            </w:r>
           </w:p>
         </w:tc>
         <w:tc>
@@ -2370,6 +2567,12 @@
                 <w:lang w:val="fr-CH"/>
               </w:rPr>
             </w:pPr>
+            <w:r>
+              <w:rPr>
+                <w:lang w:val="fr-CH"/>
+              </w:rPr>
+              <w:t>NA</w:t>
+            </w:r>
           </w:p>
         </w:tc>
         <w:tc>
@@ -2389,6 +2592,12 @@
                 <w:lang w:val="fr-CH"/>
               </w:rPr>
             </w:pPr>
+            <w:r>
+              <w:rPr>
+                <w:lang w:val="fr-CH"/>
+              </w:rPr>
+              <w:t>NA</w:t>
+            </w:r>
           </w:p>
         </w:tc>
       </w:tr>
@@ -2398,7 +2607,7 @@
         </w:trPr>
         <w:tc>
           <w:tcPr>
-            <w:tcW w:w="3544" w:type="dxa"/>
+            <w:tcW w:w="3402" w:type="dxa"/>
             <w:tcBorders>
               <w:top w:val="single" w:sz="4" w:space="0" w:color="auto"/>
               <w:left w:val="single" w:sz="4" w:space="0" w:color="auto"/>
@@ -2426,7 +2635,7 @@
         </w:tc>
         <w:tc>
           <w:tcPr>
-            <w:tcW w:w="1418" w:type="dxa"/>
+            <w:tcW w:w="1560" w:type="dxa"/>
             <w:tcBorders>
               <w:top w:val="single" w:sz="4" w:space="0" w:color="auto"/>
               <w:left w:val="single" w:sz="4" w:space="0" w:color="auto"/>
@@ -2441,6 +2650,12 @@
                 <w:lang w:val="fr-CH"/>
               </w:rPr>
             </w:pPr>
+            <w:r>
+              <w:rPr>
+                <w:lang w:val="fr-CH"/>
+              </w:rPr>
+              <w:t>NA</w:t>
+            </w:r>
           </w:p>
         </w:tc>
         <w:tc>
@@ -2460,6 +2675,12 @@
                 <w:lang w:val="fr-CH"/>
               </w:rPr>
             </w:pPr>
+            <w:r>
+              <w:rPr>
+                <w:lang w:val="fr-CH"/>
+              </w:rPr>
+              <w:t>NA</w:t>
+            </w:r>
           </w:p>
         </w:tc>
         <w:tc>
@@ -2479,6 +2700,12 @@
                 <w:lang w:val="fr-CH"/>
               </w:rPr>
             </w:pPr>
+            <w:r>
+              <w:rPr>
+                <w:lang w:val="fr-CH"/>
+              </w:rPr>
+              <w:t>NA</w:t>
+            </w:r>
           </w:p>
         </w:tc>
       </w:tr>
@@ -2488,7 +2715,7 @@
         </w:trPr>
         <w:tc>
           <w:tcPr>
-            <w:tcW w:w="3544" w:type="dxa"/>
+            <w:tcW w:w="3402" w:type="dxa"/>
             <w:tcBorders>
               <w:top w:val="single" w:sz="4" w:space="0" w:color="auto"/>
               <w:left w:val="single" w:sz="4" w:space="0" w:color="auto"/>
@@ -2506,11 +2733,17 @@
                 <w:lang w:val="fr-CH"/>
               </w:rPr>
             </w:pPr>
-          </w:p>
-        </w:tc>
-        <w:tc>
-          <w:tcPr>
-            <w:tcW w:w="1418" w:type="dxa"/>
+            <w:r>
+              <w:rPr>
+                <w:lang w:val="fr-CH"/>
+              </w:rPr>
+              <w:t>SCRUM Master</w:t>
+            </w:r>
+          </w:p>
+        </w:tc>
+        <w:tc>
+          <w:tcPr>
+            <w:tcW w:w="1560" w:type="dxa"/>
             <w:tcBorders>
               <w:top w:val="single" w:sz="4" w:space="0" w:color="auto"/>
               <w:left w:val="single" w:sz="4" w:space="0" w:color="auto"/>
@@ -2525,6 +2758,16 @@
                 <w:lang w:val="fr-CH"/>
               </w:rPr>
             </w:pPr>
+            <w:proofErr w:type="spellStart"/>
+            <w:proofErr w:type="gramStart"/>
+            <w:r>
+              <w:rPr>
+                <w:lang w:val="fr-CH"/>
+              </w:rPr>
+              <w:t>S.Berger</w:t>
+            </w:r>
+            <w:proofErr w:type="spellEnd"/>
+            <w:proofErr w:type="gramEnd"/>
           </w:p>
         </w:tc>
         <w:tc>
@@ -2544,6 +2787,12 @@
                 <w:lang w:val="fr-CH"/>
               </w:rPr>
             </w:pPr>
+            <w:r>
+              <w:rPr>
+                <w:lang w:val="fr-CH"/>
+              </w:rPr>
+              <w:t>SB</w:t>
+            </w:r>
           </w:p>
         </w:tc>
         <w:tc>
@@ -2563,6 +2812,12 @@
                 <w:lang w:val="fr-CH"/>
               </w:rPr>
             </w:pPr>
+            <w:r>
+              <w:rPr>
+                <w:lang w:val="fr-CH"/>
+              </w:rPr>
+              <w:t>Conduite de l’organisation</w:t>
+            </w:r>
           </w:p>
         </w:tc>
       </w:tr>
@@ -2574,13 +2829,13 @@
           <w:lang w:val="fr-CH"/>
         </w:rPr>
       </w:pPr>
-      <w:bookmarkStart w:id="17" w:name="_Toc451800094"/>
-      <w:bookmarkStart w:id="18" w:name="_Toc467679033"/>
-      <w:bookmarkStart w:id="19" w:name="_Toc467690556"/>
-      <w:bookmarkStart w:id="20" w:name="_Toc493591091"/>
-      <w:bookmarkStart w:id="21" w:name="_Toc530513755"/>
-      <w:bookmarkStart w:id="22" w:name="_Toc530748762"/>
-      <w:bookmarkStart w:id="23" w:name="_Toc26945669"/>
+      <w:bookmarkStart w:id="18" w:name="_Toc451800094"/>
+      <w:bookmarkStart w:id="19" w:name="_Toc467679033"/>
+      <w:bookmarkStart w:id="20" w:name="_Toc467690556"/>
+      <w:bookmarkStart w:id="21" w:name="_Toc493591091"/>
+      <w:bookmarkStart w:id="22" w:name="_Toc530513755"/>
+      <w:bookmarkStart w:id="23" w:name="_Toc530748762"/>
+      <w:bookmarkStart w:id="24" w:name="_Toc26945669"/>
       <w:r>
         <w:rPr>
           <w:lang w:val="fr-CH"/>
@@ -2634,19 +2889,19 @@
         </w:rPr>
         <w:tab/>
       </w:r>
-      <w:bookmarkEnd w:id="17"/>
       <w:bookmarkEnd w:id="18"/>
       <w:bookmarkEnd w:id="19"/>
       <w:bookmarkEnd w:id="20"/>
+      <w:bookmarkEnd w:id="21"/>
       <w:r>
         <w:rPr>
           <w:lang w:val="fr-CH"/>
         </w:rPr>
         <w:t>Organisation de projet pour la phase suivante</w:t>
       </w:r>
-      <w:bookmarkEnd w:id="21"/>
       <w:bookmarkEnd w:id="22"/>
       <w:bookmarkEnd w:id="23"/>
+      <w:bookmarkEnd w:id="24"/>
     </w:p>
     <w:p>
       <w:pPr>
@@ -2661,7 +2916,21 @@
           <w:lang w:val="fr-CH"/>
         </w:rPr>
         <w:lastRenderedPageBreak/>
-        <w:t>Ce graphique est modifiable avec Microsoft PowerPoint (clic droit – Objet Presentation – Ouvrir)</w:t>
+        <w:t xml:space="preserve">Ce graphique est modifiable avec Microsoft PowerPoint (clic droit – Objet </w:t>
+      </w:r>
+      <w:proofErr w:type="spellStart"/>
+      <w:r>
+        <w:rPr>
+          <w:lang w:val="fr-CH"/>
+        </w:rPr>
+        <w:t>Presentation</w:t>
+      </w:r>
+      <w:proofErr w:type="spellEnd"/>
+      <w:r>
+        <w:rPr>
+          <w:lang w:val="fr-CH"/>
+        </w:rPr>
+        <w:t xml:space="preserve"> – Ouvrir)</w:t>
       </w:r>
     </w:p>
     <w:p>
@@ -2675,7 +2944,7 @@
         <w:rPr>
           <w:lang w:val="fr-CH"/>
         </w:rPr>
-        <w:object w:dxaOrig="4896" w:dyaOrig="4723">
+        <w:object w:dxaOrig="4902" w:dyaOrig="4725">
           <v:shapetype id="_x0000_t75" coordsize="21600,21600" o:spt="75" o:preferrelative="t" path="m@4@5l@4@11@9@11@9@5xe" filled="f" stroked="f">
             <v:stroke joinstyle="miter"/>
             <v:formulas>
@@ -2695,10 +2964,10 @@
             <v:path o:extrusionok="f" gradientshapeok="t" o:connecttype="rect"/>
             <o:lock v:ext="edit" aspectratio="t"/>
           </v:shapetype>
-          <v:shape id="_x0000_i1025" type="#_x0000_t75" style="width:367.2pt;height:352.8pt" o:ole="">
+          <v:shape id="_x0000_i1064" type="#_x0000_t75" style="width:367.5pt;height:353.1pt" o:ole="">
             <v:imagedata r:id="rId8" o:title=""/>
           </v:shape>
-          <o:OLEObject Type="Embed" ProgID="PowerPoint.Show.12" ShapeID="_x0000_i1025" DrawAspect="Content" ObjectID="_1645939984" r:id="rId9"/>
+          <o:OLEObject Type="Embed" ProgID="PowerPoint.Show.12" ShapeID="_x0000_i1064" DrawAspect="Content" ObjectID="_1646062645" r:id="rId9"/>
         </w:object>
       </w:r>
     </w:p>
@@ -2709,7 +2978,7 @@
           <w:lang w:val="fr-CH"/>
         </w:rPr>
       </w:pPr>
-      <w:bookmarkStart w:id="24" w:name="_Toc26945662"/>
+      <w:bookmarkStart w:id="25" w:name="_Toc26945662"/>
       <w:r>
         <w:rPr>
           <w:lang w:val="fr-CH"/>
@@ -2764,9 +3033,9 @@
         <w:tab/>
         <w:t>Graphique concernant l’organisation de projet</w:t>
       </w:r>
-      <w:bookmarkEnd w:id="24"/>
+      <w:bookmarkEnd w:id="25"/>
     </w:p>
-    <w:bookmarkEnd w:id="14"/>
+    <w:bookmarkEnd w:id="15"/>
     <w:p>
       <w:pPr>
         <w:pStyle w:val="Absatzkurs"/>
@@ -2794,14 +3063,14 @@
           <w:lang w:val="fr-CH"/>
         </w:rPr>
       </w:pPr>
-      <w:bookmarkStart w:id="25" w:name="_Toc26945637"/>
+      <w:bookmarkStart w:id="26" w:name="_Toc26945637"/>
       <w:r>
         <w:rPr>
           <w:lang w:val="fr-CH"/>
         </w:rPr>
         <w:t>Structure des résultats du projet</w:t>
       </w:r>
-      <w:bookmarkEnd w:id="25"/>
+      <w:bookmarkEnd w:id="26"/>
     </w:p>
     <w:p>
       <w:pPr>
@@ -2830,7 +3099,21 @@
         <w:rPr>
           <w:lang w:val="fr-CH"/>
         </w:rPr>
-        <w:t>La structure des résultats du projet est la représentation hiérarchiquement structurée du contenu du projet (Produkt-Breakdown-Structure PBS).</w:t>
+        <w:t>La structure des résultats du projet est la représentation hiérarchiquement structurée du contenu du projet (</w:t>
+      </w:r>
+      <w:proofErr w:type="spellStart"/>
+      <w:r>
+        <w:rPr>
+          <w:lang w:val="fr-CH"/>
+        </w:rPr>
+        <w:t>Produkt</w:t>
+      </w:r>
+      <w:proofErr w:type="spellEnd"/>
+      <w:r>
+        <w:rPr>
+          <w:lang w:val="fr-CH"/>
+        </w:rPr>
+        <w:t>-Breakdown-Structure PBS).</w:t>
       </w:r>
     </w:p>
     <w:p>
@@ -2846,7 +3129,21 @@
           <w:lang w:val="fr-CH"/>
         </w:rPr>
         <w:lastRenderedPageBreak/>
-        <w:t>Ce graphique est modifiable avec Microsoft PowerPoint (clic droit – Objet Presentation – Ouvrir)</w:t>
+        <w:t xml:space="preserve">Ce graphique est modifiable avec Microsoft PowerPoint (clic droit – Objet </w:t>
+      </w:r>
+      <w:proofErr w:type="spellStart"/>
+      <w:r>
+        <w:rPr>
+          <w:lang w:val="fr-CH"/>
+        </w:rPr>
+        <w:t>Presentation</w:t>
+      </w:r>
+      <w:proofErr w:type="spellEnd"/>
+      <w:r>
+        <w:rPr>
+          <w:lang w:val="fr-CH"/>
+        </w:rPr>
+        <w:t xml:space="preserve"> – Ouvrir)</w:t>
       </w:r>
     </w:p>
     <w:p>
@@ -2861,10 +3158,10 @@
           <w:lang w:val="fr-CH"/>
         </w:rPr>
         <w:object w:dxaOrig="7202" w:dyaOrig="5397">
-          <v:shape id="_x0000_i1026" type="#_x0000_t75" style="width:424.8pt;height:158.4pt" o:ole="">
+          <v:shape id="_x0000_i1026" type="#_x0000_t75" style="width:425.1pt;height:158.4pt" o:ole="">
             <v:imagedata r:id="rId10" o:title="" croptop="24030f" cropbottom="24394f" cropleft="15941f" cropright="15669f"/>
           </v:shape>
-          <o:OLEObject Type="Embed" ProgID="PowerPoint.Show.12" ShapeID="_x0000_i1026" DrawAspect="Content" ObjectID="_1645939985" r:id="rId11"/>
+          <o:OLEObject Type="Embed" ProgID="PowerPoint.Show.12" ShapeID="_x0000_i1026" DrawAspect="Content" ObjectID="_1646062646" r:id="rId11"/>
         </w:object>
       </w:r>
     </w:p>
@@ -2875,8 +3172,8 @@
           <w:lang w:val="fr-CH"/>
         </w:rPr>
       </w:pPr>
-      <w:bookmarkStart w:id="26" w:name="_Toc530748757"/>
-      <w:bookmarkStart w:id="27" w:name="_Toc26945663"/>
+      <w:bookmarkStart w:id="27" w:name="_Toc530748757"/>
+      <w:bookmarkStart w:id="28" w:name="_Toc26945663"/>
       <w:r>
         <w:rPr>
           <w:lang w:val="fr-CH"/>
@@ -2931,14 +3228,14 @@
         <w:tab/>
         <w:t xml:space="preserve">Graphique </w:t>
       </w:r>
-      <w:bookmarkEnd w:id="26"/>
+      <w:bookmarkEnd w:id="27"/>
       <w:r>
         <w:rPr>
           <w:lang w:val="fr-CH"/>
         </w:rPr>
         <w:t>concernant la structure des résultats du projet</w:t>
       </w:r>
-      <w:bookmarkEnd w:id="27"/>
+      <w:bookmarkEnd w:id="28"/>
     </w:p>
     <w:p>
       <w:pPr>
@@ -2952,22 +3249,22 @@
           <w:lang w:val="fr-CH"/>
         </w:rPr>
       </w:pPr>
-      <w:bookmarkStart w:id="28" w:name="_Toc530748738"/>
-      <w:bookmarkStart w:id="29" w:name="_Toc26945638"/>
+      <w:bookmarkStart w:id="29" w:name="_Toc530748738"/>
+      <w:bookmarkStart w:id="30" w:name="_Toc26945638"/>
       <w:r>
         <w:rPr>
           <w:lang w:val="fr-CH"/>
         </w:rPr>
         <w:t xml:space="preserve">Scénario </w:t>
       </w:r>
-      <w:bookmarkEnd w:id="28"/>
+      <w:bookmarkEnd w:id="29"/>
       <w:r>
         <w:rPr>
           <w:lang w:val="fr-CH"/>
         </w:rPr>
         <w:t>avec structure détaillée du projet</w:t>
       </w:r>
-      <w:bookmarkEnd w:id="29"/>
+      <w:bookmarkEnd w:id="30"/>
     </w:p>
     <w:p>
       <w:pPr>
@@ -2980,16 +3277,16 @@
           <w:lang w:val="fr-CH"/>
         </w:rPr>
       </w:pPr>
-      <w:bookmarkStart w:id="30" w:name="_Toc530748739"/>
-      <w:bookmarkStart w:id="31" w:name="_Toc26945639"/>
+      <w:bookmarkStart w:id="31" w:name="_Toc530748739"/>
+      <w:bookmarkStart w:id="32" w:name="_Toc26945639"/>
       <w:r>
         <w:rPr>
           <w:lang w:val="fr-CH"/>
         </w:rPr>
         <w:t>Phases, modules, tâches, résultats, rôles</w:t>
       </w:r>
-      <w:bookmarkEnd w:id="30"/>
       <w:bookmarkEnd w:id="31"/>
+      <w:bookmarkEnd w:id="32"/>
     </w:p>
     <w:p>
       <w:pPr>
@@ -3017,14 +3314,14 @@
           <w:lang w:val="fr-CH"/>
         </w:rPr>
       </w:pPr>
-      <w:bookmarkStart w:id="32" w:name="_Toc26945640"/>
+      <w:bookmarkStart w:id="33" w:name="_Toc26945640"/>
       <w:r>
         <w:rPr>
           <w:lang w:val="fr-CH"/>
         </w:rPr>
         <w:t>Dépendances</w:t>
       </w:r>
-      <w:bookmarkEnd w:id="32"/>
+      <w:bookmarkEnd w:id="33"/>
     </w:p>
     <w:p>
       <w:pPr>
@@ -3402,8 +3699,8 @@
           <w:lang w:val="fr-CH"/>
         </w:rPr>
       </w:pPr>
-      <w:bookmarkStart w:id="33" w:name="_Toc530748764"/>
-      <w:bookmarkStart w:id="34" w:name="_Toc26945670"/>
+      <w:bookmarkStart w:id="34" w:name="_Toc530748764"/>
+      <w:bookmarkStart w:id="35" w:name="_Toc26945670"/>
       <w:r>
         <w:rPr>
           <w:lang w:val="fr-CH"/>
@@ -3457,14 +3754,14 @@
         </w:rPr>
         <w:tab/>
       </w:r>
-      <w:bookmarkEnd w:id="33"/>
+      <w:bookmarkEnd w:id="34"/>
       <w:r>
         <w:rPr>
           <w:lang w:val="fr-CH"/>
         </w:rPr>
         <w:t>Dépendances</w:t>
       </w:r>
-      <w:bookmarkEnd w:id="34"/>
+      <w:bookmarkEnd w:id="35"/>
     </w:p>
     <w:p>
       <w:pPr>
@@ -3478,16 +3775,16 @@
           <w:lang w:val="fr-CH"/>
         </w:rPr>
       </w:pPr>
-      <w:bookmarkStart w:id="35" w:name="_Toc530748741"/>
-      <w:bookmarkStart w:id="36" w:name="_Toc26945641"/>
+      <w:bookmarkStart w:id="36" w:name="_Toc530748741"/>
+      <w:bookmarkStart w:id="37" w:name="_Toc26945641"/>
       <w:r>
         <w:rPr>
           <w:lang w:val="fr-CH"/>
         </w:rPr>
         <w:t>Plan de vérification</w:t>
       </w:r>
-      <w:bookmarkEnd w:id="35"/>
       <w:bookmarkEnd w:id="36"/>
+      <w:bookmarkEnd w:id="37"/>
     </w:p>
     <w:p>
       <w:pPr>
@@ -3977,8 +4274,8 @@
           <w:lang w:val="fr-CH"/>
         </w:rPr>
       </w:pPr>
-      <w:bookmarkStart w:id="37" w:name="_Toc530748765"/>
-      <w:bookmarkStart w:id="38" w:name="_Toc26945671"/>
+      <w:bookmarkStart w:id="38" w:name="_Toc530748765"/>
+      <w:bookmarkStart w:id="39" w:name="_Toc26945671"/>
       <w:r>
         <w:rPr>
           <w:lang w:val="fr-CH"/>
@@ -4032,14 +4329,14 @@
         </w:rPr>
         <w:tab/>
       </w:r>
-      <w:bookmarkEnd w:id="37"/>
+      <w:bookmarkEnd w:id="38"/>
       <w:r>
         <w:rPr>
           <w:lang w:val="fr-CH"/>
         </w:rPr>
         <w:t>Plan de vérification</w:t>
       </w:r>
-      <w:bookmarkEnd w:id="38"/>
+      <w:bookmarkEnd w:id="39"/>
     </w:p>
     <w:p>
       <w:pPr>
@@ -4068,8 +4365,8 @@
           <w:lang w:val="fr-CH"/>
         </w:rPr>
       </w:pPr>
-      <w:bookmarkStart w:id="39" w:name="_Toc530748742"/>
-      <w:bookmarkStart w:id="40" w:name="_Toc26945642"/>
+      <w:bookmarkStart w:id="40" w:name="_Toc530748742"/>
+      <w:bookmarkStart w:id="41" w:name="_Toc26945642"/>
       <w:r>
         <w:rPr>
           <w:lang w:val="fr-CH"/>
@@ -4077,8 +4374,8 @@
         <w:lastRenderedPageBreak/>
         <w:t>Plan des délais</w:t>
       </w:r>
-      <w:bookmarkEnd w:id="39"/>
       <w:bookmarkEnd w:id="40"/>
+      <w:bookmarkEnd w:id="41"/>
     </w:p>
     <w:p>
       <w:pPr>
@@ -4122,16 +4419,16 @@
           <w:lang w:val="fr-CH"/>
         </w:rPr>
       </w:pPr>
-      <w:bookmarkStart w:id="41" w:name="_Toc530748743"/>
-      <w:bookmarkStart w:id="42" w:name="_Toc26945643"/>
+      <w:bookmarkStart w:id="42" w:name="_Toc530748743"/>
+      <w:bookmarkStart w:id="43" w:name="_Toc26945643"/>
       <w:r>
         <w:rPr>
           <w:lang w:val="fr-CH"/>
         </w:rPr>
         <w:t>Plan des coûts</w:t>
       </w:r>
-      <w:bookmarkEnd w:id="41"/>
       <w:bookmarkEnd w:id="42"/>
+      <w:bookmarkEnd w:id="43"/>
     </w:p>
     <w:p>
       <w:pPr>
@@ -4160,16 +4457,16 @@
           <w:lang w:val="fr-CH"/>
         </w:rPr>
       </w:pPr>
-      <w:bookmarkStart w:id="43" w:name="_Toc530748744"/>
-      <w:bookmarkStart w:id="44" w:name="_Toc26945644"/>
+      <w:bookmarkStart w:id="44" w:name="_Toc530748744"/>
+      <w:bookmarkStart w:id="45" w:name="_Toc26945644"/>
       <w:r>
         <w:rPr>
           <w:lang w:val="fr-CH"/>
         </w:rPr>
         <w:t>Plan des ressources</w:t>
       </w:r>
-      <w:bookmarkEnd w:id="43"/>
       <w:bookmarkEnd w:id="44"/>
+      <w:bookmarkEnd w:id="45"/>
     </w:p>
     <w:p>
       <w:pPr>
@@ -4620,8 +4917,16 @@
               <w:rPr>
                 <w:lang w:val="fr-CH"/>
               </w:rPr>
-              <w:t>Tim Allemann</w:t>
-            </w:r>
+              <w:t xml:space="preserve">Tim </w:t>
+            </w:r>
+            <w:proofErr w:type="spellStart"/>
+            <w:r>
+              <w:rPr>
+                <w:lang w:val="fr-CH"/>
+              </w:rPr>
+              <w:t>Allemann</w:t>
+            </w:r>
+            <w:proofErr w:type="spellEnd"/>
           </w:p>
         </w:tc>
         <w:tc>
@@ -5067,8 +5372,8 @@
           <w:lang w:val="fr-CH"/>
         </w:rPr>
       </w:pPr>
-      <w:bookmarkStart w:id="45" w:name="_Toc530748766"/>
-      <w:bookmarkStart w:id="46" w:name="_Toc26945672"/>
+      <w:bookmarkStart w:id="46" w:name="_Toc530748766"/>
+      <w:bookmarkStart w:id="47" w:name="_Toc26945672"/>
       <w:r>
         <w:rPr>
           <w:lang w:val="fr-CH"/>
@@ -5122,14 +5427,14 @@
         </w:rPr>
         <w:tab/>
       </w:r>
-      <w:bookmarkEnd w:id="45"/>
+      <w:bookmarkEnd w:id="46"/>
       <w:r>
         <w:rPr>
           <w:lang w:val="fr-CH"/>
         </w:rPr>
         <w:t>Ressources en personnel</w:t>
       </w:r>
-      <w:bookmarkEnd w:id="46"/>
+      <w:bookmarkEnd w:id="47"/>
     </w:p>
     <w:p>
       <w:pPr>
@@ -5173,16 +5478,16 @@
           <w:lang w:val="fr-CH"/>
         </w:rPr>
       </w:pPr>
-      <w:bookmarkStart w:id="47" w:name="_Toc530748745"/>
-      <w:bookmarkStart w:id="48" w:name="_Toc26945645"/>
+      <w:bookmarkStart w:id="48" w:name="_Toc530748745"/>
+      <w:bookmarkStart w:id="49" w:name="_Toc26945645"/>
       <w:r>
         <w:rPr>
           <w:lang w:val="fr-CH"/>
         </w:rPr>
         <w:t>Plan d’achat</w:t>
       </w:r>
-      <w:bookmarkEnd w:id="47"/>
       <w:bookmarkEnd w:id="48"/>
+      <w:bookmarkEnd w:id="49"/>
     </w:p>
     <w:p>
       <w:pPr>
@@ -5382,8 +5687,6 @@
               </w:rPr>
               <w:t>applicable au projet</w:t>
             </w:r>
-            <w:bookmarkStart w:id="49" w:name="_GoBack"/>
-            <w:bookmarkEnd w:id="49"/>
           </w:p>
         </w:tc>
         <w:tc>
@@ -6402,6 +6705,7 @@
       </w:pPr>
       <w:bookmarkStart w:id="56" w:name="_Toc530748747"/>
       <w:bookmarkStart w:id="57" w:name="_Toc26945647"/>
+      <w:proofErr w:type="spellStart"/>
       <w:r>
         <w:rPr>
           <w:lang w:val="fr-CH"/>
@@ -6410,6 +6714,7 @@
       </w:r>
       <w:bookmarkEnd w:id="56"/>
       <w:bookmarkEnd w:id="57"/>
+      <w:proofErr w:type="spellEnd"/>
     </w:p>
     <w:p>
       <w:pPr>
@@ -7001,10 +7306,17 @@
           <w:lang w:val="fr-CH"/>
         </w:rPr>
         <w:tab/>
+      </w:r>
+      <w:proofErr w:type="spellStart"/>
+      <w:r>
+        <w:rPr>
+          <w:lang w:val="fr-CH"/>
+        </w:rPr>
         <w:t>Reporting</w:t>
       </w:r>
       <w:bookmarkEnd w:id="58"/>
       <w:bookmarkEnd w:id="59"/>
+      <w:proofErr w:type="spellEnd"/>
     </w:p>
     <w:p>
       <w:pPr>
@@ -7330,8 +7642,16 @@
               <w:rPr>
                 <w:lang w:val="fr-CH"/>
               </w:rPr>
-              <w:t>Logiciel pour xyz</w:t>
-            </w:r>
+              <w:t xml:space="preserve">Logiciel pour </w:t>
+            </w:r>
+            <w:proofErr w:type="spellStart"/>
+            <w:r>
+              <w:rPr>
+                <w:lang w:val="fr-CH"/>
+              </w:rPr>
+              <w:t>xyz</w:t>
+            </w:r>
+            <w:proofErr w:type="spellEnd"/>
           </w:p>
         </w:tc>
         <w:tc>
@@ -7354,8 +7674,16 @@
               <w:rPr>
                 <w:lang w:val="fr-CH"/>
               </w:rPr>
-              <w:t>Outil aaa</w:t>
-            </w:r>
+              <w:t xml:space="preserve">Outil </w:t>
+            </w:r>
+            <w:proofErr w:type="spellStart"/>
+            <w:r>
+              <w:rPr>
+                <w:lang w:val="fr-CH"/>
+              </w:rPr>
+              <w:t>aaa</w:t>
+            </w:r>
+            <w:proofErr w:type="spellEnd"/>
           </w:p>
         </w:tc>
         <w:tc>
@@ -7676,7 +8004,21 @@
               <w:rPr>
                 <w:lang w:val="fr-CH"/>
               </w:rPr>
-              <w:t>La méthode de gestion de projets et de programmes HERMES 5 est une norme eCH.</w:t>
+              <w:t xml:space="preserve">La méthode de gestion de projets et de programmes HERMES 5 est une norme </w:t>
+            </w:r>
+            <w:proofErr w:type="spellStart"/>
+            <w:r>
+              <w:rPr>
+                <w:lang w:val="fr-CH"/>
+              </w:rPr>
+              <w:t>eCH</w:t>
+            </w:r>
+            <w:proofErr w:type="spellEnd"/>
+            <w:r>
+              <w:rPr>
+                <w:lang w:val="fr-CH"/>
+              </w:rPr>
+              <w:t>.</w:t>
             </w:r>
           </w:p>
         </w:tc>
@@ -11601,12 +11943,14 @@
                 <w:lang w:val="fr-CH"/>
               </w:rPr>
             </w:pPr>
+            <w:proofErr w:type="spellStart"/>
             <w:r>
               <w:rPr>
                 <w:lang w:val="fr-CH"/>
               </w:rPr>
               <w:t>Walk-through</w:t>
             </w:r>
+            <w:proofErr w:type="spellEnd"/>
           </w:p>
         </w:tc>
         <w:tc>
@@ -12545,7 +12889,21 @@
               <w:rPr>
                 <w:lang w:val="fr-CH"/>
               </w:rPr>
-              <w:t>Supérieure à  20 %, donc sérieuse</w:t>
+              <w:t xml:space="preserve">Supérieure </w:t>
+            </w:r>
+            <w:proofErr w:type="gramStart"/>
+            <w:r>
+              <w:rPr>
+                <w:lang w:val="fr-CH"/>
+              </w:rPr>
+              <w:t>à  20</w:t>
+            </w:r>
+            <w:proofErr w:type="gramEnd"/>
+            <w:r>
+              <w:rPr>
+                <w:lang w:val="fr-CH"/>
+              </w:rPr>
+              <w:t> %, donc sérieuse</w:t>
             </w:r>
           </w:p>
         </w:tc>
@@ -12663,10 +13021,10 @@
           <w:lang w:val="fr-CH"/>
         </w:rPr>
         <w:object w:dxaOrig="7202" w:dyaOrig="5397">
-          <v:shape id="_x0000_i1027" type="#_x0000_t75" style="width:266.4pt;height:252pt" o:ole="">
+          <v:shape id="_x0000_i1027" type="#_x0000_t75" style="width:266.7pt;height:252.3pt" o:ole="">
             <v:imagedata r:id="rId12" o:title="" croptop="16202f" cropbottom="7828f" cropleft="7085f" cropright="25342f"/>
           </v:shape>
-          <o:OLEObject Type="Embed" ProgID="PowerPoint.Show.12" ShapeID="_x0000_i1027" DrawAspect="Content" ObjectID="_1645939986" r:id="rId13"/>
+          <o:OLEObject Type="Embed" ProgID="PowerPoint.Show.12" ShapeID="_x0000_i1027" DrawAspect="Content" ObjectID="_1646062647" r:id="rId13"/>
         </w:object>
       </w:r>
     </w:p>
@@ -13783,11 +14141,19 @@
                 <w:lang w:val="fr-CH"/>
               </w:rPr>
             </w:pPr>
-            <w:r>
-              <w:rPr>
-                <w:lang w:val="fr-CH"/>
-              </w:rPr>
-              <w:t xml:space="preserve">Légende: </w:t>
+            <w:proofErr w:type="gramStart"/>
+            <w:r>
+              <w:rPr>
+                <w:lang w:val="fr-CH"/>
+              </w:rPr>
+              <w:t>Légende:</w:t>
+            </w:r>
+            <w:proofErr w:type="gramEnd"/>
+            <w:r>
+              <w:rPr>
+                <w:lang w:val="fr-CH"/>
+              </w:rPr>
+              <w:t xml:space="preserve"> </w:t>
             </w:r>
             <w:r>
               <w:rPr>
@@ -13962,7 +14328,21 @@
         <w:rPr>
           <w:lang w:val="fr-CH"/>
         </w:rPr>
-        <w:t xml:space="preserve">La procédure de transmission des problèmes est décrite de manière neutre et spécifie les différents rôles. Elle définit comment les conflits ou les problèmes insolubles doivent être confiés à un échelon supérieur du projet: du niveau hiérarchique de la conduite à celui du pilotage, et ensuite au sein de celui-ci à l’échelon suivant. </w:t>
+        <w:t xml:space="preserve">La procédure de transmission des problèmes est décrite de manière neutre et spécifie les différents rôles. Elle définit comment les conflits ou les problèmes insolubles doivent être confiés à un échelon supérieur du </w:t>
+      </w:r>
+      <w:proofErr w:type="gramStart"/>
+      <w:r>
+        <w:rPr>
+          <w:lang w:val="fr-CH"/>
+        </w:rPr>
+        <w:t>projet:</w:t>
+      </w:r>
+      <w:proofErr w:type="gramEnd"/>
+      <w:r>
+        <w:rPr>
+          <w:lang w:val="fr-CH"/>
+        </w:rPr>
+        <w:t xml:space="preserve"> du niveau hiérarchique de la conduite à celui du pilotage, et ensuite au sein de celui-ci à l’échelon suivant. </w:t>
       </w:r>
     </w:p>
     <w:p>
@@ -14048,8 +14428,16 @@
         <w:rPr>
           <w:lang w:val="fr-CH"/>
         </w:rPr>
-        <w:t>Pour que les documents liés au projet puissent être identifiés facilement et sans ambiguïté, les noms des fichiers doivent respecter les conventions suivantes:</w:t>
-      </w:r>
+        <w:t xml:space="preserve">Pour que les documents liés au projet puissent être identifiés facilement et sans ambiguïté, les noms des fichiers doivent respecter les conventions </w:t>
+      </w:r>
+      <w:proofErr w:type="gramStart"/>
+      <w:r>
+        <w:rPr>
+          <w:lang w:val="fr-CH"/>
+        </w:rPr>
+        <w:t>suivantes:</w:t>
+      </w:r>
+      <w:proofErr w:type="gramEnd"/>
     </w:p>
     <w:p>
       <w:pPr>
@@ -14063,7 +14451,23 @@
         <w:rPr>
           <w:lang w:val="fr-CH"/>
         </w:rPr>
-        <w:t>Nom du projet-désignation du document.type de fichier</w:t>
+        <w:t xml:space="preserve">Nom du projet-désignation du </w:t>
+      </w:r>
+      <w:proofErr w:type="spellStart"/>
+      <w:proofErr w:type="gramStart"/>
+      <w:r>
+        <w:rPr>
+          <w:lang w:val="fr-CH"/>
+        </w:rPr>
+        <w:t>document.type</w:t>
+      </w:r>
+      <w:proofErr w:type="spellEnd"/>
+      <w:proofErr w:type="gramEnd"/>
+      <w:r>
+        <w:rPr>
+          <w:lang w:val="fr-CH"/>
+        </w:rPr>
+        <w:t xml:space="preserve"> de fichier</w:t>
       </w:r>
     </w:p>
     <w:p>
@@ -14073,12 +14477,14 @@
           <w:lang w:val="fr-CH"/>
         </w:rPr>
       </w:pPr>
+      <w:proofErr w:type="gramStart"/>
       <w:r>
         <w:rPr>
           <w:lang w:val="fr-CH"/>
         </w:rPr>
         <w:t>Exemple:</w:t>
       </w:r>
+      <w:proofErr w:type="gramEnd"/>
     </w:p>
     <w:p>
       <w:pPr>
@@ -14138,8 +14544,16 @@
           <w:lang w:val="fr-CH"/>
         </w:rPr>
         <w:lastRenderedPageBreak/>
-        <w:t>Utilisation de numéros de version:</w:t>
-      </w:r>
+        <w:t xml:space="preserve">Utilisation de numéros de </w:t>
+      </w:r>
+      <w:proofErr w:type="gramStart"/>
+      <w:r>
+        <w:rPr>
+          <w:lang w:val="fr-CH"/>
+        </w:rPr>
+        <w:t>version:</w:t>
+      </w:r>
+      <w:proofErr w:type="gramEnd"/>
     </w:p>
     <w:p>
       <w:pPr>
@@ -14223,7 +14637,21 @@
         <w:rPr>
           <w:lang w:val="fr-CH"/>
         </w:rPr>
-        <w:t>Ce graphique est modifiable avec Microsoft PowerPoint (clic droit – Objet Presentation – Ouvrir)</w:t>
+        <w:t xml:space="preserve">Ce graphique est modifiable avec Microsoft PowerPoint (clic droit – Objet </w:t>
+      </w:r>
+      <w:proofErr w:type="spellStart"/>
+      <w:r>
+        <w:rPr>
+          <w:lang w:val="fr-CH"/>
+        </w:rPr>
+        <w:t>Presentation</w:t>
+      </w:r>
+      <w:proofErr w:type="spellEnd"/>
+      <w:r>
+        <w:rPr>
+          <w:lang w:val="fr-CH"/>
+        </w:rPr>
+        <w:t xml:space="preserve"> – Ouvrir)</w:t>
       </w:r>
     </w:p>
     <w:p>
@@ -14238,10 +14666,10 @@
           <w:lang w:val="fr-CH"/>
         </w:rPr>
         <w:object w:dxaOrig="7202" w:dyaOrig="5397">
-          <v:shape id="_x0000_i1028" type="#_x0000_t75" style="width:352.8pt;height:252pt" o:ole="">
+          <v:shape id="_x0000_i1028" type="#_x0000_t75" style="width:353.1pt;height:252.3pt" o:ole="">
             <v:imagedata r:id="rId14" o:title="" croptop="6444f" cropbottom="6748f" cropleft="6676f" cropright="3951f"/>
           </v:shape>
-          <o:OLEObject Type="Embed" ProgID="PowerPoint.Show.12" ShapeID="_x0000_i1028" DrawAspect="Content" ObjectID="_1645939987" r:id="rId15"/>
+          <o:OLEObject Type="Embed" ProgID="PowerPoint.Show.12" ShapeID="_x0000_i1028" DrawAspect="Content" ObjectID="_1646062648" r:id="rId15"/>
         </w:object>
       </w:r>
     </w:p>
@@ -14360,8 +14788,16 @@
         <w:rPr>
           <w:lang w:val="fr-CH"/>
         </w:rPr>
-        <w:t>Exemple pour un procès-verbal:</w:t>
-      </w:r>
+        <w:t>Exemple pour un procès-</w:t>
+      </w:r>
+      <w:proofErr w:type="gramStart"/>
+      <w:r>
+        <w:rPr>
+          <w:lang w:val="fr-CH"/>
+        </w:rPr>
+        <w:t>verbal:</w:t>
+      </w:r>
+      <w:proofErr w:type="gramEnd"/>
     </w:p>
     <w:p>
       <w:pPr>
@@ -14416,7 +14852,21 @@
         <w:rPr>
           <w:lang w:val="fr-CH"/>
         </w:rPr>
-        <w:t xml:space="preserve">Conseil relatif à l’utilisation d’une référence temporelle: </w:t>
+        <w:t xml:space="preserve">Conseil relatif à l’utilisation d’une référence </w:t>
+      </w:r>
+      <w:proofErr w:type="gramStart"/>
+      <w:r>
+        <w:rPr>
+          <w:lang w:val="fr-CH"/>
+        </w:rPr>
+        <w:t>temporelle:</w:t>
+      </w:r>
+      <w:proofErr w:type="gramEnd"/>
+      <w:r>
+        <w:rPr>
+          <w:lang w:val="fr-CH"/>
+        </w:rPr>
+        <w:t xml:space="preserve"> </w:t>
       </w:r>
     </w:p>
     <w:p>
@@ -14459,7 +14909,21 @@
         <w:rPr>
           <w:lang w:val="fr-CH"/>
         </w:rPr>
-        <w:t>Nom du projet-désignation du document-AAMMJJ.type de fichier</w:t>
+        <w:t xml:space="preserve">Nom du projet-désignation du </w:t>
+      </w:r>
+      <w:proofErr w:type="spellStart"/>
+      <w:r>
+        <w:rPr>
+          <w:lang w:val="fr-CH"/>
+        </w:rPr>
+        <w:t>document-AAMMJJ.type</w:t>
+      </w:r>
+      <w:proofErr w:type="spellEnd"/>
+      <w:r>
+        <w:rPr>
+          <w:lang w:val="fr-CH"/>
+        </w:rPr>
+        <w:t xml:space="preserve"> de fichier</w:t>
       </w:r>
     </w:p>
     <w:p>
@@ -14469,12 +14933,14 @@
           <w:lang w:val="fr-CH"/>
         </w:rPr>
       </w:pPr>
+      <w:proofErr w:type="gramStart"/>
       <w:r>
         <w:rPr>
           <w:lang w:val="fr-CH"/>
         </w:rPr>
         <w:t>Exemple:</w:t>
       </w:r>
+      <w:proofErr w:type="gramEnd"/>
     </w:p>
     <w:p>
       <w:pPr>
@@ -14528,7 +14994,21 @@
         <w:rPr>
           <w:lang w:val="fr-CH"/>
         </w:rPr>
-        <w:t>Ce graphique est modifiable avec Microsoft PowerPoint (clic droit – Objet Presentation – Ouvrir)</w:t>
+        <w:t xml:space="preserve">Ce graphique est modifiable avec Microsoft PowerPoint (clic droit – Objet </w:t>
+      </w:r>
+      <w:proofErr w:type="spellStart"/>
+      <w:r>
+        <w:rPr>
+          <w:lang w:val="fr-CH"/>
+        </w:rPr>
+        <w:t>Presentation</w:t>
+      </w:r>
+      <w:proofErr w:type="spellEnd"/>
+      <w:r>
+        <w:rPr>
+          <w:lang w:val="fr-CH"/>
+        </w:rPr>
+        <w:t xml:space="preserve"> – Ouvrir)</w:t>
       </w:r>
     </w:p>
     <w:p>
@@ -14544,10 +15024,10 @@
           <w:lang w:val="fr-CH"/>
         </w:rPr>
         <w:object w:dxaOrig="9603" w:dyaOrig="5397">
-          <v:shape id="_x0000_i1029" type="#_x0000_t75" style="width:475.2pt;height:266.4pt" o:ole="">
+          <v:shape id="_x0000_i1029" type="#_x0000_t75" style="width:475.2pt;height:266.1pt" o:ole="">
             <v:imagedata r:id="rId16" o:title=""/>
           </v:shape>
-          <o:OLEObject Type="Embed" ProgID="PowerPoint.Show.12" ShapeID="_x0000_i1029" DrawAspect="Content" ObjectID="_1645939988" r:id="rId17"/>
+          <o:OLEObject Type="Embed" ProgID="PowerPoint.Show.12" ShapeID="_x0000_i1029" DrawAspect="Content" ObjectID="_1646062649" r:id="rId17"/>
         </w:object>
       </w:r>
     </w:p>
@@ -15388,7 +15868,7 @@
             <w:fldChar w:fldCharType="separate"/>
           </w:r>
           <w:r>
-            <w:t>Nom de projet</w:t>
+            <w:t>Love Mirroring</w:t>
           </w:r>
           <w:r>
             <w:fldChar w:fldCharType="end"/>
@@ -15457,7 +15937,15 @@
             <w:pStyle w:val="En-tte"/>
           </w:pPr>
           <w:r>
-            <w:t>Société (ligne 1)</w:t>
+            <w:t>Société (</w:t>
+          </w:r>
+          <w:proofErr w:type="spellStart"/>
+          <w:r>
+            <w:t>ligne</w:t>
+          </w:r>
+          <w:proofErr w:type="spellEnd"/>
+          <w:r>
+            <w:t xml:space="preserve"> 1)</w:t>
           </w:r>
         </w:p>
         <w:p>
@@ -15465,7 +15953,15 @@
             <w:pStyle w:val="KopfzeileFett"/>
           </w:pPr>
           <w:r>
-            <w:t>Société (ligne 2)</w:t>
+            <w:t>Société (</w:t>
+          </w:r>
+          <w:proofErr w:type="spellStart"/>
+          <w:r>
+            <w:t>ligne</w:t>
+          </w:r>
+          <w:proofErr w:type="spellEnd"/>
+          <w:r>
+            <w:t xml:space="preserve"> 2)</w:t>
           </w:r>
         </w:p>
         <w:p>
@@ -21559,9 +22055,8 @@
     <w:panose1 w:val="020B0504020202020204"/>
     <w:charset w:val="00"/>
     <w:family w:val="swiss"/>
-    <w:notTrueType/>
     <w:pitch w:val="variable"/>
-    <w:sig w:usb0="00000003" w:usb1="00000000" w:usb2="00000000" w:usb3="00000000" w:csb0="00000001" w:csb1="00000000"/>
+    <w:sig w:usb0="E0002EFF" w:usb1="C000785B" w:usb2="00000009" w:usb3="00000000" w:csb0="000001FF" w:csb1="00000000"/>
   </w:font>
   <w:font w:name="Calibri">
     <w:panose1 w:val="020F0502020204030204"/>
@@ -21597,7 +22092,7 @@
     <w:charset w:val="00"/>
     <w:family w:val="roman"/>
     <w:pitch w:val="variable"/>
-    <w:sig w:usb0="E00002FF" w:usb1="400004FF" w:usb2="00000000" w:usb3="00000000" w:csb0="0000019F" w:csb1="00000000"/>
+    <w:sig w:usb0="E00006FF" w:usb1="420024FF" w:usb2="02000000" w:usb3="00000000" w:csb0="0000019F" w:csb1="00000000"/>
   </w:font>
   <w:font w:name="Arial Unicode MS">
     <w:panose1 w:val="020B0604020202020204"/>
@@ -21619,6 +22114,7 @@
 <file path=word/glossary/settings.xml><?xml version="1.0" encoding="utf-8"?>
 <w:settings xmlns:mc="http://schemas.openxmlformats.org/markup-compatibility/2006" xmlns:o="urn:schemas-microsoft-com:office:office" xmlns:r="http://schemas.openxmlformats.org/officeDocument/2006/relationships" xmlns:m="http://schemas.openxmlformats.org/officeDocument/2006/math" xmlns:v="urn:schemas-microsoft-com:vml" xmlns:w10="urn:schemas-microsoft-com:office:word" xmlns:w="http://schemas.openxmlformats.org/wordprocessingml/2006/main" xmlns:w14="http://schemas.microsoft.com/office/word/2010/wordml" xmlns:w15="http://schemas.microsoft.com/office/word/2012/wordml" xmlns:w16cid="http://schemas.microsoft.com/office/word/2016/wordml/cid" xmlns:w16se="http://schemas.microsoft.com/office/word/2015/wordml/symex" xmlns:sl="http://schemas.openxmlformats.org/schemaLibrary/2006/main" mc:Ignorable="w14 w15 w16se w16cid">
   <w:view w:val="normal"/>
+  <w:revisionView w:inkAnnotations="0"/>
   <w:defaultTabStop w:val="708"/>
   <w:hyphenationZone w:val="425"/>
   <w:characterSpacingControl w:val="doNotCompress"/>
@@ -21635,6 +22131,7 @@
     <w:rsidRoot w:val="003C7EC9"/>
     <w:rsid w:val="000C7421"/>
     <w:rsid w:val="003C7EC9"/>
+    <w:rsid w:val="00806DFC"/>
     <w:rsid w:val="00BD468A"/>
   </w:rsids>
   <m:mathPr>
@@ -22379,7 +22876,7 @@
 </file>
 
 <file path=customXml/itemProps1.xml><?xml version="1.0" encoding="utf-8"?>
-<ds:datastoreItem xmlns:ds="http://schemas.openxmlformats.org/officeDocument/2006/customXml" ds:itemID="{03A06D42-1D5E-43CC-ADF7-6A5B6A60DB7B}">
+<ds:datastoreItem xmlns:ds="http://schemas.openxmlformats.org/officeDocument/2006/customXml" ds:itemID="{1379C0AE-B6EE-49DC-83DA-AAF853C34009}">
   <ds:schemaRefs>
     <ds:schemaRef ds:uri="http://schemas.openxmlformats.org/officeDocument/2006/bibliography"/>
   </ds:schemaRefs>

</xml_diff>